<commit_message>
bab 3 rampung urung revisi
</commit_message>
<xml_diff>
--- a/skripsiII_gantijudul.docx
+++ b/skripsiII_gantijudul.docx
@@ -31,7 +31,21 @@
           <w:b/>
           <w:szCs w:val="24"/>
         </w:rPr>
-        <w:t>ARIFICIAL NEURAL NETWORK</w:t>
+        <w:t>AR</w:t>
+      </w:r>
+      <w:r>
+        <w:rPr>
+          <w:b/>
+          <w:szCs w:val="24"/>
+        </w:rPr>
+        <w:t>T</w:t>
+      </w:r>
+      <w:r>
+        <w:rPr>
+          <w:b/>
+          <w:szCs w:val="24"/>
+        </w:rPr>
+        <w:t>IFICIAL NEURAL NETWORK</w:t>
       </w:r>
       <w:r>
         <w:rPr>
@@ -209,7 +223,7 @@
           <w:lang w:val="id-ID" w:eastAsia="id-ID"/>
         </w:rPr>
         <w:drawing>
-          <wp:inline distT="0" distB="0" distL="0" distR="0" wp14:anchorId="46FDF9F2" wp14:editId="1CB1A08D">
+          <wp:inline distT="0" distB="0" distL="0" distR="0" wp14:anchorId="46FDF9F2" wp14:editId="1AF80E25">
             <wp:extent cx="1978251" cy="1440000"/>
             <wp:effectExtent l="0" t="0" r="3175" b="8255"/>
             <wp:docPr id="9" name="Picture 9" descr="D:\HERU\Akreditas\Lambang.png"/>
@@ -1648,6 +1662,15 @@
         </w:rPr>
         <w:t xml:space="preserve"> menganalisis dan memahami input dari pengguna dengan lebih efektif</w:t>
       </w:r>
+      <w:r>
+        <w:rPr>
+          <w:rFonts w:ascii="Times New Roman" w:hAnsi="Times New Roman" w:cs="Times New Roman"/>
+          <w:color w:val="000000"/>
+          <w:sz w:val="24"/>
+          <w:szCs w:val="24"/>
+        </w:rPr>
+        <w:t xml:space="preserve"> </w:t>
+      </w:r>
       <w:sdt>
         <w:sdtPr>
           <w:rPr>
@@ -1811,7 +1834,7 @@
           <w:sz w:val="24"/>
           <w:szCs w:val="24"/>
         </w:rPr>
-        <w:t xml:space="preserve">Bagaimana efektivitas </w:t>
+        <w:t xml:space="preserve">Bagaimana </w:t>
       </w:r>
       <w:r>
         <w:rPr>
@@ -1819,7 +1842,7 @@
           <w:sz w:val="24"/>
           <w:szCs w:val="24"/>
         </w:rPr>
-        <w:t xml:space="preserve">pengimplementasian </w:t>
+        <w:t xml:space="preserve">implementasi </w:t>
       </w:r>
       <w:r>
         <w:rPr>
@@ -1863,7 +1886,23 @@
           <w:sz w:val="24"/>
           <w:szCs w:val="24"/>
         </w:rPr>
-        <w:t xml:space="preserve"> untuk memberikan layanan informasi PPDB di SMK Kesatrian Purwokerto?</w:t>
+        <w:t xml:space="preserve"> untuk </w:t>
+      </w:r>
+      <w:r>
+        <w:rPr>
+          <w:rFonts w:ascii="Times New Roman" w:hAnsi="Times New Roman"/>
+          <w:sz w:val="24"/>
+          <w:szCs w:val="24"/>
+        </w:rPr>
+        <w:t xml:space="preserve">meningkatkan efisiensi layanan </w:t>
+      </w:r>
+      <w:r>
+        <w:rPr>
+          <w:rFonts w:ascii="Times New Roman" w:hAnsi="Times New Roman"/>
+          <w:sz w:val="24"/>
+          <w:szCs w:val="24"/>
+        </w:rPr>
+        <w:t>informasi PPDB di SMK Kesatrian Purwokerto?</w:t>
       </w:r>
       <w:r>
         <w:rPr>
@@ -1983,13 +2022,19 @@
           <w:iCs/>
           <w:szCs w:val="24"/>
         </w:rPr>
-        <w:t>Chatbot</w:t>
-      </w:r>
-      <w:r>
-        <w:rPr>
-          <w:szCs w:val="24"/>
-        </w:rPr>
-        <w:t xml:space="preserve"> hanya akan menggunakan teks sebagai media komunikasi</w:t>
+        <w:t xml:space="preserve">Chatbot </w:t>
+      </w:r>
+      <w:r>
+        <w:rPr>
+          <w:szCs w:val="24"/>
+        </w:rPr>
+        <w:t>hanya akan mendukung bahasa indonesia</w:t>
+      </w:r>
+      <w:r>
+        <w:rPr>
+          <w:szCs w:val="24"/>
+        </w:rPr>
+        <w:t>.</w:t>
       </w:r>
     </w:p>
     <w:p>
@@ -2006,42 +2051,35 @@
       </w:pPr>
       <w:r>
         <w:rPr>
+          <w:szCs w:val="24"/>
+        </w:rPr>
+        <w:t xml:space="preserve">Pengembangan </w:t>
+      </w:r>
+      <w:r>
+        <w:rPr>
           <w:i/>
           <w:iCs/>
           <w:szCs w:val="24"/>
         </w:rPr>
-        <w:t xml:space="preserve">Chatbot </w:t>
-      </w:r>
-      <w:r>
-        <w:rPr>
-          <w:szCs w:val="24"/>
-        </w:rPr>
-        <w:t xml:space="preserve">hanya akan mendukung bahasa indonesia </w:t>
-      </w:r>
-    </w:p>
-    <w:p>
-      <w:pPr>
-        <w:pStyle w:val="ListParagraph"/>
-        <w:numPr>
-          <w:ilvl w:val="0"/>
-          <w:numId w:val="15"/>
-        </w:numPr>
-        <w:ind w:left="851"/>
-        <w:rPr>
-          <w:szCs w:val="24"/>
-        </w:rPr>
-      </w:pPr>
-      <w:r>
-        <w:rPr>
-          <w:szCs w:val="24"/>
-        </w:rPr>
-        <w:t xml:space="preserve">Peneilitian ini menggunakan bahasa pemrograman python dalam </w:t>
-      </w:r>
-      <w:r>
-        <w:rPr>
-          <w:szCs w:val="24"/>
-        </w:rPr>
-        <w:t xml:space="preserve">pengembangan </w:t>
+        <w:t>chatbot</w:t>
+      </w:r>
+      <w:r>
+        <w:rPr>
+          <w:szCs w:val="24"/>
+        </w:rPr>
+        <w:t xml:space="preserve"> </w:t>
+      </w:r>
+      <w:r>
+        <w:rPr>
+          <w:szCs w:val="24"/>
+        </w:rPr>
+        <w:t xml:space="preserve">pada </w:t>
+      </w:r>
+      <w:r>
+        <w:rPr>
+          <w:szCs w:val="24"/>
+        </w:rPr>
+        <w:t>penelitian ini dilakukan dengan bahasa pemrograman Python</w:t>
       </w:r>
       <w:r>
         <w:rPr>
@@ -2049,7 +2087,7 @@
           <w:iCs/>
           <w:szCs w:val="24"/>
         </w:rPr>
-        <w:t>chatbot</w:t>
+        <w:t>.</w:t>
       </w:r>
     </w:p>
     <w:p>
@@ -2116,7 +2154,7 @@
           <w:sz w:val="24"/>
           <w:szCs w:val="24"/>
         </w:rPr>
-        <w:t xml:space="preserve">mengimplementasikan </w:t>
+        <w:t xml:space="preserve">implementasi </w:t>
       </w:r>
       <w:r>
         <w:rPr>
@@ -2126,15 +2164,15 @@
           <w:sz w:val="24"/>
           <w:szCs w:val="24"/>
         </w:rPr>
-        <w:t xml:space="preserve">Chatbot </w:t>
-      </w:r>
-      <w:r>
-        <w:rPr>
-          <w:rFonts w:ascii="Times New Roman" w:hAnsi="Times New Roman" w:cs="Times New Roman"/>
-          <w:sz w:val="24"/>
-          <w:szCs w:val="24"/>
-        </w:rPr>
-        <w:t xml:space="preserve">pada </w:t>
+        <w:t>chatbot</w:t>
+      </w:r>
+      <w:r>
+        <w:rPr>
+          <w:rFonts w:ascii="Times New Roman" w:hAnsi="Times New Roman" w:cs="Times New Roman"/>
+          <w:sz w:val="24"/>
+          <w:szCs w:val="24"/>
+        </w:rPr>
+        <w:t xml:space="preserve"> berbasis </w:t>
       </w:r>
       <w:r>
         <w:rPr>
@@ -2144,15 +2182,23 @@
           <w:sz w:val="24"/>
           <w:szCs w:val="24"/>
         </w:rPr>
-        <w:t xml:space="preserve">website </w:t>
-      </w:r>
-      <w:r>
-        <w:rPr>
-          <w:rFonts w:ascii="Times New Roman" w:hAnsi="Times New Roman" w:cs="Times New Roman"/>
-          <w:sz w:val="24"/>
-          <w:szCs w:val="24"/>
-        </w:rPr>
-        <w:t xml:space="preserve">PPDB sekolah </w:t>
+        <w:t>artificial neural network</w:t>
+      </w:r>
+      <w:r>
+        <w:rPr>
+          <w:rFonts w:ascii="Times New Roman" w:hAnsi="Times New Roman" w:cs="Times New Roman"/>
+          <w:sz w:val="24"/>
+          <w:szCs w:val="24"/>
+        </w:rPr>
+        <w:t xml:space="preserve"> untuk meningkatkan efisiensi layanan informasi PPDB</w:t>
+      </w:r>
+      <w:r>
+        <w:rPr>
+          <w:rFonts w:ascii="Times New Roman" w:hAnsi="Times New Roman" w:cs="Times New Roman"/>
+          <w:sz w:val="24"/>
+          <w:szCs w:val="24"/>
+        </w:rPr>
+        <w:t xml:space="preserve"> </w:t>
       </w:r>
       <w:r>
         <w:rPr>
@@ -2694,6 +2740,22 @@
     <w:p>
       <w:pPr>
         <w:pStyle w:val="ListParagraph"/>
+        <w:rPr>
+          <w:color w:val="000000"/>
+        </w:rPr>
+      </w:pPr>
+    </w:p>
+    <w:p>
+      <w:pPr>
+        <w:pStyle w:val="ListParagraph"/>
+        <w:rPr>
+          <w:color w:val="000000"/>
+        </w:rPr>
+      </w:pPr>
+    </w:p>
+    <w:p>
+      <w:pPr>
+        <w:pStyle w:val="ListParagraph"/>
         <w:numPr>
           <w:ilvl w:val="0"/>
           <w:numId w:val="24"/>
@@ -2710,6 +2772,7 @@
           <w:iCs/>
           <w:color w:val="000000"/>
         </w:rPr>
+        <w:lastRenderedPageBreak/>
         <w:t>Chatbot</w:t>
       </w:r>
     </w:p>
@@ -2726,7 +2789,6 @@
           <w:iCs/>
           <w:color w:val="000000"/>
         </w:rPr>
-        <w:lastRenderedPageBreak/>
         <w:t>Chatbot</w:t>
       </w:r>
       <w:r>
@@ -3052,14 +3114,14 @@
         <w:rPr>
           <w:color w:val="000000"/>
         </w:rPr>
-        <w:t xml:space="preserve">Bertujuan untuk mengonversi data teks yang awalnya tidak terstruktur menjadi data teks yang lebih terorganisasi. Data yang telah terstruktur ini kemudian dapat dimanfaatkan untuk berbagai keperluan, </w:t>
+        <w:t xml:space="preserve">Bertujuan untuk mengonversi data teks yang awalnya tidak terstruktur menjadi data teks yang lebih terorganisasi. Data yang telah </w:t>
       </w:r>
       <w:r>
         <w:rPr>
           <w:color w:val="000000"/>
         </w:rPr>
         <w:lastRenderedPageBreak/>
-        <w:t>seperti analisis mendalam, pencarian pola, pengelompokan informasi, atau sebagai dasar dalam pengambilan keputusan berbasis data</w:t>
+        <w:t>terstruktur ini kemudian dapat dimanfaatkan untuk berbagai keperluan, seperti analisis mendalam, pencarian pola, pengelompokan informasi, atau sebagai dasar dalam pengambilan keputusan berbasis data</w:t>
       </w:r>
       <w:r>
         <w:rPr>
@@ -3265,14 +3327,14 @@
         <w:rPr>
           <w:color w:val="000000"/>
         </w:rPr>
-        <w:t xml:space="preserve"> adalah proses mengubah kata turunan ke bentuk dasarnya (akar kata) dengan menghapus imbuhan seperti awalan, akhiran, atau sisipan. Tujuannya adalah untuk menyederhanakan </w:t>
+        <w:t xml:space="preserve"> adalah proses mengubah kata turunan ke bentuk dasarnya (akar kata) dengan menghapus imbuhan seperti awalan, </w:t>
       </w:r>
       <w:r>
         <w:rPr>
           <w:color w:val="000000"/>
         </w:rPr>
         <w:lastRenderedPageBreak/>
-        <w:t>analisis teks dengan mengelompokkan kata-kata yang memiliki makna serupa. Contohnya, kata "berlari" dan "lari-lari" akan direduksi menjadi "lari."</w:t>
+        <w:t>akhiran, atau sisipan. Tujuannya adalah untuk menyederhanakan analisis teks dengan mengelompokkan kata-kata yang memiliki makna serupa. Contohnya, kata "berlari" dan "lari-lari" akan direduksi menjadi "lari."</w:t>
       </w:r>
     </w:p>
     <w:p>
@@ -4457,13 +4519,6 @@
               <w:szCs w:val="24"/>
             </w:rPr>
             <w:t>(2021)</w:t>
-          </w:r>
-          <w:r>
-            <w:rPr>
-              <w:color w:val="000000"/>
-              <w:szCs w:val="24"/>
-            </w:rPr>
-            <w:t xml:space="preserve"> </w:t>
           </w:r>
         </w:sdtContent>
       </w:sdt>
@@ -5999,7 +6054,7 @@
           <w:p>
             <w:pPr>
               <w:pStyle w:val="Heading1"/>
-              <w:spacing w:before="0" w:line="240" w:lineRule="auto"/>
+              <w:spacing w:before="0"/>
               <w:rPr>
                 <w:rFonts w:ascii="Times New Roman" w:hAnsi="Times New Roman" w:cs="Times New Roman"/>
                 <w:color w:val="auto"/>
@@ -6797,6 +6852,7 @@
           <w:p>
             <w:pPr>
               <w:pStyle w:val="Heading1"/>
+              <w:spacing w:before="0"/>
               <w:rPr>
                 <w:rFonts w:ascii="Times New Roman" w:hAnsi="Times New Roman" w:cs="Times New Roman"/>
                 <w:i/>
@@ -7235,20 +7291,69 @@
     </w:p>
     <w:p>
       <w:pPr>
-        <w:spacing w:after="0" w:line="480" w:lineRule="auto"/>
-        <w:ind w:left="426" w:firstLine="567"/>
-        <w:jc w:val="both"/>
-      </w:pPr>
-      <w:r>
-        <w:rPr>
-          <w:rFonts w:ascii="Times New Roman" w:hAnsi="Times New Roman"/>
-          <w:sz w:val="24"/>
-          <w:szCs w:val="24"/>
-        </w:rPr>
-        <w:t>Skripsi berupa penelitian mandiri merupakan kajian ilmu pengetahuan atau teknologi di bidang Teknik Informatika. Penelitian dapat dilaksanakan dengan mempertimbangkan tingkat kedalaman dan manfaat penelitian tersebut, khususnya untuk pengayaan ilmu pengetahuan atau penerapan ilmu pengetahuan dan teknologi</w:t>
+        <w:pStyle w:val="ListParagraph"/>
+        <w:numPr>
+          <w:ilvl w:val="0"/>
+          <w:numId w:val="58"/>
+        </w:numPr>
+      </w:pPr>
+      <w:r>
+        <w:t>Tempat Penelitian</w:t>
+      </w:r>
+    </w:p>
+    <w:p>
+      <w:pPr>
+        <w:pStyle w:val="ListParagraph"/>
+      </w:pPr>
+      <w:r>
+        <w:t xml:space="preserve">Pada penelitian ini dilaksanakan di SMK </w:t>
+      </w:r>
+      <w:r>
+        <w:t>Kesatrian</w:t>
+      </w:r>
+      <w:r>
+        <w:t xml:space="preserve"> </w:t>
+      </w:r>
+      <w:r>
+        <w:t>Purwokerto</w:t>
+      </w:r>
+      <w:r>
+        <w:t xml:space="preserve"> Desa Sokanegara, Kecamatan Purwokerto, Kabupaten Banyumas</w:t>
+      </w:r>
+      <w:r>
+        <w:t xml:space="preserve">, Jawa Tengah </w:t>
+      </w:r>
+      <w:r>
+        <w:t>53115</w:t>
       </w:r>
       <w:r>
         <w:t>.</w:t>
+      </w:r>
+    </w:p>
+    <w:p>
+      <w:pPr>
+        <w:pStyle w:val="ListParagraph"/>
+        <w:numPr>
+          <w:ilvl w:val="0"/>
+          <w:numId w:val="58"/>
+        </w:numPr>
+      </w:pPr>
+      <w:r>
+        <w:t>Waktu Penelitian</w:t>
+      </w:r>
+    </w:p>
+    <w:p>
+      <w:pPr>
+        <w:pStyle w:val="ListParagraph"/>
+      </w:pPr>
+      <w:r>
+        <w:t xml:space="preserve">Waktu Penelitian dilakukan selama 4 bulan mulai september 2024 hingga </w:t>
+      </w:r>
+      <w:r>
+        <w:t xml:space="preserve">14 </w:t>
+      </w:r>
+      <w:r>
+        <w:t>januari 2025.</w:t>
       </w:r>
     </w:p>
     <w:p/>
@@ -7363,7 +7468,492 @@
         <w:t xml:space="preserve">. </w:t>
       </w:r>
     </w:p>
-    <w:p/>
+    <w:p>
+      <w:pPr>
+        <w:spacing w:after="0" w:line="480" w:lineRule="auto"/>
+        <w:ind w:left="426" w:firstLine="567"/>
+        <w:jc w:val="both"/>
+        <w:rPr>
+          <w:rFonts w:ascii="Times New Roman" w:hAnsi="Times New Roman" w:cs="Times New Roman"/>
+          <w:sz w:val="24"/>
+          <w:szCs w:val="24"/>
+        </w:rPr>
+      </w:pPr>
+      <w:r>
+        <w:rPr>
+          <w:rFonts w:ascii="Times New Roman" w:hAnsi="Times New Roman" w:cs="Times New Roman"/>
+          <w:sz w:val="24"/>
+          <w:szCs w:val="24"/>
+        </w:rPr>
+        <w:t>Pada penelitian ini diperlukan serangkaian kegitan untuk mendapatkan data yang di butuhkan pada penelitian. Dalam melakukan penelitian penulis menggunkan metode pengumpulan data sebagai berikut:</w:t>
+      </w:r>
+    </w:p>
+    <w:p>
+      <w:pPr>
+        <w:pStyle w:val="ListParagraph"/>
+        <w:numPr>
+          <w:ilvl w:val="0"/>
+          <w:numId w:val="59"/>
+        </w:numPr>
+        <w:ind w:left="851"/>
+        <w:rPr>
+          <w:rFonts w:cs="Times New Roman"/>
+          <w:szCs w:val="24"/>
+        </w:rPr>
+      </w:pPr>
+      <w:r>
+        <w:rPr>
+          <w:rFonts w:cs="Times New Roman"/>
+          <w:szCs w:val="24"/>
+        </w:rPr>
+        <w:t xml:space="preserve">Wawancara </w:t>
+      </w:r>
+    </w:p>
+    <w:p>
+      <w:pPr>
+        <w:pStyle w:val="ListParagraph"/>
+        <w:ind w:left="851"/>
+        <w:rPr>
+          <w:rFonts w:cs="Times New Roman"/>
+          <w:szCs w:val="24"/>
+        </w:rPr>
+      </w:pPr>
+      <w:r>
+        <w:rPr>
+          <w:rFonts w:cs="Times New Roman"/>
+          <w:szCs w:val="24"/>
+        </w:rPr>
+        <w:t xml:space="preserve">Menurut </w:t>
+      </w:r>
+      <w:sdt>
+        <w:sdtPr>
+          <w:rPr>
+            <w:rFonts w:cs="Times New Roman"/>
+            <w:color w:val="000000"/>
+            <w:szCs w:val="24"/>
+          </w:rPr>
+          <w:tag w:val="MENDELEY_CITATION_v3_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"/>
+          <w:id w:val="-1204284"/>
+          <w:placeholder>
+            <w:docPart w:val="DefaultPlaceholder_-1854013440"/>
+          </w:placeholder>
+        </w:sdtPr>
+        <w:sdtContent>
+          <w:r>
+            <w:rPr>
+              <w:rFonts w:cs="Times New Roman"/>
+              <w:color w:val="000000"/>
+              <w:szCs w:val="24"/>
+            </w:rPr>
+            <w:t>(Fadhallah, 2021)</w:t>
+          </w:r>
+        </w:sdtContent>
+      </w:sdt>
+      <w:r>
+        <w:rPr>
+          <w:rFonts w:cs="Times New Roman"/>
+          <w:color w:val="000000"/>
+          <w:szCs w:val="24"/>
+        </w:rPr>
+        <w:t xml:space="preserve"> </w:t>
+      </w:r>
+      <w:r>
+        <w:rPr>
+          <w:rFonts w:cs="Times New Roman"/>
+          <w:szCs w:val="24"/>
+        </w:rPr>
+        <w:t xml:space="preserve">wawancara merupakan bentuk komunikasi antara dua atau lebih pihak yang biasanya dilakukan secara </w:t>
+      </w:r>
+      <w:r>
+        <w:rPr>
+          <w:rFonts w:cs="Times New Roman"/>
+          <w:szCs w:val="24"/>
+        </w:rPr>
+        <w:lastRenderedPageBreak/>
+        <w:t>langsung. Dalam wawancara, satu pihak bertindak sebagai pewawancara (interviewer) dan pihak lainnya sebagai yang diwawancarai (interviewee) dengan tujuan tertentu, seperti memperoleh informasi atau mengumpulkan data. Pewawancara mengajukan sejumlah pertanyaan kepada yang diwawancarai untuk mendapatkan jawaban yang diperlukan.</w:t>
+      </w:r>
+    </w:p>
+    <w:p>
+      <w:pPr>
+        <w:pStyle w:val="ListParagraph"/>
+        <w:ind w:left="851"/>
+        <w:rPr>
+          <w:rFonts w:cs="Times New Roman"/>
+          <w:szCs w:val="24"/>
+        </w:rPr>
+      </w:pPr>
+      <w:r>
+        <w:rPr>
+          <w:rFonts w:cs="Times New Roman"/>
+          <w:szCs w:val="24"/>
+        </w:rPr>
+        <w:t xml:space="preserve">Peneliti melakukan wawancara dengan staf IT sekaligus Admin PPDB SMK Kesatrian Purwokerto yaitu bapak </w:t>
+      </w:r>
+      <w:r>
+        <w:rPr>
+          <w:rFonts w:cs="Times New Roman"/>
+          <w:szCs w:val="24"/>
+        </w:rPr>
+        <w:t>Agung Sulistiono, S.T.</w:t>
+      </w:r>
+    </w:p>
+    <w:p>
+      <w:pPr>
+        <w:pStyle w:val="ListParagraph"/>
+        <w:numPr>
+          <w:ilvl w:val="0"/>
+          <w:numId w:val="59"/>
+        </w:numPr>
+        <w:ind w:left="851"/>
+        <w:rPr>
+          <w:rFonts w:cs="Times New Roman"/>
+          <w:szCs w:val="24"/>
+        </w:rPr>
+      </w:pPr>
+      <w:r>
+        <w:rPr>
+          <w:rFonts w:cs="Times New Roman"/>
+          <w:szCs w:val="24"/>
+        </w:rPr>
+        <w:t>Observasi</w:t>
+      </w:r>
+    </w:p>
+    <w:p>
+      <w:pPr>
+        <w:pStyle w:val="ListParagraph"/>
+        <w:ind w:left="851" w:firstLine="589"/>
+        <w:rPr>
+          <w:rFonts w:cs="Times New Roman"/>
+          <w:szCs w:val="24"/>
+        </w:rPr>
+      </w:pPr>
+      <w:r>
+        <w:rPr>
+          <w:rFonts w:cs="Times New Roman"/>
+          <w:szCs w:val="24"/>
+        </w:rPr>
+        <w:t>Observasi adalah teknik pengumpulan data yang unik karena melibatkan pengamatan langsung terhadap suatu fenomena. Berbeda dengan wawancara atau kuisioner yang mengandalkan laporan subjektif, observasi memungkinkan peneliti untuk mengamati perilaku dan kejadian secara objektif. Metode ini sangat relevan untuk penelitian yang berkaitan dengan perilaku manusia, proses kerja, atau gejala alam, terutama ketika jumlah subjek penelitian relatif kecil</w:t>
+      </w:r>
+      <w:r>
+        <w:rPr>
+          <w:rFonts w:cs="Times New Roman"/>
+          <w:szCs w:val="24"/>
+        </w:rPr>
+        <w:t xml:space="preserve"> </w:t>
+      </w:r>
+      <w:sdt>
+        <w:sdtPr>
+          <w:rPr>
+            <w:rFonts w:cs="Times New Roman"/>
+            <w:color w:val="000000"/>
+            <w:szCs w:val="24"/>
+          </w:rPr>
+          <w:tag w:val="MENDELEY_CITATION_v3_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"/>
+          <w:id w:val="1720086059"/>
+          <w:placeholder>
+            <w:docPart w:val="DefaultPlaceholder_-1854013440"/>
+          </w:placeholder>
+        </w:sdtPr>
+        <w:sdtContent>
+          <w:r>
+            <w:rPr>
+              <w:rFonts w:cs="Times New Roman"/>
+              <w:color w:val="000000"/>
+              <w:szCs w:val="24"/>
+            </w:rPr>
+            <w:t>(Sugiyono, 2018)</w:t>
+          </w:r>
+        </w:sdtContent>
+      </w:sdt>
+      <w:r>
+        <w:rPr>
+          <w:rFonts w:cs="Times New Roman"/>
+          <w:szCs w:val="24"/>
+        </w:rPr>
+        <w:t>.</w:t>
+      </w:r>
+    </w:p>
+    <w:p>
+      <w:pPr>
+        <w:pStyle w:val="ListParagraph"/>
+        <w:ind w:left="851" w:firstLine="589"/>
+        <w:rPr>
+          <w:rFonts w:cs="Times New Roman"/>
+          <w:szCs w:val="24"/>
+        </w:rPr>
+      </w:pPr>
+      <w:r>
+        <w:rPr>
+          <w:rFonts w:cs="Times New Roman"/>
+          <w:szCs w:val="24"/>
+        </w:rPr>
+        <w:t xml:space="preserve">Penulis menggunakan teknik observasi untuk mengumpulkan data mengenai pertanyaan-pertanyaan yang sering ditanyakan oleh calon siswa mengenai informasi PPDB dan informasi sekolah untuk dijadikan </w:t>
+      </w:r>
+      <w:r>
+        <w:rPr>
+          <w:rFonts w:cs="Times New Roman"/>
+          <w:i/>
+          <w:iCs/>
+          <w:szCs w:val="24"/>
+        </w:rPr>
+        <w:t>dataset</w:t>
+      </w:r>
+      <w:r>
+        <w:rPr>
+          <w:rFonts w:cs="Times New Roman"/>
+          <w:szCs w:val="24"/>
+        </w:rPr>
+        <w:t xml:space="preserve"> pada </w:t>
+      </w:r>
+      <w:r>
+        <w:rPr>
+          <w:rFonts w:cs="Times New Roman"/>
+          <w:i/>
+          <w:iCs/>
+          <w:szCs w:val="24"/>
+        </w:rPr>
+        <w:t>chatbot</w:t>
+      </w:r>
+      <w:r>
+        <w:rPr>
+          <w:rFonts w:cs="Times New Roman"/>
+          <w:szCs w:val="24"/>
+        </w:rPr>
+        <w:t xml:space="preserve">. </w:t>
+      </w:r>
+    </w:p>
+    <w:p>
+      <w:pPr>
+        <w:pStyle w:val="ListParagraph"/>
+        <w:numPr>
+          <w:ilvl w:val="0"/>
+          <w:numId w:val="59"/>
+        </w:numPr>
+        <w:ind w:left="851"/>
+        <w:rPr>
+          <w:rFonts w:cs="Times New Roman"/>
+          <w:szCs w:val="24"/>
+        </w:rPr>
+      </w:pPr>
+      <w:r>
+        <w:rPr>
+          <w:rFonts w:cs="Times New Roman"/>
+          <w:szCs w:val="24"/>
+        </w:rPr>
+        <w:t>Kuesioner</w:t>
+      </w:r>
+    </w:p>
+    <w:p>
+      <w:pPr>
+        <w:pStyle w:val="ListParagraph"/>
+        <w:ind w:left="851"/>
+        <w:rPr>
+          <w:rFonts w:cs="Times New Roman"/>
+          <w:color w:val="000000"/>
+          <w:szCs w:val="24"/>
+        </w:rPr>
+      </w:pPr>
+      <w:r>
+        <w:rPr>
+          <w:rFonts w:cs="Times New Roman"/>
+          <w:szCs w:val="24"/>
+        </w:rPr>
+        <w:t xml:space="preserve">Menurut </w:t>
+      </w:r>
+      <w:r>
+        <w:rPr>
+          <w:rFonts w:cs="Times New Roman"/>
+          <w:color w:val="000000"/>
+          <w:szCs w:val="24"/>
+        </w:rPr>
+        <w:t xml:space="preserve">Sugiyono </w:t>
+      </w:r>
+      <w:sdt>
+        <w:sdtPr>
+          <w:rPr>
+            <w:rFonts w:cs="Times New Roman"/>
+            <w:color w:val="000000"/>
+            <w:szCs w:val="24"/>
+          </w:rPr>
+          <w:tag w:val="MENDELEY_CITATION_v3_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"/>
+          <w:id w:val="1715988"/>
+          <w:placeholder>
+            <w:docPart w:val="DefaultPlaceholder_-1854013440"/>
+          </w:placeholder>
+        </w:sdtPr>
+        <w:sdtContent>
+          <w:r>
+            <w:rPr>
+              <w:rFonts w:cs="Times New Roman"/>
+              <w:color w:val="000000"/>
+              <w:szCs w:val="24"/>
+            </w:rPr>
+            <w:t>(2018)</w:t>
+          </w:r>
+        </w:sdtContent>
+      </w:sdt>
+      <w:r>
+        <w:rPr>
+          <w:rFonts w:cs="Times New Roman"/>
+          <w:color w:val="000000"/>
+          <w:szCs w:val="24"/>
+        </w:rPr>
+        <w:t xml:space="preserve"> </w:t>
+      </w:r>
+      <w:r>
+        <w:rPr>
+          <w:rFonts w:cs="Times New Roman"/>
+          <w:color w:val="000000"/>
+          <w:szCs w:val="24"/>
+        </w:rPr>
+        <w:t xml:space="preserve">Kuesioner merupakan instrumen penelitian yang melibatkan penyampaian sejumlah pertanyaan tertulis kepada responden untuk memperoleh informasi. Pertanyaan dalam </w:t>
+      </w:r>
+      <w:r>
+        <w:rPr>
+          <w:rFonts w:cs="Times New Roman"/>
+          <w:color w:val="000000"/>
+          <w:szCs w:val="24"/>
+        </w:rPr>
+        <w:lastRenderedPageBreak/>
+        <w:t>kuesioner dapat berupa pertanyaan pilihan ganda atau terbuka (jawaban bebas). Metode pendistribusian kuesioner pun beragam, mulai dari tatap muka hingga distribusi online.</w:t>
+      </w:r>
+    </w:p>
+    <w:p>
+      <w:pPr>
+        <w:pStyle w:val="ListParagraph"/>
+        <w:ind w:left="851"/>
+        <w:rPr>
+          <w:rFonts w:cs="Times New Roman"/>
+          <w:color w:val="000000"/>
+          <w:szCs w:val="24"/>
+        </w:rPr>
+      </w:pPr>
+      <w:r>
+        <w:rPr>
+          <w:rFonts w:cs="Times New Roman"/>
+          <w:color w:val="000000"/>
+          <w:szCs w:val="24"/>
+        </w:rPr>
+        <w:t>Penelitian ini bertujuan untuk mengidentifikasi pertanyaan-pertanyaan umum yang sering diajukan oleh siswa kelas 10 SMK Kesatrian Purwokerto selama proses Penerimaan Peserta Didik Baru (PPDB)</w:t>
+      </w:r>
+      <w:r>
+        <w:rPr>
+          <w:rFonts w:cs="Times New Roman"/>
+          <w:color w:val="000000"/>
+          <w:szCs w:val="24"/>
+        </w:rPr>
+        <w:t>.</w:t>
+      </w:r>
+    </w:p>
+    <w:p>
+      <w:pPr>
+        <w:pStyle w:val="ListParagraph"/>
+        <w:numPr>
+          <w:ilvl w:val="0"/>
+          <w:numId w:val="59"/>
+        </w:numPr>
+        <w:ind w:left="851"/>
+        <w:rPr>
+          <w:rFonts w:cs="Times New Roman"/>
+          <w:color w:val="000000"/>
+          <w:szCs w:val="24"/>
+        </w:rPr>
+      </w:pPr>
+      <w:r>
+        <w:rPr>
+          <w:rFonts w:cs="Times New Roman"/>
+          <w:color w:val="000000"/>
+          <w:szCs w:val="24"/>
+        </w:rPr>
+        <w:t>Studi Pustaka</w:t>
+      </w:r>
+    </w:p>
+    <w:p>
+      <w:pPr>
+        <w:pStyle w:val="ListParagraph"/>
+        <w:ind w:left="851"/>
+        <w:rPr>
+          <w:rFonts w:cs="Times New Roman"/>
+          <w:color w:val="000000"/>
+          <w:szCs w:val="24"/>
+        </w:rPr>
+      </w:pPr>
+      <w:r>
+        <w:rPr>
+          <w:rFonts w:cs="Times New Roman"/>
+          <w:color w:val="000000"/>
+          <w:szCs w:val="24"/>
+        </w:rPr>
+        <w:t>Studi kepustakaan merupakan langkah penting dalam penelitian yang melibatkan pengkajian mendalam terhadap teori-teori relevan, mutakhir, dan asli yang berkaitan dengan objek penelitian. Teori-teori ini berperan sebagai landasan berpikir dalam menganalisis data dan menarik kesimpulan</w:t>
+      </w:r>
+      <w:r>
+        <w:rPr>
+          <w:rFonts w:cs="Times New Roman"/>
+          <w:color w:val="000000"/>
+          <w:szCs w:val="24"/>
+        </w:rPr>
+        <w:t xml:space="preserve"> </w:t>
+      </w:r>
+      <w:sdt>
+        <w:sdtPr>
+          <w:rPr>
+            <w:rFonts w:cs="Times New Roman"/>
+            <w:color w:val="000000"/>
+            <w:szCs w:val="24"/>
+          </w:rPr>
+          <w:tag w:val="MENDELEY_CITATION_v3_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"/>
+          <w:id w:val="-2027012502"/>
+          <w:placeholder>
+            <w:docPart w:val="DefaultPlaceholder_-1854013440"/>
+          </w:placeholder>
+        </w:sdtPr>
+        <w:sdtContent>
+          <w:r>
+            <w:rPr>
+              <w:rFonts w:cs="Times New Roman"/>
+              <w:color w:val="000000"/>
+              <w:szCs w:val="24"/>
+            </w:rPr>
+            <w:t>(Sugiyono, 2018)</w:t>
+          </w:r>
+        </w:sdtContent>
+      </w:sdt>
+      <w:r>
+        <w:rPr>
+          <w:rFonts w:cs="Times New Roman"/>
+          <w:color w:val="000000"/>
+          <w:szCs w:val="24"/>
+        </w:rPr>
+        <w:t>.</w:t>
+      </w:r>
+    </w:p>
+    <w:p>
+      <w:pPr>
+        <w:pStyle w:val="ListParagraph"/>
+        <w:ind w:left="851"/>
+        <w:rPr>
+          <w:rFonts w:cs="Times New Roman"/>
+          <w:color w:val="000000"/>
+          <w:szCs w:val="24"/>
+        </w:rPr>
+      </w:pPr>
+      <w:r>
+        <w:rPr>
+          <w:rFonts w:cs="Times New Roman"/>
+          <w:color w:val="000000"/>
+          <w:szCs w:val="24"/>
+        </w:rPr>
+        <w:t>Penulis melakukan kajian pustaka komprehensif dengan merujuk pada berbagai sumber seperti jurnal ilmiah, buku, skripsi, dan ebook untuk memperkaya landasan teori dan metodologi penelitian</w:t>
+      </w:r>
+      <w:r>
+        <w:rPr>
+          <w:rFonts w:cs="Times New Roman"/>
+          <w:color w:val="000000"/>
+          <w:szCs w:val="24"/>
+        </w:rPr>
+        <w:t>.</w:t>
+      </w:r>
+    </w:p>
     <w:p>
       <w:pPr>
         <w:pStyle w:val="Heading2"/>
@@ -7417,20 +8007,473 @@
           <w:sz w:val="24"/>
           <w:szCs w:val="24"/>
         </w:rPr>
-        <w:t>Berisi sumber data, software dan hardware yang digunakan untuk melakukan penelitian Skripsi.</w:t>
+        <w:t>Dalam penelitian ini memerlukan alat dan bahan. Berikut adalah alat dan bahan yang digunakan:</w:t>
       </w:r>
     </w:p>
     <w:p>
       <w:pPr>
+        <w:pStyle w:val="ListParagraph"/>
+        <w:widowControl w:val="0"/>
+        <w:numPr>
+          <w:ilvl w:val="0"/>
+          <w:numId w:val="60"/>
+        </w:numPr>
+        <w:autoSpaceDE w:val="0"/>
+        <w:autoSpaceDN w:val="0"/>
+        <w:adjustRightInd w:val="0"/>
+        <w:spacing w:line="360" w:lineRule="auto"/>
+        <w:ind w:left="851" w:right="135"/>
+        <w:rPr>
+          <w:rFonts w:cs="Times New Roman"/>
+          <w:szCs w:val="24"/>
+        </w:rPr>
+      </w:pPr>
+      <w:r>
+        <w:rPr>
+          <w:rFonts w:cs="Times New Roman"/>
+          <w:szCs w:val="24"/>
+        </w:rPr>
+        <w:t xml:space="preserve">Alat Penelitian </w:t>
+      </w:r>
+    </w:p>
+    <w:p>
+      <w:pPr>
+        <w:pStyle w:val="ListParagraph"/>
+        <w:numPr>
+          <w:ilvl w:val="0"/>
+          <w:numId w:val="61"/>
+        </w:numPr>
+        <w:rPr>
+          <w:rFonts w:cs="Times New Roman"/>
+          <w:szCs w:val="24"/>
+        </w:rPr>
+      </w:pPr>
+      <w:r>
+        <w:rPr>
+          <w:rFonts w:cs="Times New Roman"/>
+          <w:szCs w:val="24"/>
+        </w:rPr>
+        <w:t>Komputer PC (Personal Computer)</w:t>
+      </w:r>
+    </w:p>
+    <w:p>
+      <w:pPr>
+        <w:pStyle w:val="ListParagraph"/>
+        <w:ind w:left="1211" w:firstLine="0"/>
+        <w:rPr>
+          <w:rFonts w:cs="Times New Roman"/>
+          <w:szCs w:val="24"/>
+        </w:rPr>
+      </w:pPr>
+      <w:r>
+        <w:rPr>
+          <w:rFonts w:cs="Times New Roman"/>
+          <w:szCs w:val="24"/>
+        </w:rPr>
+        <w:t>Spesifikasi komputer pc yang di gunakan penulis sebagai berikut :</w:t>
+      </w:r>
+    </w:p>
+    <w:p>
+      <w:pPr>
+        <w:pStyle w:val="ListParagraph"/>
+        <w:widowControl w:val="0"/>
+        <w:numPr>
+          <w:ilvl w:val="0"/>
+          <w:numId w:val="62"/>
+        </w:numPr>
+        <w:tabs>
+          <w:tab w:val="left" w:pos="2977"/>
+        </w:tabs>
+        <w:autoSpaceDE w:val="0"/>
+        <w:autoSpaceDN w:val="0"/>
+        <w:adjustRightInd w:val="0"/>
+        <w:spacing w:before="240" w:line="360" w:lineRule="auto"/>
+        <w:ind w:right="135"/>
+        <w:rPr>
+          <w:rFonts w:cs="Times New Roman"/>
+          <w:szCs w:val="24"/>
+        </w:rPr>
+      </w:pPr>
+      <w:r>
+        <w:rPr>
+          <w:rFonts w:cs="Times New Roman"/>
+          <w:szCs w:val="24"/>
+        </w:rPr>
+        <w:t xml:space="preserve">Laptop </w:t>
+      </w:r>
+      <w:r>
+        <w:rPr>
+          <w:rFonts w:cs="Times New Roman"/>
+          <w:szCs w:val="24"/>
+        </w:rPr>
+        <w:tab/>
+        <w:t xml:space="preserve">: </w:t>
+      </w:r>
+      <w:r>
+        <w:rPr>
+          <w:rFonts w:cs="Times New Roman"/>
+          <w:szCs w:val="24"/>
+        </w:rPr>
+        <w:t>Acer aspire 4741</w:t>
+      </w:r>
+    </w:p>
+    <w:p>
+      <w:pPr>
+        <w:pStyle w:val="ListParagraph"/>
+        <w:widowControl w:val="0"/>
+        <w:numPr>
+          <w:ilvl w:val="0"/>
+          <w:numId w:val="62"/>
+        </w:numPr>
+        <w:tabs>
+          <w:tab w:val="left" w:pos="2977"/>
+        </w:tabs>
+        <w:autoSpaceDE w:val="0"/>
+        <w:autoSpaceDN w:val="0"/>
+        <w:adjustRightInd w:val="0"/>
+        <w:spacing w:before="240" w:line="360" w:lineRule="auto"/>
+        <w:ind w:right="135"/>
+        <w:rPr>
+          <w:rFonts w:cs="Times New Roman"/>
+          <w:szCs w:val="24"/>
+        </w:rPr>
+      </w:pPr>
+      <w:r>
+        <w:rPr>
+          <w:rFonts w:cs="Times New Roman"/>
+          <w:i/>
+          <w:iCs/>
+          <w:szCs w:val="24"/>
+        </w:rPr>
+        <w:t>Processor</w:t>
+      </w:r>
+      <w:r>
+        <w:rPr>
+          <w:rFonts w:cs="Times New Roman"/>
+          <w:i/>
+          <w:iCs/>
+          <w:szCs w:val="24"/>
+        </w:rPr>
+        <w:tab/>
+      </w:r>
+      <w:r>
+        <w:rPr>
+          <w:rFonts w:cs="Times New Roman"/>
+          <w:szCs w:val="24"/>
+        </w:rPr>
+        <w:t xml:space="preserve">: </w:t>
+      </w:r>
+      <w:r>
+        <w:rPr>
+          <w:rFonts w:cs="Times New Roman"/>
+          <w:szCs w:val="24"/>
+        </w:rPr>
+        <w:t>Intel Core i3 i3-350M 2,26 GHz</w:t>
+      </w:r>
+    </w:p>
+    <w:p>
+      <w:pPr>
+        <w:pStyle w:val="ListParagraph"/>
+        <w:widowControl w:val="0"/>
+        <w:numPr>
+          <w:ilvl w:val="0"/>
+          <w:numId w:val="62"/>
+        </w:numPr>
+        <w:tabs>
+          <w:tab w:val="left" w:pos="2977"/>
+        </w:tabs>
+        <w:autoSpaceDE w:val="0"/>
+        <w:autoSpaceDN w:val="0"/>
+        <w:adjustRightInd w:val="0"/>
+        <w:spacing w:before="240" w:line="360" w:lineRule="auto"/>
+        <w:ind w:right="135"/>
+        <w:rPr>
+          <w:rFonts w:cs="Times New Roman"/>
+          <w:szCs w:val="24"/>
+        </w:rPr>
+      </w:pPr>
+      <w:r>
+        <w:rPr>
+          <w:rFonts w:cs="Times New Roman"/>
+          <w:szCs w:val="24"/>
+        </w:rPr>
+        <w:lastRenderedPageBreak/>
+        <w:t>RAM</w:t>
+      </w:r>
+      <w:r>
+        <w:rPr>
+          <w:rFonts w:cs="Times New Roman"/>
+          <w:szCs w:val="24"/>
+        </w:rPr>
+        <w:tab/>
+        <w:t xml:space="preserve">: 6 GB </w:t>
+      </w:r>
+    </w:p>
+    <w:p>
+      <w:pPr>
+        <w:pStyle w:val="ListParagraph"/>
+        <w:widowControl w:val="0"/>
+        <w:numPr>
+          <w:ilvl w:val="0"/>
+          <w:numId w:val="62"/>
+        </w:numPr>
+        <w:tabs>
+          <w:tab w:val="left" w:pos="2977"/>
+        </w:tabs>
+        <w:autoSpaceDE w:val="0"/>
+        <w:autoSpaceDN w:val="0"/>
+        <w:adjustRightInd w:val="0"/>
+        <w:spacing w:before="240" w:line="360" w:lineRule="auto"/>
+        <w:ind w:right="135"/>
+        <w:rPr>
+          <w:rFonts w:cs="Times New Roman"/>
+          <w:szCs w:val="24"/>
+        </w:rPr>
+      </w:pPr>
+      <w:r>
+        <w:rPr>
+          <w:rFonts w:cs="Times New Roman"/>
+          <w:i/>
+          <w:iCs/>
+          <w:szCs w:val="24"/>
+        </w:rPr>
+        <w:t>Hardisk</w:t>
+      </w:r>
+      <w:r>
+        <w:rPr>
+          <w:rFonts w:cs="Times New Roman"/>
+          <w:i/>
+          <w:iCs/>
+          <w:szCs w:val="24"/>
+        </w:rPr>
+        <w:tab/>
+      </w:r>
+      <w:r>
+        <w:rPr>
+          <w:rFonts w:cs="Times New Roman"/>
+          <w:szCs w:val="24"/>
+        </w:rPr>
+        <w:t>: 500 GB</w:t>
+      </w:r>
+    </w:p>
+    <w:p>
+      <w:pPr>
+        <w:pStyle w:val="ListParagraph"/>
+        <w:numPr>
+          <w:ilvl w:val="0"/>
+          <w:numId w:val="61"/>
+        </w:numPr>
+        <w:rPr>
+          <w:rFonts w:cs="Times New Roman"/>
+          <w:szCs w:val="24"/>
+        </w:rPr>
+      </w:pPr>
+      <w:r>
+        <w:rPr>
+          <w:rFonts w:cs="Times New Roman"/>
+          <w:szCs w:val="24"/>
+        </w:rPr>
+        <w:t>Perangkat Lunak (Software)</w:t>
+      </w:r>
+    </w:p>
+    <w:p>
+      <w:pPr>
+        <w:pStyle w:val="ListParagraph"/>
+        <w:numPr>
+          <w:ilvl w:val="0"/>
+          <w:numId w:val="64"/>
+        </w:numPr>
+        <w:rPr>
+          <w:rFonts w:cs="Times New Roman"/>
+          <w:szCs w:val="24"/>
+        </w:rPr>
+      </w:pPr>
+      <w:r>
+        <w:rPr>
+          <w:rFonts w:cs="Times New Roman"/>
+          <w:szCs w:val="24"/>
+        </w:rPr>
+        <w:t>Sistem Operasi Windows 10</w:t>
+      </w:r>
+    </w:p>
+    <w:p>
+      <w:pPr>
+        <w:pStyle w:val="ListParagraph"/>
+        <w:numPr>
+          <w:ilvl w:val="0"/>
+          <w:numId w:val="64"/>
+        </w:numPr>
+        <w:rPr>
+          <w:rFonts w:cs="Times New Roman"/>
+          <w:szCs w:val="24"/>
+        </w:rPr>
+      </w:pPr>
+      <w:r>
+        <w:rPr>
+          <w:rFonts w:cs="Times New Roman"/>
+          <w:szCs w:val="24"/>
+        </w:rPr>
+        <w:t>Microsoft Word 2019</w:t>
+      </w:r>
+    </w:p>
+    <w:p>
+      <w:pPr>
+        <w:pStyle w:val="ListParagraph"/>
+        <w:numPr>
+          <w:ilvl w:val="0"/>
+          <w:numId w:val="64"/>
+        </w:numPr>
+        <w:rPr>
+          <w:rFonts w:cs="Times New Roman"/>
+          <w:szCs w:val="24"/>
+        </w:rPr>
+      </w:pPr>
+      <w:r>
+        <w:rPr>
+          <w:rFonts w:cs="Times New Roman"/>
+          <w:szCs w:val="24"/>
+        </w:rPr>
+        <w:t>Chrome Browser</w:t>
+      </w:r>
+    </w:p>
+    <w:p>
+      <w:pPr>
+        <w:pStyle w:val="ListParagraph"/>
+        <w:numPr>
+          <w:ilvl w:val="0"/>
+          <w:numId w:val="64"/>
+        </w:numPr>
+        <w:rPr>
+          <w:rFonts w:cs="Times New Roman"/>
+          <w:szCs w:val="24"/>
+        </w:rPr>
+      </w:pPr>
+      <w:r>
+        <w:rPr>
+          <w:rFonts w:cs="Times New Roman"/>
+          <w:szCs w:val="24"/>
+        </w:rPr>
+        <w:t>Visual Studio Code</w:t>
+      </w:r>
+    </w:p>
+    <w:p>
+      <w:pPr>
+        <w:pStyle w:val="ListParagraph"/>
+        <w:numPr>
+          <w:ilvl w:val="0"/>
+          <w:numId w:val="64"/>
+        </w:numPr>
+        <w:rPr>
+          <w:rFonts w:cs="Times New Roman"/>
+          <w:szCs w:val="24"/>
+        </w:rPr>
+      </w:pPr>
+      <w:r>
+        <w:rPr>
+          <w:rFonts w:cs="Times New Roman"/>
+          <w:szCs w:val="24"/>
+        </w:rPr>
+        <w:t>Python</w:t>
+      </w:r>
+    </w:p>
+    <w:p>
+      <w:pPr>
+        <w:pStyle w:val="ListParagraph"/>
+        <w:widowControl w:val="0"/>
+        <w:numPr>
+          <w:ilvl w:val="0"/>
+          <w:numId w:val="60"/>
+        </w:numPr>
+        <w:autoSpaceDE w:val="0"/>
+        <w:autoSpaceDN w:val="0"/>
+        <w:adjustRightInd w:val="0"/>
+        <w:spacing w:line="360" w:lineRule="auto"/>
+        <w:ind w:left="851" w:right="135"/>
+        <w:rPr>
+          <w:rFonts w:cs="Times New Roman"/>
+          <w:szCs w:val="24"/>
+        </w:rPr>
+      </w:pPr>
+      <w:r>
+        <w:rPr>
+          <w:rFonts w:cs="Times New Roman"/>
+          <w:szCs w:val="24"/>
+        </w:rPr>
+        <w:t>Bahan</w:t>
+      </w:r>
+    </w:p>
+    <w:p>
+      <w:pPr>
+        <w:pStyle w:val="ListParagraph"/>
         <w:widowControl w:val="0"/>
         <w:autoSpaceDE w:val="0"/>
         <w:autoSpaceDN w:val="0"/>
         <w:adjustRightInd w:val="0"/>
-        <w:spacing w:after="0" w:line="360" w:lineRule="auto"/>
-        <w:ind w:left="426" w:right="135" w:firstLine="567"/>
-        <w:rPr>
-          <w:rFonts w:ascii="Times New Roman" w:hAnsi="Times New Roman" w:cs="Times New Roman"/>
-          <w:sz w:val="24"/>
+        <w:spacing w:line="360" w:lineRule="auto"/>
+        <w:ind w:left="851" w:right="136"/>
+        <w:rPr>
+          <w:rFonts w:cs="Times New Roman"/>
+          <w:szCs w:val="24"/>
+        </w:rPr>
+      </w:pPr>
+      <w:r>
+        <w:rPr>
+          <w:rFonts w:cs="Times New Roman"/>
+          <w:szCs w:val="24"/>
+        </w:rPr>
+        <w:t xml:space="preserve">Bahan penelitian ini berupa </w:t>
+      </w:r>
+      <w:r>
+        <w:rPr>
+          <w:rFonts w:cs="Times New Roman"/>
+          <w:i/>
+          <w:iCs/>
+          <w:szCs w:val="24"/>
+        </w:rPr>
+        <w:t>dataset</w:t>
+      </w:r>
+      <w:r>
+        <w:rPr>
+          <w:rFonts w:cs="Times New Roman"/>
+          <w:i/>
+          <w:iCs/>
+          <w:szCs w:val="24"/>
+        </w:rPr>
+        <w:t xml:space="preserve"> </w:t>
+      </w:r>
+      <w:r>
+        <w:rPr>
+          <w:rFonts w:cs="Times New Roman"/>
+          <w:szCs w:val="24"/>
+        </w:rPr>
+        <w:t xml:space="preserve">yang berasal dari hasil wawancara </w:t>
+      </w:r>
+      <w:r>
+        <w:rPr>
+          <w:rFonts w:cs="Times New Roman"/>
+          <w:szCs w:val="24"/>
+        </w:rPr>
+        <w:t>dengan Bapak Agung Sulistiono, S.T. sebagai narasumber ahli, serta tanggapan responden terhadap kuesioner yang berisi pertanyaan-pertanyaan umum seputar pelaksanaan PPDB.</w:t>
+      </w:r>
+      <w:r>
+        <w:rPr>
+          <w:rFonts w:cs="Times New Roman"/>
+          <w:szCs w:val="24"/>
+        </w:rPr>
+        <w:t>.</w:t>
+      </w:r>
+    </w:p>
+    <w:p>
+      <w:pPr>
+        <w:pStyle w:val="ListParagraph"/>
+        <w:widowControl w:val="0"/>
+        <w:autoSpaceDE w:val="0"/>
+        <w:autoSpaceDN w:val="0"/>
+        <w:adjustRightInd w:val="0"/>
+        <w:spacing w:line="360" w:lineRule="auto"/>
+        <w:ind w:left="1211" w:right="135" w:firstLine="0"/>
+        <w:rPr>
+          <w:rFonts w:cs="Times New Roman"/>
           <w:szCs w:val="24"/>
         </w:rPr>
       </w:pPr>
@@ -7452,9 +8495,26 @@
           <w:sz w:val="24"/>
           <w:szCs w:val="24"/>
         </w:rPr>
+        <w:sectPr>
+          <w:pgSz w:w="11906" w:h="16838" w:code="9"/>
+          <w:pgMar w:top="2268" w:right="1701" w:bottom="1701" w:left="2268" w:header="709" w:footer="709" w:gutter="0"/>
+          <w:cols w:space="708"/>
+          <w:titlePg/>
+          <w:docGrid w:linePitch="360"/>
+        </w:sectPr>
       </w:pPr>
       <w:bookmarkStart w:id="14" w:name="_Toc74923560"/>
-      <w:r>
+    </w:p>
+    <w:p>
+      <w:pPr>
+        <w:pStyle w:val="Heading2"/>
+        <w:numPr>
+          <w:ilvl w:val="0"/>
+          <w:numId w:val="9"/>
+        </w:numPr>
+        <w:spacing w:before="0" w:line="480" w:lineRule="auto"/>
+        <w:ind w:left="426" w:hanging="426"/>
+        <w:jc w:val="both"/>
         <w:rPr>
           <w:rFonts w:ascii="Times New Roman" w:hAnsi="Times New Roman" w:cs="Times New Roman"/>
           <w:b/>
@@ -7462,41 +8522,854 @@
           <w:sz w:val="24"/>
           <w:szCs w:val="24"/>
         </w:rPr>
+      </w:pPr>
+      <w:r>
+        <w:rPr>
+          <w:rFonts w:ascii="Times New Roman" w:hAnsi="Times New Roman" w:cs="Times New Roman"/>
+          <w:b/>
+          <w:color w:val="auto"/>
+          <w:sz w:val="24"/>
+          <w:szCs w:val="24"/>
+        </w:rPr>
+        <w:lastRenderedPageBreak/>
         <w:t>Konsep Penelitian</w:t>
       </w:r>
       <w:bookmarkEnd w:id="14"/>
     </w:p>
     <w:p>
       <w:pPr>
-        <w:spacing w:after="0" w:line="480" w:lineRule="auto"/>
-        <w:ind w:left="425" w:firstLine="567"/>
-        <w:jc w:val="both"/>
-        <w:rPr>
-          <w:sz w:val="24"/>
-          <w:szCs w:val="24"/>
-        </w:rPr>
-      </w:pPr>
-      <w:r>
-        <w:rPr>
-          <w:rFonts w:ascii="Times New Roman" w:hAnsi="Times New Roman"/>
-          <w:sz w:val="24"/>
-          <w:szCs w:val="24"/>
-        </w:rPr>
-        <w:t xml:space="preserve">Konsep penelitian ini digunakan sebagai dasar untuk menjawab pertanyaan-pertanyaan penelitian yang diangkat. Dapat diartikan sebagai mengalirkan jalan pikiran menurut kerangka logis (construct logic) atau </w:t>
-      </w:r>
-      <w:r>
-        <w:rPr>
-          <w:rFonts w:ascii="Times New Roman" w:hAnsi="Times New Roman"/>
-          <w:sz w:val="24"/>
+        <w:pStyle w:val="ListParagraph"/>
+        <w:numPr>
+          <w:ilvl w:val="0"/>
+          <w:numId w:val="65"/>
+        </w:numPr>
+      </w:pPr>
+      <w:r>
+        <w:t>Kerangka Berpikir</w:t>
+      </w:r>
+    </w:p>
+    <w:p>
+      <w:pPr>
+        <w:keepNext/>
+        <w:jc w:val="center"/>
+      </w:pPr>
+      <w:r>
+        <w:rPr>
+          <w:noProof/>
+        </w:rPr>
+        <w:drawing>
+          <wp:inline distT="0" distB="0" distL="0" distR="0" wp14:anchorId="11684EA7" wp14:editId="1C30552B">
+            <wp:extent cx="1584559" cy="5086350"/>
+            <wp:effectExtent l="0" t="0" r="0" b="0"/>
+            <wp:docPr id="3" name="Picture 3"/>
+            <wp:cNvGraphicFramePr>
+              <a:graphicFrameLocks xmlns:a="http://schemas.openxmlformats.org/drawingml/2006/main" noChangeAspect="1"/>
+            </wp:cNvGraphicFramePr>
+            <a:graphic xmlns:a="http://schemas.openxmlformats.org/drawingml/2006/main">
+              <a:graphicData uri="http://schemas.openxmlformats.org/drawingml/2006/picture">
+                <pic:pic xmlns:pic="http://schemas.openxmlformats.org/drawingml/2006/picture">
+                  <pic:nvPicPr>
+                    <pic:cNvPr id="0" name="Picture 1"/>
+                    <pic:cNvPicPr>
+                      <a:picLocks noChangeAspect="1" noChangeArrowheads="1"/>
+                    </pic:cNvPicPr>
+                  </pic:nvPicPr>
+                  <pic:blipFill>
+                    <a:blip r:embed="rId13">
+                      <a:extLst>
+                        <a:ext uri="{28A0092B-C50C-407E-A947-70E740481C1C}">
+                          <a14:useLocalDpi xmlns:a14="http://schemas.microsoft.com/office/drawing/2010/main" val="0"/>
+                        </a:ext>
+                      </a:extLst>
+                    </a:blip>
+                    <a:srcRect/>
+                    <a:stretch>
+                      <a:fillRect/>
+                    </a:stretch>
+                  </pic:blipFill>
+                  <pic:spPr bwMode="auto">
+                    <a:xfrm>
+                      <a:off x="0" y="0"/>
+                      <a:ext cx="1589226" cy="5101330"/>
+                    </a:xfrm>
+                    <a:prstGeom prst="rect">
+                      <a:avLst/>
+                    </a:prstGeom>
+                    <a:noFill/>
+                    <a:ln>
+                      <a:noFill/>
+                    </a:ln>
+                  </pic:spPr>
+                </pic:pic>
+              </a:graphicData>
+            </a:graphic>
+          </wp:inline>
+        </w:drawing>
+      </w:r>
+    </w:p>
+    <w:p>
+      <w:pPr>
+        <w:pStyle w:val="Caption"/>
+        <w:jc w:val="center"/>
+        <w:rPr>
+          <w:rFonts w:ascii="Times New Roman" w:hAnsi="Times New Roman" w:cs="Times New Roman"/>
+          <w:i w:val="0"/>
+          <w:iCs w:val="0"/>
+          <w:color w:val="auto"/>
+          <w:sz w:val="24"/>
+          <w:szCs w:val="24"/>
+        </w:rPr>
+      </w:pPr>
+      <w:r>
+        <w:rPr>
+          <w:rFonts w:ascii="Times New Roman" w:hAnsi="Times New Roman" w:cs="Times New Roman"/>
+          <w:i w:val="0"/>
+          <w:iCs w:val="0"/>
+          <w:color w:val="auto"/>
+          <w:sz w:val="24"/>
+          <w:szCs w:val="24"/>
+        </w:rPr>
+        <w:t xml:space="preserve">Gambar 3. </w:t>
+      </w:r>
+      <w:r>
+        <w:rPr>
+          <w:rFonts w:ascii="Times New Roman" w:hAnsi="Times New Roman" w:cs="Times New Roman"/>
+          <w:i w:val="0"/>
+          <w:iCs w:val="0"/>
+          <w:color w:val="auto"/>
+          <w:sz w:val="24"/>
+          <w:szCs w:val="24"/>
+        </w:rPr>
+        <w:fldChar w:fldCharType="begin"/>
+      </w:r>
+      <w:r>
+        <w:rPr>
+          <w:rFonts w:ascii="Times New Roman" w:hAnsi="Times New Roman" w:cs="Times New Roman"/>
+          <w:i w:val="0"/>
+          <w:iCs w:val="0"/>
+          <w:color w:val="auto"/>
+          <w:sz w:val="24"/>
+          <w:szCs w:val="24"/>
+        </w:rPr>
+        <w:instrText xml:space="preserve"> SEQ Gambar_3. \* ARABIC </w:instrText>
+      </w:r>
+      <w:r>
+        <w:rPr>
+          <w:rFonts w:ascii="Times New Roman" w:hAnsi="Times New Roman" w:cs="Times New Roman"/>
+          <w:i w:val="0"/>
+          <w:iCs w:val="0"/>
+          <w:color w:val="auto"/>
+          <w:sz w:val="24"/>
+          <w:szCs w:val="24"/>
+        </w:rPr>
+        <w:fldChar w:fldCharType="separate"/>
+      </w:r>
+      <w:r>
+        <w:rPr>
+          <w:rFonts w:ascii="Times New Roman" w:hAnsi="Times New Roman" w:cs="Times New Roman"/>
+          <w:i w:val="0"/>
+          <w:iCs w:val="0"/>
+          <w:noProof/>
+          <w:color w:val="auto"/>
+          <w:sz w:val="24"/>
+          <w:szCs w:val="24"/>
+        </w:rPr>
+        <w:t>1</w:t>
+      </w:r>
+      <w:r>
+        <w:rPr>
+          <w:rFonts w:ascii="Times New Roman" w:hAnsi="Times New Roman" w:cs="Times New Roman"/>
+          <w:i w:val="0"/>
+          <w:iCs w:val="0"/>
+          <w:color w:val="auto"/>
+          <w:sz w:val="24"/>
+          <w:szCs w:val="24"/>
+        </w:rPr>
+        <w:fldChar w:fldCharType="end"/>
+      </w:r>
+      <w:r>
+        <w:rPr>
+          <w:rFonts w:ascii="Times New Roman" w:hAnsi="Times New Roman" w:cs="Times New Roman"/>
+          <w:i w:val="0"/>
+          <w:iCs w:val="0"/>
+          <w:color w:val="auto"/>
+          <w:sz w:val="24"/>
+          <w:szCs w:val="24"/>
+        </w:rPr>
+        <w:t xml:space="preserve"> Alur kerangka berpikir</w:t>
+      </w:r>
+    </w:p>
+    <w:p>
+      <w:pPr>
+        <w:widowControl w:val="0"/>
+        <w:autoSpaceDE w:val="0"/>
+        <w:autoSpaceDN w:val="0"/>
+        <w:adjustRightInd w:val="0"/>
+        <w:spacing w:line="360" w:lineRule="auto"/>
+        <w:ind w:left="426" w:right="135" w:firstLine="567"/>
+        <w:rPr>
+          <w:rFonts w:ascii="Times New Roman" w:hAnsi="Times New Roman" w:cs="Times New Roman"/>
+          <w:sz w:val="24"/>
+          <w:szCs w:val="24"/>
+        </w:rPr>
+      </w:pPr>
+      <w:r>
+        <w:rPr>
+          <w:rFonts w:ascii="Times New Roman" w:hAnsi="Times New Roman" w:cs="Times New Roman"/>
+          <w:sz w:val="24"/>
+          <w:szCs w:val="24"/>
+        </w:rPr>
+        <w:t>Penelitian ini menggunakan alur kerangka berpikir sebagai panduan untuk menyelesaikan setiap proses yang ada, sehingga dapat membantu dalam perancangan chatbot agar berfungsi dengan baik sesuai dengan tahapan yang telah dirancang. Berikut ini adalah penjelasan mengenai alur kerangka berpikir dalam penelitian ini:</w:t>
+      </w:r>
+    </w:p>
+    <w:p>
+      <w:pPr>
+        <w:widowControl w:val="0"/>
+        <w:autoSpaceDE w:val="0"/>
+        <w:autoSpaceDN w:val="0"/>
+        <w:adjustRightInd w:val="0"/>
+        <w:spacing w:line="360" w:lineRule="auto"/>
+        <w:ind w:left="426" w:right="135" w:firstLine="567"/>
+        <w:rPr>
+          <w:rFonts w:ascii="Times New Roman" w:hAnsi="Times New Roman" w:cs="Times New Roman"/>
+          <w:sz w:val="24"/>
+          <w:szCs w:val="24"/>
+        </w:rPr>
+      </w:pPr>
+    </w:p>
+    <w:p>
+      <w:pPr>
+        <w:pStyle w:val="ListParagraph"/>
+        <w:numPr>
+          <w:ilvl w:val="0"/>
+          <w:numId w:val="67"/>
+        </w:numPr>
+        <w:ind w:left="851"/>
+        <w:rPr>
+          <w:rFonts w:cs="Times New Roman"/>
+          <w:szCs w:val="24"/>
+        </w:rPr>
+      </w:pPr>
+      <w:r>
+        <w:rPr>
+          <w:rFonts w:cs="Times New Roman"/>
           <w:szCs w:val="24"/>
         </w:rPr>
         <w:lastRenderedPageBreak/>
-        <w:t>kerangka konseptual yang relevan untuk menjawab penyebab terjadinya masalah (tidak harus membuat sistem). Jika membuat produk maka menggunakan metode pengembangan sistem, jika tidak maka alur disesuaikan dengan penelitian yang akan dilakukan misal menggunakan metode SPK, algoritma dalam data mining, framework tatakelola sistem informasi dan lain-lain</w:t>
+        <w:t xml:space="preserve">Identifikasi </w:t>
+      </w:r>
+      <w:r>
+        <w:rPr>
+          <w:rFonts w:cs="Times New Roman"/>
+          <w:szCs w:val="24"/>
+        </w:rPr>
+        <w:t>M</w:t>
+      </w:r>
+      <w:r>
+        <w:rPr>
+          <w:rFonts w:cs="Times New Roman"/>
+          <w:szCs w:val="24"/>
+        </w:rPr>
+        <w:t>asalah</w:t>
       </w:r>
     </w:p>
-    <w:p/>
-    <w:p/>
     <w:p>
+      <w:pPr>
+        <w:pStyle w:val="ListParagraph"/>
+        <w:ind w:left="851"/>
+        <w:rPr>
+          <w:rFonts w:cs="Times New Roman"/>
+          <w:szCs w:val="24"/>
+        </w:rPr>
+      </w:pPr>
+      <w:r>
+        <w:rPr>
+          <w:rFonts w:cs="Times New Roman"/>
+          <w:szCs w:val="24"/>
+        </w:rPr>
+        <w:t>Proses identifikasi masalah adalah langkah awal dalam penelitian yang bertujuan untuk mengidentifikasi permasalahan pada objek penelitian. Tahap ini memiliki peran penting karena hasilnya akan digunakan untuk merumuskan permasalahan yang ada di lokasi penelitian, yang nantinya menjadi dasar dalam merancang latar belakang penelitian tersebut.</w:t>
+      </w:r>
+    </w:p>
+    <w:p>
+      <w:pPr>
+        <w:pStyle w:val="ListParagraph"/>
+        <w:numPr>
+          <w:ilvl w:val="0"/>
+          <w:numId w:val="67"/>
+        </w:numPr>
+        <w:ind w:left="851"/>
+        <w:rPr>
+          <w:rFonts w:cs="Times New Roman"/>
+          <w:szCs w:val="24"/>
+        </w:rPr>
+      </w:pPr>
+      <w:r>
+        <w:rPr>
+          <w:rFonts w:cs="Times New Roman"/>
+          <w:szCs w:val="24"/>
+        </w:rPr>
+        <w:t>Pengumpulan Data</w:t>
+      </w:r>
+    </w:p>
+    <w:p>
+      <w:pPr>
+        <w:pStyle w:val="ListParagraph"/>
+        <w:ind w:left="851"/>
+        <w:rPr>
+          <w:rFonts w:cs="Times New Roman"/>
+          <w:szCs w:val="24"/>
+        </w:rPr>
+      </w:pPr>
+      <w:r>
+        <w:rPr>
+          <w:rFonts w:cs="Times New Roman"/>
+          <w:szCs w:val="24"/>
+        </w:rPr>
+        <w:t xml:space="preserve">Pada tahap ini, peneliti mengumpulkan berbagai data yang relevan dengan objek permasalahan untuk melengkapi bahan penelitian. Dalam proses pengumpulan data, peneliti menggunakan beberapa metode, antara lain wawancara, pengamatan (observasi), dan </w:t>
+      </w:r>
+      <w:r>
+        <w:rPr>
+          <w:rFonts w:cs="Times New Roman"/>
+          <w:szCs w:val="24"/>
+        </w:rPr>
+        <w:t>kuesioner</w:t>
+      </w:r>
+      <w:r>
+        <w:rPr>
+          <w:rFonts w:cs="Times New Roman"/>
+          <w:szCs w:val="24"/>
+        </w:rPr>
+        <w:t>.</w:t>
+      </w:r>
+    </w:p>
+    <w:p>
+      <w:pPr>
+        <w:pStyle w:val="ListParagraph"/>
+        <w:numPr>
+          <w:ilvl w:val="0"/>
+          <w:numId w:val="67"/>
+        </w:numPr>
+        <w:ind w:left="851"/>
+        <w:rPr>
+          <w:rFonts w:cs="Times New Roman"/>
+          <w:szCs w:val="24"/>
+        </w:rPr>
+      </w:pPr>
+      <w:r>
+        <w:rPr>
+          <w:rFonts w:cs="Times New Roman"/>
+          <w:szCs w:val="24"/>
+        </w:rPr>
+        <w:t>Analisis Kebutuhan Sistem</w:t>
+      </w:r>
+    </w:p>
+    <w:p>
+      <w:pPr>
+        <w:pStyle w:val="ListParagraph"/>
+        <w:ind w:left="851"/>
+        <w:rPr>
+          <w:rFonts w:cs="Times New Roman"/>
+          <w:szCs w:val="24"/>
+        </w:rPr>
+      </w:pPr>
+      <w:r>
+        <w:rPr>
+          <w:rFonts w:cs="Times New Roman"/>
+          <w:szCs w:val="24"/>
+        </w:rPr>
+        <w:t xml:space="preserve">Pada tahap ini, peneliti melakukan analisis mendalam terhadap kebutuhan sistem yang akan mendukung pengembangan perangkat keras atau lunak. Analisis ini mencakup identifikasi kebutuhan pengguna, terutama calon </w:t>
+      </w:r>
+      <w:r>
+        <w:rPr>
+          <w:rFonts w:cs="Times New Roman"/>
+          <w:szCs w:val="24"/>
+        </w:rPr>
+        <w:t>siswa</w:t>
+      </w:r>
+      <w:r>
+        <w:rPr>
+          <w:rFonts w:cs="Times New Roman"/>
+          <w:szCs w:val="24"/>
+        </w:rPr>
+        <w:t xml:space="preserve">, serta evaluasi proses pengolahan data. Data yang dikumpulkan berupa pertanyaan umum yang sering diajukan oleh calon </w:t>
+      </w:r>
+      <w:r>
+        <w:rPr>
+          <w:rFonts w:cs="Times New Roman"/>
+          <w:szCs w:val="24"/>
+        </w:rPr>
+        <w:t xml:space="preserve">siswa </w:t>
+      </w:r>
+      <w:r>
+        <w:rPr>
+          <w:rFonts w:cs="Times New Roman"/>
+          <w:szCs w:val="24"/>
+        </w:rPr>
+        <w:t xml:space="preserve">dan jawaban-jawaban yang relevan, dengan fokus pada pengembangan </w:t>
+      </w:r>
+      <w:r>
+        <w:rPr>
+          <w:rFonts w:cs="Times New Roman"/>
+          <w:i/>
+          <w:iCs/>
+          <w:szCs w:val="24"/>
+        </w:rPr>
+        <w:t>chatbot</w:t>
+      </w:r>
+      <w:r>
+        <w:rPr>
+          <w:rFonts w:cs="Times New Roman"/>
+          <w:szCs w:val="24"/>
+        </w:rPr>
+        <w:t xml:space="preserve"> informasi PPDB dan informasi sekolah pada </w:t>
+      </w:r>
+      <w:r>
+        <w:rPr>
+          <w:rFonts w:cs="Times New Roman"/>
+          <w:i/>
+          <w:iCs/>
+          <w:szCs w:val="24"/>
+        </w:rPr>
+        <w:t>website</w:t>
+      </w:r>
+      <w:r>
+        <w:rPr>
+          <w:rFonts w:cs="Times New Roman"/>
+          <w:szCs w:val="24"/>
+        </w:rPr>
+        <w:t xml:space="preserve"> PPDB SMK Kesatrian Purwokerto</w:t>
+      </w:r>
+      <w:r>
+        <w:rPr>
+          <w:rFonts w:cs="Times New Roman"/>
+          <w:szCs w:val="24"/>
+        </w:rPr>
+        <w:t>.</w:t>
+      </w:r>
+    </w:p>
+    <w:p>
+      <w:pPr>
+        <w:pStyle w:val="ListParagraph"/>
+        <w:ind w:left="851"/>
+        <w:rPr>
+          <w:rFonts w:cs="Times New Roman"/>
+          <w:szCs w:val="24"/>
+        </w:rPr>
+      </w:pPr>
+    </w:p>
+    <w:p>
+      <w:pPr>
+        <w:pStyle w:val="ListParagraph"/>
+        <w:ind w:left="851"/>
+        <w:rPr>
+          <w:rFonts w:cs="Times New Roman"/>
+          <w:szCs w:val="24"/>
+        </w:rPr>
+      </w:pPr>
+    </w:p>
+    <w:p>
+      <w:pPr>
+        <w:pStyle w:val="ListParagraph"/>
+        <w:numPr>
+          <w:ilvl w:val="0"/>
+          <w:numId w:val="67"/>
+        </w:numPr>
+        <w:ind w:left="851"/>
+        <w:rPr>
+          <w:rFonts w:cs="Times New Roman"/>
+          <w:szCs w:val="24"/>
+        </w:rPr>
+      </w:pPr>
+      <w:r>
+        <w:rPr>
+          <w:rFonts w:cs="Times New Roman"/>
+          <w:szCs w:val="24"/>
+        </w:rPr>
+        <w:lastRenderedPageBreak/>
+        <w:t xml:space="preserve">Tahapan </w:t>
+      </w:r>
+      <w:r>
+        <w:rPr>
+          <w:rFonts w:cs="Times New Roman"/>
+          <w:szCs w:val="24"/>
+        </w:rPr>
+        <w:t>Pe</w:t>
+      </w:r>
+      <w:r>
+        <w:rPr>
+          <w:rFonts w:cs="Times New Roman"/>
+          <w:szCs w:val="24"/>
+        </w:rPr>
+        <w:t>ngembangan</w:t>
+      </w:r>
+    </w:p>
+    <w:p>
+      <w:pPr>
+        <w:pStyle w:val="ListParagraph"/>
+        <w:numPr>
+          <w:ilvl w:val="0"/>
+          <w:numId w:val="68"/>
+        </w:numPr>
+        <w:rPr>
+          <w:rFonts w:cs="Times New Roman"/>
+          <w:szCs w:val="24"/>
+        </w:rPr>
+      </w:pPr>
+      <w:r>
+        <w:rPr>
+          <w:rFonts w:cs="Times New Roman"/>
+          <w:szCs w:val="24"/>
+        </w:rPr>
+        <w:t>Pengembangan desain</w:t>
+      </w:r>
+    </w:p>
+    <w:p>
+      <w:pPr>
+        <w:pStyle w:val="ListParagraph"/>
+        <w:ind w:left="1213"/>
+        <w:rPr>
+          <w:rFonts w:cs="Times New Roman"/>
+          <w:szCs w:val="24"/>
+        </w:rPr>
+      </w:pPr>
+      <w:r>
+        <w:rPr>
+          <w:rFonts w:cs="Times New Roman"/>
+          <w:szCs w:val="24"/>
+        </w:rPr>
+        <w:t xml:space="preserve">Setelah melakukan identifikasi kebutuhan dan mempelajari langkah-langkah yang diperlukan, tahap berikutnya adalah merancang sistem </w:t>
+      </w:r>
+      <w:r>
+        <w:rPr>
+          <w:rFonts w:cs="Times New Roman"/>
+          <w:i/>
+          <w:iCs/>
+          <w:szCs w:val="24"/>
+        </w:rPr>
+        <w:t>chatbot</w:t>
+      </w:r>
+      <w:r>
+        <w:rPr>
+          <w:rFonts w:cs="Times New Roman"/>
+          <w:szCs w:val="24"/>
+        </w:rPr>
+        <w:t xml:space="preserve"> yang akan dikembangkan. Tahap ini bertujuan untuk mendefinisikan fungsi-fungsi yang akan tersedia dalam </w:t>
+      </w:r>
+      <w:r>
+        <w:rPr>
+          <w:rFonts w:cs="Times New Roman"/>
+          <w:i/>
+          <w:iCs/>
+          <w:szCs w:val="24"/>
+        </w:rPr>
+        <w:t>chatbot</w:t>
+      </w:r>
+      <w:r>
+        <w:rPr>
+          <w:rFonts w:cs="Times New Roman"/>
+          <w:szCs w:val="24"/>
+        </w:rPr>
+        <w:t xml:space="preserve"> serta memberikan gambaran mengenai teknologi yang akan digunakan dalam desain arsitektur </w:t>
+      </w:r>
+      <w:r>
+        <w:rPr>
+          <w:rFonts w:cs="Times New Roman"/>
+          <w:i/>
+          <w:iCs/>
+          <w:szCs w:val="24"/>
+        </w:rPr>
+        <w:t>chatbot</w:t>
+      </w:r>
+      <w:r>
+        <w:rPr>
+          <w:rFonts w:cs="Times New Roman"/>
+          <w:szCs w:val="24"/>
+        </w:rPr>
+        <w:t xml:space="preserve">. Dalam konteks penelitian Anda, tahap ini akan mencakup perancangan </w:t>
+      </w:r>
+      <w:r>
+        <w:rPr>
+          <w:rFonts w:cs="Times New Roman"/>
+          <w:i/>
+          <w:iCs/>
+          <w:szCs w:val="24"/>
+        </w:rPr>
+        <w:t>chatbot</w:t>
+      </w:r>
+      <w:r>
+        <w:rPr>
+          <w:rFonts w:cs="Times New Roman"/>
+          <w:szCs w:val="24"/>
+        </w:rPr>
+        <w:t xml:space="preserve"> untuk mendukung layanan PPDB di </w:t>
+      </w:r>
+      <w:r>
+        <w:rPr>
+          <w:rFonts w:cs="Times New Roman"/>
+          <w:i/>
+          <w:iCs/>
+          <w:szCs w:val="24"/>
+        </w:rPr>
+        <w:t>website</w:t>
+      </w:r>
+      <w:r>
+        <w:rPr>
+          <w:rFonts w:cs="Times New Roman"/>
+          <w:szCs w:val="24"/>
+        </w:rPr>
+        <w:t xml:space="preserve"> </w:t>
+      </w:r>
+      <w:r>
+        <w:rPr>
+          <w:rFonts w:cs="Times New Roman"/>
+          <w:szCs w:val="24"/>
+        </w:rPr>
+        <w:t>PPDB sekolah</w:t>
+      </w:r>
+      <w:r>
+        <w:rPr>
+          <w:rFonts w:cs="Times New Roman"/>
+          <w:szCs w:val="24"/>
+        </w:rPr>
+        <w:t>.</w:t>
+      </w:r>
+    </w:p>
+    <w:p>
+      <w:pPr>
+        <w:pStyle w:val="ListParagraph"/>
+        <w:numPr>
+          <w:ilvl w:val="0"/>
+          <w:numId w:val="68"/>
+        </w:numPr>
+        <w:rPr>
+          <w:rFonts w:cs="Times New Roman"/>
+          <w:szCs w:val="24"/>
+        </w:rPr>
+      </w:pPr>
+      <w:r>
+        <w:rPr>
+          <w:rFonts w:cs="Times New Roman"/>
+          <w:szCs w:val="24"/>
+        </w:rPr>
+        <w:t>Perancangan</w:t>
+      </w:r>
+    </w:p>
+    <w:p>
+      <w:pPr>
+        <w:pStyle w:val="ListParagraph"/>
+        <w:ind w:left="1213"/>
+        <w:rPr>
+          <w:rFonts w:cs="Times New Roman"/>
+          <w:szCs w:val="24"/>
+        </w:rPr>
+      </w:pPr>
+      <w:r>
+        <w:rPr>
+          <w:rFonts w:cs="Times New Roman"/>
+          <w:szCs w:val="24"/>
+        </w:rPr>
+        <w:t>Pada tahap ini, hasil dari pengembangan desain diimplementasikan ke dalam detail teknis. Perancangan mencakup pengkodean atau pengembangan perangkat lunak berdasarkan desain yang telah dibuat, serta pemilihan teknologi yang sesuai untuk mendukung fungsi sistem.</w:t>
+      </w:r>
+    </w:p>
+    <w:p>
+      <w:pPr>
+        <w:pStyle w:val="ListParagraph"/>
+        <w:numPr>
+          <w:ilvl w:val="0"/>
+          <w:numId w:val="68"/>
+        </w:numPr>
+        <w:rPr>
+          <w:rFonts w:cs="Times New Roman"/>
+          <w:szCs w:val="24"/>
+        </w:rPr>
+      </w:pPr>
+      <w:r>
+        <w:rPr>
+          <w:rFonts w:cs="Times New Roman"/>
+          <w:szCs w:val="24"/>
+        </w:rPr>
+        <w:t>Pengujian</w:t>
+      </w:r>
+    </w:p>
+    <w:p>
+      <w:pPr>
+        <w:pStyle w:val="ListParagraph"/>
+        <w:ind w:left="1213"/>
+        <w:rPr>
+          <w:rFonts w:cs="Times New Roman"/>
+          <w:szCs w:val="24"/>
+        </w:rPr>
+      </w:pPr>
+      <w:r>
+        <w:rPr>
+          <w:rFonts w:cs="Times New Roman"/>
+          <w:szCs w:val="24"/>
+        </w:rPr>
+        <w:t xml:space="preserve">Pengujian dilakukan dengan menggunakan pendekatan </w:t>
+      </w:r>
+      <w:r>
+        <w:rPr>
+          <w:rFonts w:cs="Times New Roman"/>
+          <w:i/>
+          <w:iCs/>
+          <w:szCs w:val="24"/>
+        </w:rPr>
+        <w:t>Beta testing</w:t>
+      </w:r>
+      <w:r>
+        <w:rPr>
+          <w:rFonts w:cs="Times New Roman"/>
+          <w:szCs w:val="24"/>
+        </w:rPr>
+        <w:t xml:space="preserve">. </w:t>
+      </w:r>
+      <w:r>
+        <w:rPr>
+          <w:rFonts w:cs="Times New Roman"/>
+          <w:szCs w:val="24"/>
+        </w:rPr>
+        <w:t>Tujuan beta testing adalah untuk menguji produk secara langsung oleh pengguna akhir dalam kondisi penggunaan yang sebenarnya</w:t>
+      </w:r>
+      <w:r>
+        <w:rPr>
+          <w:rFonts w:cs="Times New Roman"/>
+          <w:szCs w:val="24"/>
+        </w:rPr>
+        <w:t xml:space="preserve"> </w:t>
+      </w:r>
+      <w:sdt>
+        <w:sdtPr>
+          <w:rPr>
+            <w:rFonts w:cs="Times New Roman"/>
+            <w:color w:val="000000"/>
+            <w:szCs w:val="24"/>
+          </w:rPr>
+          <w:tag w:val="MENDELEY_CITATION_v3_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"/>
+          <w:id w:val="1172608101"/>
+          <w:placeholder>
+            <w:docPart w:val="DefaultPlaceholder_-1854013440"/>
+          </w:placeholder>
+        </w:sdtPr>
+        <w:sdtContent>
+          <w:r>
+            <w:rPr>
+              <w:rFonts w:cs="Times New Roman"/>
+              <w:color w:val="000000"/>
+              <w:szCs w:val="24"/>
+            </w:rPr>
+            <w:t>(Fernando dkk., 2021)</w:t>
+          </w:r>
+        </w:sdtContent>
+      </w:sdt>
+      <w:r>
+        <w:rPr>
+          <w:rFonts w:cs="Times New Roman"/>
+          <w:szCs w:val="24"/>
+        </w:rPr>
+        <w:t xml:space="preserve"> </w:t>
+      </w:r>
+      <w:r>
+        <w:rPr>
+          <w:rFonts w:cs="Times New Roman"/>
+          <w:szCs w:val="24"/>
+        </w:rPr>
+        <w:t>.</w:t>
+      </w:r>
+      <w:r>
+        <w:rPr>
+          <w:rFonts w:cs="Times New Roman"/>
+          <w:szCs w:val="24"/>
+        </w:rPr>
+        <w:t xml:space="preserve"> </w:t>
+      </w:r>
+      <w:r>
+        <w:rPr>
+          <w:rFonts w:cs="Times New Roman"/>
+          <w:szCs w:val="24"/>
+        </w:rPr>
+        <w:t>Dalam penelitian ini adalah siswa kelas 10 SMK Kesatrian Purwokerto</w:t>
+      </w:r>
+      <w:r>
+        <w:rPr>
+          <w:rFonts w:cs="Times New Roman"/>
+          <w:szCs w:val="24"/>
+        </w:rPr>
+        <w:t xml:space="preserve"> dan masyarakat umum</w:t>
+      </w:r>
+      <w:r>
+        <w:rPr>
+          <w:rFonts w:cs="Times New Roman"/>
+          <w:szCs w:val="24"/>
+        </w:rPr>
+        <w:t xml:space="preserve"> </w:t>
+      </w:r>
+      <w:r>
+        <w:rPr>
+          <w:rFonts w:cs="Times New Roman"/>
+          <w:szCs w:val="24"/>
+        </w:rPr>
+        <w:lastRenderedPageBreak/>
+        <w:t>m</w:t>
+      </w:r>
+      <w:r>
+        <w:rPr>
+          <w:rFonts w:cs="Times New Roman"/>
+          <w:szCs w:val="24"/>
+        </w:rPr>
+        <w:t>enggunakan kuesioner yang diisi oleh pengguna untuk memberikan evaluasi terhadap aplikasi yang telah dikembangkan.</w:t>
+      </w:r>
+    </w:p>
+    <w:p>
+      <w:pPr>
+        <w:pStyle w:val="ListParagraph"/>
+        <w:numPr>
+          <w:ilvl w:val="0"/>
+          <w:numId w:val="68"/>
+        </w:numPr>
+        <w:rPr>
+          <w:rFonts w:cs="Times New Roman"/>
+          <w:szCs w:val="24"/>
+        </w:rPr>
+      </w:pPr>
+      <w:r>
+        <w:rPr>
+          <w:rFonts w:cs="Times New Roman"/>
+          <w:szCs w:val="24"/>
+        </w:rPr>
+        <w:t>Penyusunan Laporan</w:t>
+      </w:r>
+    </w:p>
+    <w:p>
+      <w:pPr>
+        <w:pStyle w:val="ListParagraph"/>
+        <w:ind w:left="1213"/>
+        <w:rPr>
+          <w:rFonts w:cs="Times New Roman"/>
+          <w:szCs w:val="24"/>
+        </w:rPr>
+      </w:pPr>
+      <w:r>
+        <w:rPr>
+          <w:rFonts w:cs="Times New Roman"/>
+          <w:szCs w:val="24"/>
+        </w:rPr>
+        <w:t>Setelah seluruh proses penelitian tuntas, langkah berikutnya adalah menyusun laporan ilmiah. Laporan ini akan mencakup saran dan kesimpulan yang menunjukkan potensi pengembangan lebih lanjut dari penelitian ini.</w:t>
+      </w:r>
+    </w:p>
+    <w:p>
+      <w:pPr>
+        <w:pStyle w:val="ListParagraph"/>
+        <w:ind w:firstLine="0"/>
+        <w:rPr>
+          <w:rFonts w:cs="Times New Roman"/>
+          <w:szCs w:val="24"/>
+        </w:rPr>
+      </w:pPr>
+    </w:p>
+    <w:p>
+      <w:pPr>
+        <w:jc w:val="center"/>
+      </w:pPr>
       <w:r>
         <w:br w:type="page"/>
       </w:r>
@@ -7770,7 +9643,7 @@
             <w:autoSpaceDE w:val="0"/>
             <w:autoSpaceDN w:val="0"/>
             <w:ind w:hanging="480"/>
-            <w:divId w:val="1406494290"/>
+            <w:divId w:val="231046260"/>
             <w:rPr>
               <w:rFonts w:eastAsia="Times New Roman"/>
               <w:sz w:val="24"/>
@@ -7803,7 +9676,38 @@
             <w:autoSpaceDE w:val="0"/>
             <w:autoSpaceDN w:val="0"/>
             <w:ind w:hanging="480"/>
-            <w:divId w:val="88164084"/>
+            <w:divId w:val="577440127"/>
+            <w:rPr>
+              <w:rFonts w:eastAsia="Times New Roman"/>
+            </w:rPr>
+          </w:pPr>
+          <w:r>
+            <w:rPr>
+              <w:rFonts w:eastAsia="Times New Roman"/>
+            </w:rPr>
+            <w:t xml:space="preserve">Fadhallah. (2021). </w:t>
+          </w:r>
+          <w:r>
+            <w:rPr>
+              <w:rFonts w:eastAsia="Times New Roman"/>
+              <w:i/>
+              <w:iCs/>
+            </w:rPr>
+            <w:t>WAWANCARA</w:t>
+          </w:r>
+          <w:r>
+            <w:rPr>
+              <w:rFonts w:eastAsia="Times New Roman"/>
+            </w:rPr>
+            <w:t>. UNJ PRESS.</w:t>
+          </w:r>
+        </w:p>
+        <w:p>
+          <w:pPr>
+            <w:autoSpaceDE w:val="0"/>
+            <w:autoSpaceDN w:val="0"/>
+            <w:ind w:hanging="480"/>
+            <w:divId w:val="1419329840"/>
             <w:rPr>
               <w:rFonts w:eastAsia="Times New Roman"/>
             </w:rPr>
@@ -7848,7 +9752,38 @@
             <w:autoSpaceDE w:val="0"/>
             <w:autoSpaceDN w:val="0"/>
             <w:ind w:hanging="480"/>
-            <w:divId w:val="722674674"/>
+            <w:divId w:val="1602374151"/>
+            <w:rPr>
+              <w:rFonts w:eastAsia="Times New Roman"/>
+            </w:rPr>
+          </w:pPr>
+          <w:r>
+            <w:rPr>
+              <w:rFonts w:eastAsia="Times New Roman"/>
+            </w:rPr>
+            <w:t xml:space="preserve">Fernando, Y., Ahmad, I., Azmi, A., &amp; Borman, I. (2021). Penerapan Teknologi Augmented Reality Katalog Perumahan Sebagai Media Pemasaran Pada PT. San Esha Arthamas. Dalam </w:t>
+          </w:r>
+          <w:r>
+            <w:rPr>
+              <w:rFonts w:eastAsia="Times New Roman"/>
+              <w:i/>
+              <w:iCs/>
+            </w:rPr>
+            <w:t>Jurnal Sains Komputer &amp; Informatika (J-SAKTI</w:t>
+          </w:r>
+          <w:r>
+            <w:rPr>
+              <w:rFonts w:eastAsia="Times New Roman"/>
+            </w:rPr>
+            <w:t xml:space="preserve"> (Vol. 5, Nomor 1).</w:t>
+          </w:r>
+        </w:p>
+        <w:p>
+          <w:pPr>
+            <w:autoSpaceDE w:val="0"/>
+            <w:autoSpaceDN w:val="0"/>
+            <w:ind w:hanging="480"/>
+            <w:divId w:val="2123450694"/>
             <w:rPr>
               <w:rFonts w:eastAsia="Times New Roman"/>
             </w:rPr>
@@ -7879,7 +9814,7 @@
             <w:autoSpaceDE w:val="0"/>
             <w:autoSpaceDN w:val="0"/>
             <w:ind w:hanging="480"/>
-            <w:divId w:val="2142186940"/>
+            <w:divId w:val="606230781"/>
             <w:rPr>
               <w:rFonts w:eastAsia="Times New Roman"/>
             </w:rPr>
@@ -7924,7 +9859,7 @@
             <w:autoSpaceDE w:val="0"/>
             <w:autoSpaceDN w:val="0"/>
             <w:ind w:hanging="480"/>
-            <w:divId w:val="707225465"/>
+            <w:divId w:val="78791611"/>
             <w:rPr>
               <w:rFonts w:eastAsia="Times New Roman"/>
             </w:rPr>
@@ -7969,7 +9904,7 @@
             <w:autoSpaceDE w:val="0"/>
             <w:autoSpaceDN w:val="0"/>
             <w:ind w:hanging="480"/>
-            <w:divId w:val="1059668057"/>
+            <w:divId w:val="46686530"/>
             <w:rPr>
               <w:rFonts w:eastAsia="Times New Roman"/>
             </w:rPr>
@@ -8000,7 +9935,7 @@
             <w:autoSpaceDE w:val="0"/>
             <w:autoSpaceDN w:val="0"/>
             <w:ind w:hanging="480"/>
-            <w:divId w:val="549074007"/>
+            <w:divId w:val="1220826223"/>
             <w:rPr>
               <w:rFonts w:eastAsia="Times New Roman"/>
             </w:rPr>
@@ -8045,7 +9980,7 @@
             <w:autoSpaceDE w:val="0"/>
             <w:autoSpaceDN w:val="0"/>
             <w:ind w:hanging="480"/>
-            <w:divId w:val="209457258"/>
+            <w:divId w:val="1080325367"/>
             <w:rPr>
               <w:rFonts w:eastAsia="Times New Roman"/>
             </w:rPr>
@@ -8090,7 +10025,7 @@
             <w:autoSpaceDE w:val="0"/>
             <w:autoSpaceDN w:val="0"/>
             <w:ind w:hanging="480"/>
-            <w:divId w:val="1103769347"/>
+            <w:divId w:val="1189636523"/>
             <w:rPr>
               <w:rFonts w:eastAsia="Times New Roman"/>
             </w:rPr>
@@ -8135,7 +10070,7 @@
             <w:autoSpaceDE w:val="0"/>
             <w:autoSpaceDN w:val="0"/>
             <w:ind w:hanging="480"/>
-            <w:divId w:val="753014475"/>
+            <w:divId w:val="1814561729"/>
             <w:rPr>
               <w:rFonts w:eastAsia="Times New Roman"/>
             </w:rPr>
@@ -8144,6 +10079,7 @@
             <w:rPr>
               <w:rFonts w:eastAsia="Times New Roman"/>
             </w:rPr>
+            <w:lastRenderedPageBreak/>
             <w:t xml:space="preserve">Nugraha, K. A., &amp; Sebastian, D. (2021). Chatbot Layanan Akademik Menggunakan K-Nearest Neighbor. </w:t>
           </w:r>
           <w:r>
@@ -8180,7 +10116,7 @@
             <w:autoSpaceDE w:val="0"/>
             <w:autoSpaceDN w:val="0"/>
             <w:ind w:hanging="480"/>
-            <w:divId w:val="85268860"/>
+            <w:divId w:val="60063308"/>
             <w:rPr>
               <w:rFonts w:eastAsia="Times New Roman"/>
             </w:rPr>
@@ -8211,7 +10147,7 @@
             <w:autoSpaceDE w:val="0"/>
             <w:autoSpaceDN w:val="0"/>
             <w:ind w:hanging="480"/>
-            <w:divId w:val="685640930"/>
+            <w:divId w:val="1226332481"/>
             <w:rPr>
               <w:rFonts w:eastAsia="Times New Roman"/>
             </w:rPr>
@@ -8220,7 +10156,6 @@
             <w:rPr>
               <w:rFonts w:eastAsia="Times New Roman"/>
             </w:rPr>
-            <w:lastRenderedPageBreak/>
             <w:t xml:space="preserve">Purnajaya, A. R., Lieputra, V., Tayanto, V., &amp; Salim, J. G. (2022). Implementasi Text Mining untuk Mengetahui Opini Masyarakat Tentang Climate Change. </w:t>
           </w:r>
           <w:r>
@@ -8257,7 +10192,7 @@
             <w:autoSpaceDE w:val="0"/>
             <w:autoSpaceDN w:val="0"/>
             <w:ind w:hanging="480"/>
-            <w:divId w:val="1079867355"/>
+            <w:divId w:val="1182432335"/>
             <w:rPr>
               <w:rFonts w:eastAsia="Times New Roman"/>
             </w:rPr>
@@ -8302,7 +10237,7 @@
             <w:autoSpaceDE w:val="0"/>
             <w:autoSpaceDN w:val="0"/>
             <w:ind w:hanging="480"/>
-            <w:divId w:val="1201478449"/>
+            <w:divId w:val="466630394"/>
             <w:rPr>
               <w:rFonts w:eastAsia="Times New Roman"/>
             </w:rPr>
@@ -8347,7 +10282,7 @@
             <w:autoSpaceDE w:val="0"/>
             <w:autoSpaceDN w:val="0"/>
             <w:ind w:hanging="480"/>
-            <w:divId w:val="917637594"/>
+            <w:divId w:val="949123654"/>
             <w:rPr>
               <w:rFonts w:eastAsia="Times New Roman"/>
             </w:rPr>
@@ -8392,7 +10327,7 @@
             <w:autoSpaceDE w:val="0"/>
             <w:autoSpaceDN w:val="0"/>
             <w:ind w:hanging="480"/>
-            <w:divId w:val="62990443"/>
+            <w:divId w:val="1933322081"/>
             <w:rPr>
               <w:rFonts w:eastAsia="Times New Roman"/>
             </w:rPr>
@@ -8437,7 +10372,7 @@
             <w:autoSpaceDE w:val="0"/>
             <w:autoSpaceDN w:val="0"/>
             <w:ind w:hanging="480"/>
-            <w:divId w:val="566689959"/>
+            <w:divId w:val="888810099"/>
             <w:rPr>
               <w:rFonts w:eastAsia="Times New Roman"/>
             </w:rPr>
@@ -8482,7 +10417,7 @@
             <w:autoSpaceDE w:val="0"/>
             <w:autoSpaceDN w:val="0"/>
             <w:ind w:hanging="480"/>
-            <w:divId w:val="497500963"/>
+            <w:divId w:val="449860978"/>
             <w:rPr>
               <w:rFonts w:eastAsia="Times New Roman"/>
             </w:rPr>
@@ -8527,7 +10462,38 @@
             <w:autoSpaceDE w:val="0"/>
             <w:autoSpaceDN w:val="0"/>
             <w:ind w:hanging="480"/>
-            <w:divId w:val="754084263"/>
+            <w:divId w:val="138615314"/>
+            <w:rPr>
+              <w:rFonts w:eastAsia="Times New Roman"/>
+            </w:rPr>
+          </w:pPr>
+          <w:r>
+            <w:rPr>
+              <w:rFonts w:eastAsia="Times New Roman"/>
+            </w:rPr>
+            <w:t xml:space="preserve">Sugiyono. (2018). </w:t>
+          </w:r>
+          <w:r>
+            <w:rPr>
+              <w:rFonts w:eastAsia="Times New Roman"/>
+              <w:i/>
+              <w:iCs/>
+            </w:rPr>
+            <w:t>Metode penelitian kuantitatif / Prof. Dr. Sugiyono</w:t>
+          </w:r>
+          <w:r>
+            <w:rPr>
+              <w:rFonts w:eastAsia="Times New Roman"/>
+            </w:rPr>
+            <w:t xml:space="preserve"> (Cet. 1). Alfabeta.</w:t>
+          </w:r>
+        </w:p>
+        <w:p>
+          <w:pPr>
+            <w:autoSpaceDE w:val="0"/>
+            <w:autoSpaceDN w:val="0"/>
+            <w:ind w:hanging="480"/>
+            <w:divId w:val="736973550"/>
             <w:rPr>
               <w:rFonts w:eastAsia="Times New Roman"/>
             </w:rPr>
@@ -8544,6 +10510,7 @@
               <w:i/>
               <w:iCs/>
             </w:rPr>
+            <w:lastRenderedPageBreak/>
             <w:t>Jurnal CoSciTech (Computer Science and Information Technology)</w:t>
           </w:r>
           <w:r>
@@ -8572,7 +10539,7 @@
             <w:autoSpaceDE w:val="0"/>
             <w:autoSpaceDN w:val="0"/>
             <w:ind w:hanging="480"/>
-            <w:divId w:val="1612972237"/>
+            <w:divId w:val="317075798"/>
             <w:rPr>
               <w:rFonts w:eastAsia="Times New Roman"/>
             </w:rPr>
@@ -8603,7 +10570,7 @@
             <w:autoSpaceDE w:val="0"/>
             <w:autoSpaceDN w:val="0"/>
             <w:ind w:hanging="480"/>
-            <w:divId w:val="1153792043"/>
+            <w:divId w:val="1097292370"/>
             <w:rPr>
               <w:rFonts w:eastAsia="Times New Roman"/>
             </w:rPr>
@@ -8612,7 +10579,6 @@
             <w:rPr>
               <w:rFonts w:eastAsia="Times New Roman"/>
             </w:rPr>
-            <w:lastRenderedPageBreak/>
             <w:t xml:space="preserve">Syukri, S., &amp; Samsuddin, S. (2019). Pengujian Algoritma Artificial Neural Network (ANN) Untuk Prediksi Kecepatan Angin. </w:t>
           </w:r>
           <w:r>
@@ -8649,7 +10615,7 @@
             <w:autoSpaceDE w:val="0"/>
             <w:autoSpaceDN w:val="0"/>
             <w:ind w:hanging="480"/>
-            <w:divId w:val="678120393"/>
+            <w:divId w:val="251358782"/>
             <w:rPr>
               <w:rFonts w:eastAsia="Times New Roman"/>
             </w:rPr>
@@ -8694,7 +10660,7 @@
             <w:autoSpaceDE w:val="0"/>
             <w:autoSpaceDN w:val="0"/>
             <w:ind w:hanging="480"/>
-            <w:divId w:val="254048738"/>
+            <w:divId w:val="1456102817"/>
             <w:rPr>
               <w:rFonts w:eastAsia="Times New Roman"/>
             </w:rPr>
@@ -8739,7 +10705,7 @@
             <w:autoSpaceDE w:val="0"/>
             <w:autoSpaceDN w:val="0"/>
             <w:ind w:hanging="480"/>
-            <w:divId w:val="61221704"/>
+            <w:divId w:val="2136176849"/>
             <w:rPr>
               <w:rFonts w:eastAsia="Times New Roman"/>
             </w:rPr>
@@ -10146,6 +12112,95 @@
     </w:lvl>
   </w:abstractNum>
   <w:abstractNum w:abstractNumId="1" w15:restartNumberingAfterBreak="0">
+    <w:nsid w:val="00CB2505"/>
+    <w:multiLevelType w:val="hybridMultilevel"/>
+    <w:tmpl w:val="D102C9DC"/>
+    <w:lvl w:ilvl="0" w:tplc="47004540">
+      <w:start w:val="1"/>
+      <w:numFmt w:val="lowerLetter"/>
+      <w:lvlText w:val="%1."/>
+      <w:lvlJc w:val="left"/>
+      <w:pPr>
+        <w:ind w:left="1211" w:hanging="360"/>
+      </w:pPr>
+      <w:rPr>
+        <w:rFonts w:hint="default"/>
+      </w:rPr>
+    </w:lvl>
+    <w:lvl w:ilvl="1" w:tplc="38090019" w:tentative="1">
+      <w:start w:val="1"/>
+      <w:numFmt w:val="lowerLetter"/>
+      <w:lvlText w:val="%2."/>
+      <w:lvlJc w:val="left"/>
+      <w:pPr>
+        <w:ind w:left="1440" w:hanging="360"/>
+      </w:pPr>
+    </w:lvl>
+    <w:lvl w:ilvl="2" w:tplc="3809001B" w:tentative="1">
+      <w:start w:val="1"/>
+      <w:numFmt w:val="lowerRoman"/>
+      <w:lvlText w:val="%3."/>
+      <w:lvlJc w:val="right"/>
+      <w:pPr>
+        <w:ind w:left="2160" w:hanging="180"/>
+      </w:pPr>
+    </w:lvl>
+    <w:lvl w:ilvl="3" w:tplc="3809000F" w:tentative="1">
+      <w:start w:val="1"/>
+      <w:numFmt w:val="decimal"/>
+      <w:lvlText w:val="%4."/>
+      <w:lvlJc w:val="left"/>
+      <w:pPr>
+        <w:ind w:left="2880" w:hanging="360"/>
+      </w:pPr>
+    </w:lvl>
+    <w:lvl w:ilvl="4" w:tplc="38090019" w:tentative="1">
+      <w:start w:val="1"/>
+      <w:numFmt w:val="lowerLetter"/>
+      <w:lvlText w:val="%5."/>
+      <w:lvlJc w:val="left"/>
+      <w:pPr>
+        <w:ind w:left="3600" w:hanging="360"/>
+      </w:pPr>
+    </w:lvl>
+    <w:lvl w:ilvl="5" w:tplc="3809001B" w:tentative="1">
+      <w:start w:val="1"/>
+      <w:numFmt w:val="lowerRoman"/>
+      <w:lvlText w:val="%6."/>
+      <w:lvlJc w:val="right"/>
+      <w:pPr>
+        <w:ind w:left="4320" w:hanging="180"/>
+      </w:pPr>
+    </w:lvl>
+    <w:lvl w:ilvl="6" w:tplc="3809000F" w:tentative="1">
+      <w:start w:val="1"/>
+      <w:numFmt w:val="decimal"/>
+      <w:lvlText w:val="%7."/>
+      <w:lvlJc w:val="left"/>
+      <w:pPr>
+        <w:ind w:left="5040" w:hanging="360"/>
+      </w:pPr>
+    </w:lvl>
+    <w:lvl w:ilvl="7" w:tplc="38090019" w:tentative="1">
+      <w:start w:val="1"/>
+      <w:numFmt w:val="lowerLetter"/>
+      <w:lvlText w:val="%8."/>
+      <w:lvlJc w:val="left"/>
+      <w:pPr>
+        <w:ind w:left="5760" w:hanging="360"/>
+      </w:pPr>
+    </w:lvl>
+    <w:lvl w:ilvl="8" w:tplc="3809001B" w:tentative="1">
+      <w:start w:val="1"/>
+      <w:numFmt w:val="lowerRoman"/>
+      <w:lvlText w:val="%9."/>
+      <w:lvlJc w:val="right"/>
+      <w:pPr>
+        <w:ind w:left="6480" w:hanging="180"/>
+      </w:pPr>
+    </w:lvl>
+  </w:abstractNum>
+  <w:abstractNum w:abstractNumId="2" w15:restartNumberingAfterBreak="0">
     <w:nsid w:val="00F56AF8"/>
     <w:multiLevelType w:val="hybridMultilevel"/>
     <w:tmpl w:val="E7E6EB08"/>
@@ -10258,7 +12313,96 @@
       </w:rPr>
     </w:lvl>
   </w:abstractNum>
-  <w:abstractNum w:abstractNumId="2" w15:restartNumberingAfterBreak="0">
+  <w:abstractNum w:abstractNumId="3" w15:restartNumberingAfterBreak="0">
+    <w:nsid w:val="024D5FDF"/>
+    <w:multiLevelType w:val="hybridMultilevel"/>
+    <w:tmpl w:val="2E54A5EE"/>
+    <w:lvl w:ilvl="0" w:tplc="38090019">
+      <w:start w:val="1"/>
+      <w:numFmt w:val="lowerLetter"/>
+      <w:lvlText w:val="%1."/>
+      <w:lvlJc w:val="left"/>
+      <w:pPr>
+        <w:ind w:left="1353" w:hanging="360"/>
+      </w:pPr>
+      <w:rPr>
+        <w:rFonts w:hint="default"/>
+      </w:rPr>
+    </w:lvl>
+    <w:lvl w:ilvl="1" w:tplc="38090019" w:tentative="1">
+      <w:start w:val="1"/>
+      <w:numFmt w:val="lowerLetter"/>
+      <w:lvlText w:val="%2."/>
+      <w:lvlJc w:val="left"/>
+      <w:pPr>
+        <w:ind w:left="2073" w:hanging="360"/>
+      </w:pPr>
+    </w:lvl>
+    <w:lvl w:ilvl="2" w:tplc="3809001B" w:tentative="1">
+      <w:start w:val="1"/>
+      <w:numFmt w:val="lowerRoman"/>
+      <w:lvlText w:val="%3."/>
+      <w:lvlJc w:val="right"/>
+      <w:pPr>
+        <w:ind w:left="2793" w:hanging="180"/>
+      </w:pPr>
+    </w:lvl>
+    <w:lvl w:ilvl="3" w:tplc="3809000F" w:tentative="1">
+      <w:start w:val="1"/>
+      <w:numFmt w:val="decimal"/>
+      <w:lvlText w:val="%4."/>
+      <w:lvlJc w:val="left"/>
+      <w:pPr>
+        <w:ind w:left="3513" w:hanging="360"/>
+      </w:pPr>
+    </w:lvl>
+    <w:lvl w:ilvl="4" w:tplc="38090019" w:tentative="1">
+      <w:start w:val="1"/>
+      <w:numFmt w:val="lowerLetter"/>
+      <w:lvlText w:val="%5."/>
+      <w:lvlJc w:val="left"/>
+      <w:pPr>
+        <w:ind w:left="4233" w:hanging="360"/>
+      </w:pPr>
+    </w:lvl>
+    <w:lvl w:ilvl="5" w:tplc="3809001B" w:tentative="1">
+      <w:start w:val="1"/>
+      <w:numFmt w:val="lowerRoman"/>
+      <w:lvlText w:val="%6."/>
+      <w:lvlJc w:val="right"/>
+      <w:pPr>
+        <w:ind w:left="4953" w:hanging="180"/>
+      </w:pPr>
+    </w:lvl>
+    <w:lvl w:ilvl="6" w:tplc="3809000F" w:tentative="1">
+      <w:start w:val="1"/>
+      <w:numFmt w:val="decimal"/>
+      <w:lvlText w:val="%7."/>
+      <w:lvlJc w:val="left"/>
+      <w:pPr>
+        <w:ind w:left="5673" w:hanging="360"/>
+      </w:pPr>
+    </w:lvl>
+    <w:lvl w:ilvl="7" w:tplc="38090019" w:tentative="1">
+      <w:start w:val="1"/>
+      <w:numFmt w:val="lowerLetter"/>
+      <w:lvlText w:val="%8."/>
+      <w:lvlJc w:val="left"/>
+      <w:pPr>
+        <w:ind w:left="6393" w:hanging="360"/>
+      </w:pPr>
+    </w:lvl>
+    <w:lvl w:ilvl="8" w:tplc="3809001B" w:tentative="1">
+      <w:start w:val="1"/>
+      <w:numFmt w:val="lowerRoman"/>
+      <w:lvlText w:val="%9."/>
+      <w:lvlJc w:val="right"/>
+      <w:pPr>
+        <w:ind w:left="7113" w:hanging="180"/>
+      </w:pPr>
+    </w:lvl>
+  </w:abstractNum>
+  <w:abstractNum w:abstractNumId="4" w15:restartNumberingAfterBreak="0">
     <w:nsid w:val="04345C5D"/>
     <w:multiLevelType w:val="hybridMultilevel"/>
     <w:tmpl w:val="1FA20850"/>
@@ -10347,7 +12491,96 @@
       </w:pPr>
     </w:lvl>
   </w:abstractNum>
-  <w:abstractNum w:abstractNumId="3" w15:restartNumberingAfterBreak="0">
+  <w:abstractNum w:abstractNumId="5" w15:restartNumberingAfterBreak="0">
+    <w:nsid w:val="05CA3B54"/>
+    <w:multiLevelType w:val="hybridMultilevel"/>
+    <w:tmpl w:val="B3F8CF2A"/>
+    <w:lvl w:ilvl="0" w:tplc="2DE06128">
+      <w:start w:val="1"/>
+      <w:numFmt w:val="decimal"/>
+      <w:lvlText w:val="%1."/>
+      <w:lvlJc w:val="left"/>
+      <w:pPr>
+        <w:ind w:left="1353" w:hanging="360"/>
+      </w:pPr>
+      <w:rPr>
+        <w:rFonts w:hint="default"/>
+      </w:rPr>
+    </w:lvl>
+    <w:lvl w:ilvl="1" w:tplc="38090019" w:tentative="1">
+      <w:start w:val="1"/>
+      <w:numFmt w:val="lowerLetter"/>
+      <w:lvlText w:val="%2."/>
+      <w:lvlJc w:val="left"/>
+      <w:pPr>
+        <w:ind w:left="2073" w:hanging="360"/>
+      </w:pPr>
+    </w:lvl>
+    <w:lvl w:ilvl="2" w:tplc="3809001B" w:tentative="1">
+      <w:start w:val="1"/>
+      <w:numFmt w:val="lowerRoman"/>
+      <w:lvlText w:val="%3."/>
+      <w:lvlJc w:val="right"/>
+      <w:pPr>
+        <w:ind w:left="2793" w:hanging="180"/>
+      </w:pPr>
+    </w:lvl>
+    <w:lvl w:ilvl="3" w:tplc="3809000F" w:tentative="1">
+      <w:start w:val="1"/>
+      <w:numFmt w:val="decimal"/>
+      <w:lvlText w:val="%4."/>
+      <w:lvlJc w:val="left"/>
+      <w:pPr>
+        <w:ind w:left="3513" w:hanging="360"/>
+      </w:pPr>
+    </w:lvl>
+    <w:lvl w:ilvl="4" w:tplc="38090019" w:tentative="1">
+      <w:start w:val="1"/>
+      <w:numFmt w:val="lowerLetter"/>
+      <w:lvlText w:val="%5."/>
+      <w:lvlJc w:val="left"/>
+      <w:pPr>
+        <w:ind w:left="4233" w:hanging="360"/>
+      </w:pPr>
+    </w:lvl>
+    <w:lvl w:ilvl="5" w:tplc="3809001B" w:tentative="1">
+      <w:start w:val="1"/>
+      <w:numFmt w:val="lowerRoman"/>
+      <w:lvlText w:val="%6."/>
+      <w:lvlJc w:val="right"/>
+      <w:pPr>
+        <w:ind w:left="4953" w:hanging="180"/>
+      </w:pPr>
+    </w:lvl>
+    <w:lvl w:ilvl="6" w:tplc="3809000F" w:tentative="1">
+      <w:start w:val="1"/>
+      <w:numFmt w:val="decimal"/>
+      <w:lvlText w:val="%7."/>
+      <w:lvlJc w:val="left"/>
+      <w:pPr>
+        <w:ind w:left="5673" w:hanging="360"/>
+      </w:pPr>
+    </w:lvl>
+    <w:lvl w:ilvl="7" w:tplc="38090019" w:tentative="1">
+      <w:start w:val="1"/>
+      <w:numFmt w:val="lowerLetter"/>
+      <w:lvlText w:val="%8."/>
+      <w:lvlJc w:val="left"/>
+      <w:pPr>
+        <w:ind w:left="6393" w:hanging="360"/>
+      </w:pPr>
+    </w:lvl>
+    <w:lvl w:ilvl="8" w:tplc="3809001B" w:tentative="1">
+      <w:start w:val="1"/>
+      <w:numFmt w:val="lowerRoman"/>
+      <w:lvlText w:val="%9."/>
+      <w:lvlJc w:val="right"/>
+      <w:pPr>
+        <w:ind w:left="7113" w:hanging="180"/>
+      </w:pPr>
+    </w:lvl>
+  </w:abstractNum>
+  <w:abstractNum w:abstractNumId="6" w15:restartNumberingAfterBreak="0">
     <w:nsid w:val="07237574"/>
     <w:multiLevelType w:val="hybridMultilevel"/>
     <w:tmpl w:val="1BBC4D6A"/>
@@ -10436,7 +12669,7 @@
       </w:pPr>
     </w:lvl>
   </w:abstractNum>
-  <w:abstractNum w:abstractNumId="4" w15:restartNumberingAfterBreak="0">
+  <w:abstractNum w:abstractNumId="7" w15:restartNumberingAfterBreak="0">
     <w:nsid w:val="0BE33F1E"/>
     <w:multiLevelType w:val="hybridMultilevel"/>
     <w:tmpl w:val="E81659FE"/>
@@ -10525,7 +12758,7 @@
       </w:pPr>
     </w:lvl>
   </w:abstractNum>
-  <w:abstractNum w:abstractNumId="5" w15:restartNumberingAfterBreak="0">
+  <w:abstractNum w:abstractNumId="8" w15:restartNumberingAfterBreak="0">
     <w:nsid w:val="11DD045A"/>
     <w:multiLevelType w:val="hybridMultilevel"/>
     <w:tmpl w:val="CC5A2AD4"/>
@@ -10614,7 +12847,7 @@
       </w:pPr>
     </w:lvl>
   </w:abstractNum>
-  <w:abstractNum w:abstractNumId="6" w15:restartNumberingAfterBreak="0">
+  <w:abstractNum w:abstractNumId="9" w15:restartNumberingAfterBreak="0">
     <w:nsid w:val="133F7C71"/>
     <w:multiLevelType w:val="hybridMultilevel"/>
     <w:tmpl w:val="14CA072A"/>
@@ -10703,7 +12936,7 @@
       </w:pPr>
     </w:lvl>
   </w:abstractNum>
-  <w:abstractNum w:abstractNumId="7" w15:restartNumberingAfterBreak="0">
+  <w:abstractNum w:abstractNumId="10" w15:restartNumberingAfterBreak="0">
     <w:nsid w:val="139A1D30"/>
     <w:multiLevelType w:val="multilevel"/>
     <w:tmpl w:val="C0086DF8"/>
@@ -10818,7 +13051,7 @@
       </w:rPr>
     </w:lvl>
   </w:abstractNum>
-  <w:abstractNum w:abstractNumId="8" w15:restartNumberingAfterBreak="0">
+  <w:abstractNum w:abstractNumId="11" w15:restartNumberingAfterBreak="0">
     <w:nsid w:val="14065182"/>
     <w:multiLevelType w:val="hybridMultilevel"/>
     <w:tmpl w:val="E63A02FA"/>
@@ -10907,7 +13140,7 @@
       </w:pPr>
     </w:lvl>
   </w:abstractNum>
-  <w:abstractNum w:abstractNumId="9" w15:restartNumberingAfterBreak="0">
+  <w:abstractNum w:abstractNumId="12" w15:restartNumberingAfterBreak="0">
     <w:nsid w:val="161B4BDF"/>
     <w:multiLevelType w:val="hybridMultilevel"/>
     <w:tmpl w:val="C3A07208"/>
@@ -10996,7 +13229,7 @@
       </w:pPr>
     </w:lvl>
   </w:abstractNum>
-  <w:abstractNum w:abstractNumId="10" w15:restartNumberingAfterBreak="0">
+  <w:abstractNum w:abstractNumId="13" w15:restartNumberingAfterBreak="0">
     <w:nsid w:val="17787945"/>
     <w:multiLevelType w:val="hybridMultilevel"/>
     <w:tmpl w:val="79D69B38"/>
@@ -11088,7 +13321,7 @@
       </w:pPr>
     </w:lvl>
   </w:abstractNum>
-  <w:abstractNum w:abstractNumId="11" w15:restartNumberingAfterBreak="0">
+  <w:abstractNum w:abstractNumId="14" w15:restartNumberingAfterBreak="0">
     <w:nsid w:val="1811098F"/>
     <w:multiLevelType w:val="hybridMultilevel"/>
     <w:tmpl w:val="982694E0"/>
@@ -11177,7 +13410,7 @@
       </w:pPr>
     </w:lvl>
   </w:abstractNum>
-  <w:abstractNum w:abstractNumId="12" w15:restartNumberingAfterBreak="0">
+  <w:abstractNum w:abstractNumId="15" w15:restartNumberingAfterBreak="0">
     <w:nsid w:val="1BB8089F"/>
     <w:multiLevelType w:val="hybridMultilevel"/>
     <w:tmpl w:val="9C64183A"/>
@@ -11263,7 +13496,7 @@
       </w:pPr>
     </w:lvl>
   </w:abstractNum>
-  <w:abstractNum w:abstractNumId="13" w15:restartNumberingAfterBreak="0">
+  <w:abstractNum w:abstractNumId="16" w15:restartNumberingAfterBreak="0">
     <w:nsid w:val="1BEC6A90"/>
     <w:multiLevelType w:val="hybridMultilevel"/>
     <w:tmpl w:val="26EC86C2"/>
@@ -11352,7 +13585,7 @@
       </w:pPr>
     </w:lvl>
   </w:abstractNum>
-  <w:abstractNum w:abstractNumId="14" w15:restartNumberingAfterBreak="0">
+  <w:abstractNum w:abstractNumId="17" w15:restartNumberingAfterBreak="0">
     <w:nsid w:val="1BF71ADA"/>
     <w:multiLevelType w:val="hybridMultilevel"/>
     <w:tmpl w:val="E5826AEE"/>
@@ -11441,7 +13674,96 @@
       </w:pPr>
     </w:lvl>
   </w:abstractNum>
-  <w:abstractNum w:abstractNumId="15" w15:restartNumberingAfterBreak="0">
+  <w:abstractNum w:abstractNumId="18" w15:restartNumberingAfterBreak="0">
+    <w:nsid w:val="20C72E43"/>
+    <w:multiLevelType w:val="hybridMultilevel"/>
+    <w:tmpl w:val="8D04365C"/>
+    <w:lvl w:ilvl="0" w:tplc="AF2CAD30">
+      <w:start w:val="1"/>
+      <w:numFmt w:val="decimal"/>
+      <w:lvlText w:val="%1."/>
+      <w:lvlJc w:val="left"/>
+      <w:pPr>
+        <w:ind w:left="1353" w:hanging="360"/>
+      </w:pPr>
+      <w:rPr>
+        <w:rFonts w:hint="default"/>
+      </w:rPr>
+    </w:lvl>
+    <w:lvl w:ilvl="1" w:tplc="38090019" w:tentative="1">
+      <w:start w:val="1"/>
+      <w:numFmt w:val="lowerLetter"/>
+      <w:lvlText w:val="%2."/>
+      <w:lvlJc w:val="left"/>
+      <w:pPr>
+        <w:ind w:left="2073" w:hanging="360"/>
+      </w:pPr>
+    </w:lvl>
+    <w:lvl w:ilvl="2" w:tplc="3809001B" w:tentative="1">
+      <w:start w:val="1"/>
+      <w:numFmt w:val="lowerRoman"/>
+      <w:lvlText w:val="%3."/>
+      <w:lvlJc w:val="right"/>
+      <w:pPr>
+        <w:ind w:left="2793" w:hanging="180"/>
+      </w:pPr>
+    </w:lvl>
+    <w:lvl w:ilvl="3" w:tplc="3809000F" w:tentative="1">
+      <w:start w:val="1"/>
+      <w:numFmt w:val="decimal"/>
+      <w:lvlText w:val="%4."/>
+      <w:lvlJc w:val="left"/>
+      <w:pPr>
+        <w:ind w:left="3513" w:hanging="360"/>
+      </w:pPr>
+    </w:lvl>
+    <w:lvl w:ilvl="4" w:tplc="38090019" w:tentative="1">
+      <w:start w:val="1"/>
+      <w:numFmt w:val="lowerLetter"/>
+      <w:lvlText w:val="%5."/>
+      <w:lvlJc w:val="left"/>
+      <w:pPr>
+        <w:ind w:left="4233" w:hanging="360"/>
+      </w:pPr>
+    </w:lvl>
+    <w:lvl w:ilvl="5" w:tplc="3809001B" w:tentative="1">
+      <w:start w:val="1"/>
+      <w:numFmt w:val="lowerRoman"/>
+      <w:lvlText w:val="%6."/>
+      <w:lvlJc w:val="right"/>
+      <w:pPr>
+        <w:ind w:left="4953" w:hanging="180"/>
+      </w:pPr>
+    </w:lvl>
+    <w:lvl w:ilvl="6" w:tplc="3809000F" w:tentative="1">
+      <w:start w:val="1"/>
+      <w:numFmt w:val="decimal"/>
+      <w:lvlText w:val="%7."/>
+      <w:lvlJc w:val="left"/>
+      <w:pPr>
+        <w:ind w:left="5673" w:hanging="360"/>
+      </w:pPr>
+    </w:lvl>
+    <w:lvl w:ilvl="7" w:tplc="38090019" w:tentative="1">
+      <w:start w:val="1"/>
+      <w:numFmt w:val="lowerLetter"/>
+      <w:lvlText w:val="%8."/>
+      <w:lvlJc w:val="left"/>
+      <w:pPr>
+        <w:ind w:left="6393" w:hanging="360"/>
+      </w:pPr>
+    </w:lvl>
+    <w:lvl w:ilvl="8" w:tplc="3809001B" w:tentative="1">
+      <w:start w:val="1"/>
+      <w:numFmt w:val="lowerRoman"/>
+      <w:lvlText w:val="%9."/>
+      <w:lvlJc w:val="right"/>
+      <w:pPr>
+        <w:ind w:left="7113" w:hanging="180"/>
+      </w:pPr>
+    </w:lvl>
+  </w:abstractNum>
+  <w:abstractNum w:abstractNumId="19" w15:restartNumberingAfterBreak="0">
     <w:nsid w:val="21BA1A06"/>
     <w:multiLevelType w:val="hybridMultilevel"/>
     <w:tmpl w:val="A53C7E5C"/>
@@ -11532,7 +13854,7 @@
       </w:pPr>
     </w:lvl>
   </w:abstractNum>
-  <w:abstractNum w:abstractNumId="16" w15:restartNumberingAfterBreak="0">
+  <w:abstractNum w:abstractNumId="20" w15:restartNumberingAfterBreak="0">
     <w:nsid w:val="232D2423"/>
     <w:multiLevelType w:val="multilevel"/>
     <w:tmpl w:val="232D2423"/>
@@ -11621,7 +13943,97 @@
       </w:pPr>
     </w:lvl>
   </w:abstractNum>
-  <w:abstractNum w:abstractNumId="17" w15:restartNumberingAfterBreak="0">
+  <w:abstractNum w:abstractNumId="21" w15:restartNumberingAfterBreak="0">
+    <w:nsid w:val="23925689"/>
+    <w:multiLevelType w:val="hybridMultilevel"/>
+    <w:tmpl w:val="F1B42C0A"/>
+    <w:lvl w:ilvl="0" w:tplc="A4DC01D6">
+      <w:start w:val="1"/>
+      <w:numFmt w:val="decimal"/>
+      <w:lvlText w:val="%1."/>
+      <w:lvlJc w:val="left"/>
+      <w:pPr>
+        <w:ind w:left="720" w:hanging="360"/>
+      </w:pPr>
+      <w:rPr>
+        <w:rFonts w:ascii="Times New Roman" w:hAnsi="Times New Roman" w:hint="default"/>
+        <w:sz w:val="24"/>
+      </w:rPr>
+    </w:lvl>
+    <w:lvl w:ilvl="1" w:tplc="38090019" w:tentative="1">
+      <w:start w:val="1"/>
+      <w:numFmt w:val="lowerLetter"/>
+      <w:lvlText w:val="%2."/>
+      <w:lvlJc w:val="left"/>
+      <w:pPr>
+        <w:ind w:left="1440" w:hanging="360"/>
+      </w:pPr>
+    </w:lvl>
+    <w:lvl w:ilvl="2" w:tplc="3809001B" w:tentative="1">
+      <w:start w:val="1"/>
+      <w:numFmt w:val="lowerRoman"/>
+      <w:lvlText w:val="%3."/>
+      <w:lvlJc w:val="right"/>
+      <w:pPr>
+        <w:ind w:left="2160" w:hanging="180"/>
+      </w:pPr>
+    </w:lvl>
+    <w:lvl w:ilvl="3" w:tplc="3809000F" w:tentative="1">
+      <w:start w:val="1"/>
+      <w:numFmt w:val="decimal"/>
+      <w:lvlText w:val="%4."/>
+      <w:lvlJc w:val="left"/>
+      <w:pPr>
+        <w:ind w:left="2880" w:hanging="360"/>
+      </w:pPr>
+    </w:lvl>
+    <w:lvl w:ilvl="4" w:tplc="38090019" w:tentative="1">
+      <w:start w:val="1"/>
+      <w:numFmt w:val="lowerLetter"/>
+      <w:lvlText w:val="%5."/>
+      <w:lvlJc w:val="left"/>
+      <w:pPr>
+        <w:ind w:left="3600" w:hanging="360"/>
+      </w:pPr>
+    </w:lvl>
+    <w:lvl w:ilvl="5" w:tplc="3809001B" w:tentative="1">
+      <w:start w:val="1"/>
+      <w:numFmt w:val="lowerRoman"/>
+      <w:lvlText w:val="%6."/>
+      <w:lvlJc w:val="right"/>
+      <w:pPr>
+        <w:ind w:left="4320" w:hanging="180"/>
+      </w:pPr>
+    </w:lvl>
+    <w:lvl w:ilvl="6" w:tplc="3809000F" w:tentative="1">
+      <w:start w:val="1"/>
+      <w:numFmt w:val="decimal"/>
+      <w:lvlText w:val="%7."/>
+      <w:lvlJc w:val="left"/>
+      <w:pPr>
+        <w:ind w:left="5040" w:hanging="360"/>
+      </w:pPr>
+    </w:lvl>
+    <w:lvl w:ilvl="7" w:tplc="38090019" w:tentative="1">
+      <w:start w:val="1"/>
+      <w:numFmt w:val="lowerLetter"/>
+      <w:lvlText w:val="%8."/>
+      <w:lvlJc w:val="left"/>
+      <w:pPr>
+        <w:ind w:left="5760" w:hanging="360"/>
+      </w:pPr>
+    </w:lvl>
+    <w:lvl w:ilvl="8" w:tplc="3809001B" w:tentative="1">
+      <w:start w:val="1"/>
+      <w:numFmt w:val="lowerRoman"/>
+      <w:lvlText w:val="%9."/>
+      <w:lvlJc w:val="right"/>
+      <w:pPr>
+        <w:ind w:left="6480" w:hanging="180"/>
+      </w:pPr>
+    </w:lvl>
+  </w:abstractNum>
+  <w:abstractNum w:abstractNumId="22" w15:restartNumberingAfterBreak="0">
     <w:nsid w:val="24434DBB"/>
     <w:multiLevelType w:val="hybridMultilevel"/>
     <w:tmpl w:val="9CDE8846"/>
@@ -11710,7 +14122,7 @@
       </w:pPr>
     </w:lvl>
   </w:abstractNum>
-  <w:abstractNum w:abstractNumId="18" w15:restartNumberingAfterBreak="0">
+  <w:abstractNum w:abstractNumId="23" w15:restartNumberingAfterBreak="0">
     <w:nsid w:val="25D64F0C"/>
     <w:multiLevelType w:val="hybridMultilevel"/>
     <w:tmpl w:val="294CC0A8"/>
@@ -11799,7 +14211,93 @@
       </w:pPr>
     </w:lvl>
   </w:abstractNum>
-  <w:abstractNum w:abstractNumId="19" w15:restartNumberingAfterBreak="0">
+  <w:abstractNum w:abstractNumId="24" w15:restartNumberingAfterBreak="0">
+    <w:nsid w:val="27E81AC9"/>
+    <w:multiLevelType w:val="hybridMultilevel"/>
+    <w:tmpl w:val="765C2D5E"/>
+    <w:lvl w:ilvl="0" w:tplc="38090011">
+      <w:start w:val="1"/>
+      <w:numFmt w:val="decimal"/>
+      <w:lvlText w:val="%1)"/>
+      <w:lvlJc w:val="left"/>
+      <w:pPr>
+        <w:ind w:left="1931" w:hanging="360"/>
+      </w:pPr>
+    </w:lvl>
+    <w:lvl w:ilvl="1" w:tplc="38090019" w:tentative="1">
+      <w:start w:val="1"/>
+      <w:numFmt w:val="lowerLetter"/>
+      <w:lvlText w:val="%2."/>
+      <w:lvlJc w:val="left"/>
+      <w:pPr>
+        <w:ind w:left="2651" w:hanging="360"/>
+      </w:pPr>
+    </w:lvl>
+    <w:lvl w:ilvl="2" w:tplc="3809001B" w:tentative="1">
+      <w:start w:val="1"/>
+      <w:numFmt w:val="lowerRoman"/>
+      <w:lvlText w:val="%3."/>
+      <w:lvlJc w:val="right"/>
+      <w:pPr>
+        <w:ind w:left="3371" w:hanging="180"/>
+      </w:pPr>
+    </w:lvl>
+    <w:lvl w:ilvl="3" w:tplc="3809000F" w:tentative="1">
+      <w:start w:val="1"/>
+      <w:numFmt w:val="decimal"/>
+      <w:lvlText w:val="%4."/>
+      <w:lvlJc w:val="left"/>
+      <w:pPr>
+        <w:ind w:left="4091" w:hanging="360"/>
+      </w:pPr>
+    </w:lvl>
+    <w:lvl w:ilvl="4" w:tplc="38090019" w:tentative="1">
+      <w:start w:val="1"/>
+      <w:numFmt w:val="lowerLetter"/>
+      <w:lvlText w:val="%5."/>
+      <w:lvlJc w:val="left"/>
+      <w:pPr>
+        <w:ind w:left="4811" w:hanging="360"/>
+      </w:pPr>
+    </w:lvl>
+    <w:lvl w:ilvl="5" w:tplc="3809001B" w:tentative="1">
+      <w:start w:val="1"/>
+      <w:numFmt w:val="lowerRoman"/>
+      <w:lvlText w:val="%6."/>
+      <w:lvlJc w:val="right"/>
+      <w:pPr>
+        <w:ind w:left="5531" w:hanging="180"/>
+      </w:pPr>
+    </w:lvl>
+    <w:lvl w:ilvl="6" w:tplc="3809000F" w:tentative="1">
+      <w:start w:val="1"/>
+      <w:numFmt w:val="decimal"/>
+      <w:lvlText w:val="%7."/>
+      <w:lvlJc w:val="left"/>
+      <w:pPr>
+        <w:ind w:left="6251" w:hanging="360"/>
+      </w:pPr>
+    </w:lvl>
+    <w:lvl w:ilvl="7" w:tplc="38090019" w:tentative="1">
+      <w:start w:val="1"/>
+      <w:numFmt w:val="lowerLetter"/>
+      <w:lvlText w:val="%8."/>
+      <w:lvlJc w:val="left"/>
+      <w:pPr>
+        <w:ind w:left="6971" w:hanging="360"/>
+      </w:pPr>
+    </w:lvl>
+    <w:lvl w:ilvl="8" w:tplc="3809001B" w:tentative="1">
+      <w:start w:val="1"/>
+      <w:numFmt w:val="lowerRoman"/>
+      <w:lvlText w:val="%9."/>
+      <w:lvlJc w:val="right"/>
+      <w:pPr>
+        <w:ind w:left="7691" w:hanging="180"/>
+      </w:pPr>
+    </w:lvl>
+  </w:abstractNum>
+  <w:abstractNum w:abstractNumId="25" w15:restartNumberingAfterBreak="0">
     <w:nsid w:val="29F54583"/>
     <w:multiLevelType w:val="hybridMultilevel"/>
     <w:tmpl w:val="395611CC"/>
@@ -11912,7 +14410,7 @@
       </w:rPr>
     </w:lvl>
   </w:abstractNum>
-  <w:abstractNum w:abstractNumId="20" w15:restartNumberingAfterBreak="0">
+  <w:abstractNum w:abstractNumId="26" w15:restartNumberingAfterBreak="0">
     <w:nsid w:val="2CFB66FA"/>
     <w:multiLevelType w:val="hybridMultilevel"/>
     <w:tmpl w:val="58B8ED68"/>
@@ -12001,7 +14499,7 @@
       </w:pPr>
     </w:lvl>
   </w:abstractNum>
-  <w:abstractNum w:abstractNumId="21" w15:restartNumberingAfterBreak="0">
+  <w:abstractNum w:abstractNumId="27" w15:restartNumberingAfterBreak="0">
     <w:nsid w:val="2DE27779"/>
     <w:multiLevelType w:val="hybridMultilevel"/>
     <w:tmpl w:val="30AC9D0A"/>
@@ -12090,7 +14588,7 @@
       </w:pPr>
     </w:lvl>
   </w:abstractNum>
-  <w:abstractNum w:abstractNumId="22" w15:restartNumberingAfterBreak="0">
+  <w:abstractNum w:abstractNumId="28" w15:restartNumberingAfterBreak="0">
     <w:nsid w:val="2FBF72AA"/>
     <w:multiLevelType w:val="multilevel"/>
     <w:tmpl w:val="2FBF72AA"/>
@@ -12176,7 +14674,7 @@
       </w:pPr>
     </w:lvl>
   </w:abstractNum>
-  <w:abstractNum w:abstractNumId="23" w15:restartNumberingAfterBreak="0">
+  <w:abstractNum w:abstractNumId="29" w15:restartNumberingAfterBreak="0">
     <w:nsid w:val="342F324C"/>
     <w:multiLevelType w:val="hybridMultilevel"/>
     <w:tmpl w:val="47F63FE2"/>
@@ -12265,7 +14763,7 @@
       </w:pPr>
     </w:lvl>
   </w:abstractNum>
-  <w:abstractNum w:abstractNumId="24" w15:restartNumberingAfterBreak="0">
+  <w:abstractNum w:abstractNumId="30" w15:restartNumberingAfterBreak="0">
     <w:nsid w:val="365E660B"/>
     <w:multiLevelType w:val="hybridMultilevel"/>
     <w:tmpl w:val="F606FC50"/>
@@ -12354,7 +14852,7 @@
       </w:pPr>
     </w:lvl>
   </w:abstractNum>
-  <w:abstractNum w:abstractNumId="25" w15:restartNumberingAfterBreak="0">
+  <w:abstractNum w:abstractNumId="31" w15:restartNumberingAfterBreak="0">
     <w:nsid w:val="379041C8"/>
     <w:multiLevelType w:val="hybridMultilevel"/>
     <w:tmpl w:val="508ECFAC"/>
@@ -12443,7 +14941,7 @@
       </w:pPr>
     </w:lvl>
   </w:abstractNum>
-  <w:abstractNum w:abstractNumId="26" w15:restartNumberingAfterBreak="0">
+  <w:abstractNum w:abstractNumId="32" w15:restartNumberingAfterBreak="0">
     <w:nsid w:val="3F322A56"/>
     <w:multiLevelType w:val="hybridMultilevel"/>
     <w:tmpl w:val="A67EC094"/>
@@ -12532,7 +15030,7 @@
       </w:pPr>
     </w:lvl>
   </w:abstractNum>
-  <w:abstractNum w:abstractNumId="27" w15:restartNumberingAfterBreak="0">
+  <w:abstractNum w:abstractNumId="33" w15:restartNumberingAfterBreak="0">
     <w:nsid w:val="419B0626"/>
     <w:multiLevelType w:val="hybridMultilevel"/>
     <w:tmpl w:val="5DD8962A"/>
@@ -12621,7 +15119,7 @@
       </w:pPr>
     </w:lvl>
   </w:abstractNum>
-  <w:abstractNum w:abstractNumId="28" w15:restartNumberingAfterBreak="0">
+  <w:abstractNum w:abstractNumId="34" w15:restartNumberingAfterBreak="0">
     <w:nsid w:val="41A34A78"/>
     <w:multiLevelType w:val="hybridMultilevel"/>
     <w:tmpl w:val="86E2019A"/>
@@ -12712,7 +15210,97 @@
       </w:pPr>
     </w:lvl>
   </w:abstractNum>
-  <w:abstractNum w:abstractNumId="29" w15:restartNumberingAfterBreak="0">
+  <w:abstractNum w:abstractNumId="35" w15:restartNumberingAfterBreak="0">
+    <w:nsid w:val="435C6CB6"/>
+    <w:multiLevelType w:val="hybridMultilevel"/>
+    <w:tmpl w:val="2EC466F6"/>
+    <w:lvl w:ilvl="0" w:tplc="AA7A784A">
+      <w:start w:val="1"/>
+      <w:numFmt w:val="decimal"/>
+      <w:lvlText w:val="%1."/>
+      <w:lvlJc w:val="left"/>
+      <w:pPr>
+        <w:ind w:left="720" w:hanging="360"/>
+      </w:pPr>
+      <w:rPr>
+        <w:rFonts w:ascii="Times New Roman" w:hAnsi="Times New Roman" w:hint="default"/>
+        <w:sz w:val="24"/>
+      </w:rPr>
+    </w:lvl>
+    <w:lvl w:ilvl="1" w:tplc="38090019" w:tentative="1">
+      <w:start w:val="1"/>
+      <w:numFmt w:val="lowerLetter"/>
+      <w:lvlText w:val="%2."/>
+      <w:lvlJc w:val="left"/>
+      <w:pPr>
+        <w:ind w:left="1440" w:hanging="360"/>
+      </w:pPr>
+    </w:lvl>
+    <w:lvl w:ilvl="2" w:tplc="3809001B" w:tentative="1">
+      <w:start w:val="1"/>
+      <w:numFmt w:val="lowerRoman"/>
+      <w:lvlText w:val="%3."/>
+      <w:lvlJc w:val="right"/>
+      <w:pPr>
+        <w:ind w:left="2160" w:hanging="180"/>
+      </w:pPr>
+    </w:lvl>
+    <w:lvl w:ilvl="3" w:tplc="3809000F" w:tentative="1">
+      <w:start w:val="1"/>
+      <w:numFmt w:val="decimal"/>
+      <w:lvlText w:val="%4."/>
+      <w:lvlJc w:val="left"/>
+      <w:pPr>
+        <w:ind w:left="2880" w:hanging="360"/>
+      </w:pPr>
+    </w:lvl>
+    <w:lvl w:ilvl="4" w:tplc="38090019" w:tentative="1">
+      <w:start w:val="1"/>
+      <w:numFmt w:val="lowerLetter"/>
+      <w:lvlText w:val="%5."/>
+      <w:lvlJc w:val="left"/>
+      <w:pPr>
+        <w:ind w:left="3600" w:hanging="360"/>
+      </w:pPr>
+    </w:lvl>
+    <w:lvl w:ilvl="5" w:tplc="3809001B" w:tentative="1">
+      <w:start w:val="1"/>
+      <w:numFmt w:val="lowerRoman"/>
+      <w:lvlText w:val="%6."/>
+      <w:lvlJc w:val="right"/>
+      <w:pPr>
+        <w:ind w:left="4320" w:hanging="180"/>
+      </w:pPr>
+    </w:lvl>
+    <w:lvl w:ilvl="6" w:tplc="3809000F" w:tentative="1">
+      <w:start w:val="1"/>
+      <w:numFmt w:val="decimal"/>
+      <w:lvlText w:val="%7."/>
+      <w:lvlJc w:val="left"/>
+      <w:pPr>
+        <w:ind w:left="5040" w:hanging="360"/>
+      </w:pPr>
+    </w:lvl>
+    <w:lvl w:ilvl="7" w:tplc="38090019" w:tentative="1">
+      <w:start w:val="1"/>
+      <w:numFmt w:val="lowerLetter"/>
+      <w:lvlText w:val="%8."/>
+      <w:lvlJc w:val="left"/>
+      <w:pPr>
+        <w:ind w:left="5760" w:hanging="360"/>
+      </w:pPr>
+    </w:lvl>
+    <w:lvl w:ilvl="8" w:tplc="3809001B" w:tentative="1">
+      <w:start w:val="1"/>
+      <w:numFmt w:val="lowerRoman"/>
+      <w:lvlText w:val="%9."/>
+      <w:lvlJc w:val="right"/>
+      <w:pPr>
+        <w:ind w:left="6480" w:hanging="180"/>
+      </w:pPr>
+    </w:lvl>
+  </w:abstractNum>
+  <w:abstractNum w:abstractNumId="36" w15:restartNumberingAfterBreak="0">
     <w:nsid w:val="43E445DC"/>
     <w:multiLevelType w:val="hybridMultilevel"/>
     <w:tmpl w:val="F202D7EA"/>
@@ -12801,7 +15389,7 @@
       </w:pPr>
     </w:lvl>
   </w:abstractNum>
-  <w:abstractNum w:abstractNumId="30" w15:restartNumberingAfterBreak="0">
+  <w:abstractNum w:abstractNumId="37" w15:restartNumberingAfterBreak="0">
     <w:nsid w:val="46113BE4"/>
     <w:multiLevelType w:val="hybridMultilevel"/>
     <w:tmpl w:val="984ADE4E"/>
@@ -12914,7 +15502,7 @@
       </w:rPr>
     </w:lvl>
   </w:abstractNum>
-  <w:abstractNum w:abstractNumId="31" w15:restartNumberingAfterBreak="0">
+  <w:abstractNum w:abstractNumId="38" w15:restartNumberingAfterBreak="0">
     <w:nsid w:val="462A797D"/>
     <w:multiLevelType w:val="hybridMultilevel"/>
     <w:tmpl w:val="F4180228"/>
@@ -13027,7 +15615,96 @@
       </w:rPr>
     </w:lvl>
   </w:abstractNum>
-  <w:abstractNum w:abstractNumId="32" w15:restartNumberingAfterBreak="0">
+  <w:abstractNum w:abstractNumId="39" w15:restartNumberingAfterBreak="0">
+    <w:nsid w:val="466F57DE"/>
+    <w:multiLevelType w:val="hybridMultilevel"/>
+    <w:tmpl w:val="51EA06C8"/>
+    <w:lvl w:ilvl="0" w:tplc="38090011">
+      <w:start w:val="1"/>
+      <w:numFmt w:val="decimal"/>
+      <w:lvlText w:val="%1)"/>
+      <w:lvlJc w:val="left"/>
+      <w:pPr>
+        <w:ind w:left="1211" w:hanging="360"/>
+      </w:pPr>
+      <w:rPr>
+        <w:rFonts w:hint="default"/>
+      </w:rPr>
+    </w:lvl>
+    <w:lvl w:ilvl="1" w:tplc="38090019" w:tentative="1">
+      <w:start w:val="1"/>
+      <w:numFmt w:val="lowerLetter"/>
+      <w:lvlText w:val="%2."/>
+      <w:lvlJc w:val="left"/>
+      <w:pPr>
+        <w:ind w:left="1931" w:hanging="360"/>
+      </w:pPr>
+    </w:lvl>
+    <w:lvl w:ilvl="2" w:tplc="3809001B" w:tentative="1">
+      <w:start w:val="1"/>
+      <w:numFmt w:val="lowerRoman"/>
+      <w:lvlText w:val="%3."/>
+      <w:lvlJc w:val="right"/>
+      <w:pPr>
+        <w:ind w:left="2651" w:hanging="180"/>
+      </w:pPr>
+    </w:lvl>
+    <w:lvl w:ilvl="3" w:tplc="3809000F" w:tentative="1">
+      <w:start w:val="1"/>
+      <w:numFmt w:val="decimal"/>
+      <w:lvlText w:val="%4."/>
+      <w:lvlJc w:val="left"/>
+      <w:pPr>
+        <w:ind w:left="3371" w:hanging="360"/>
+      </w:pPr>
+    </w:lvl>
+    <w:lvl w:ilvl="4" w:tplc="38090019" w:tentative="1">
+      <w:start w:val="1"/>
+      <w:numFmt w:val="lowerLetter"/>
+      <w:lvlText w:val="%5."/>
+      <w:lvlJc w:val="left"/>
+      <w:pPr>
+        <w:ind w:left="4091" w:hanging="360"/>
+      </w:pPr>
+    </w:lvl>
+    <w:lvl w:ilvl="5" w:tplc="3809001B" w:tentative="1">
+      <w:start w:val="1"/>
+      <w:numFmt w:val="lowerRoman"/>
+      <w:lvlText w:val="%6."/>
+      <w:lvlJc w:val="right"/>
+      <w:pPr>
+        <w:ind w:left="4811" w:hanging="180"/>
+      </w:pPr>
+    </w:lvl>
+    <w:lvl w:ilvl="6" w:tplc="3809000F" w:tentative="1">
+      <w:start w:val="1"/>
+      <w:numFmt w:val="decimal"/>
+      <w:lvlText w:val="%7."/>
+      <w:lvlJc w:val="left"/>
+      <w:pPr>
+        <w:ind w:left="5531" w:hanging="360"/>
+      </w:pPr>
+    </w:lvl>
+    <w:lvl w:ilvl="7" w:tplc="38090019" w:tentative="1">
+      <w:start w:val="1"/>
+      <w:numFmt w:val="lowerLetter"/>
+      <w:lvlText w:val="%8."/>
+      <w:lvlJc w:val="left"/>
+      <w:pPr>
+        <w:ind w:left="6251" w:hanging="360"/>
+      </w:pPr>
+    </w:lvl>
+    <w:lvl w:ilvl="8" w:tplc="3809001B" w:tentative="1">
+      <w:start w:val="1"/>
+      <w:numFmt w:val="lowerRoman"/>
+      <w:lvlText w:val="%9."/>
+      <w:lvlJc w:val="right"/>
+      <w:pPr>
+        <w:ind w:left="6971" w:hanging="180"/>
+      </w:pPr>
+    </w:lvl>
+  </w:abstractNum>
+  <w:abstractNum w:abstractNumId="40" w15:restartNumberingAfterBreak="0">
     <w:nsid w:val="467E2647"/>
     <w:multiLevelType w:val="hybridMultilevel"/>
     <w:tmpl w:val="51ACB5C8"/>
@@ -13116,7 +15793,7 @@
       </w:pPr>
     </w:lvl>
   </w:abstractNum>
-  <w:abstractNum w:abstractNumId="33" w15:restartNumberingAfterBreak="0">
+  <w:abstractNum w:abstractNumId="41" w15:restartNumberingAfterBreak="0">
     <w:nsid w:val="474431C2"/>
     <w:multiLevelType w:val="hybridMultilevel"/>
     <w:tmpl w:val="EB3CE75A"/>
@@ -13205,7 +15882,7 @@
       </w:pPr>
     </w:lvl>
   </w:abstractNum>
-  <w:abstractNum w:abstractNumId="34" w15:restartNumberingAfterBreak="0">
+  <w:abstractNum w:abstractNumId="42" w15:restartNumberingAfterBreak="0">
     <w:nsid w:val="4C3973E4"/>
     <w:multiLevelType w:val="hybridMultilevel"/>
     <w:tmpl w:val="B22232DA"/>
@@ -13294,7 +15971,7 @@
       </w:pPr>
     </w:lvl>
   </w:abstractNum>
-  <w:abstractNum w:abstractNumId="35" w15:restartNumberingAfterBreak="0">
+  <w:abstractNum w:abstractNumId="43" w15:restartNumberingAfterBreak="0">
     <w:nsid w:val="507D2166"/>
     <w:multiLevelType w:val="hybridMultilevel"/>
     <w:tmpl w:val="FAA07752"/>
@@ -13380,7 +16057,7 @@
       </w:pPr>
     </w:lvl>
   </w:abstractNum>
-  <w:abstractNum w:abstractNumId="36" w15:restartNumberingAfterBreak="0">
+  <w:abstractNum w:abstractNumId="44" w15:restartNumberingAfterBreak="0">
     <w:nsid w:val="5207191F"/>
     <w:multiLevelType w:val="hybridMultilevel"/>
     <w:tmpl w:val="B5027F50"/>
@@ -13471,7 +16148,7 @@
       </w:pPr>
     </w:lvl>
   </w:abstractNum>
-  <w:abstractNum w:abstractNumId="37" w15:restartNumberingAfterBreak="0">
+  <w:abstractNum w:abstractNumId="45" w15:restartNumberingAfterBreak="0">
     <w:nsid w:val="55AB4707"/>
     <w:multiLevelType w:val="hybridMultilevel"/>
     <w:tmpl w:val="9A288244"/>
@@ -13560,7 +16237,7 @@
       </w:pPr>
     </w:lvl>
   </w:abstractNum>
-  <w:abstractNum w:abstractNumId="38" w15:restartNumberingAfterBreak="0">
+  <w:abstractNum w:abstractNumId="46" w15:restartNumberingAfterBreak="0">
     <w:nsid w:val="5B76041E"/>
     <w:multiLevelType w:val="hybridMultilevel"/>
     <w:tmpl w:val="069004A4"/>
@@ -13651,7 +16328,7 @@
       </w:pPr>
     </w:lvl>
   </w:abstractNum>
-  <w:abstractNum w:abstractNumId="39" w15:restartNumberingAfterBreak="0">
+  <w:abstractNum w:abstractNumId="47" w15:restartNumberingAfterBreak="0">
     <w:nsid w:val="5BB16E87"/>
     <w:multiLevelType w:val="hybridMultilevel"/>
     <w:tmpl w:val="8F648728"/>
@@ -13740,7 +16417,7 @@
       </w:pPr>
     </w:lvl>
   </w:abstractNum>
-  <w:abstractNum w:abstractNumId="40" w15:restartNumberingAfterBreak="0">
+  <w:abstractNum w:abstractNumId="48" w15:restartNumberingAfterBreak="0">
     <w:nsid w:val="5D2D6233"/>
     <w:multiLevelType w:val="hybridMultilevel"/>
     <w:tmpl w:val="326A7B6A"/>
@@ -13829,7 +16506,7 @@
       </w:pPr>
     </w:lvl>
   </w:abstractNum>
-  <w:abstractNum w:abstractNumId="41" w15:restartNumberingAfterBreak="0">
+  <w:abstractNum w:abstractNumId="49" w15:restartNumberingAfterBreak="0">
     <w:nsid w:val="60A01F0D"/>
     <w:multiLevelType w:val="hybridMultilevel"/>
     <w:tmpl w:val="6B6C8B0E"/>
@@ -13915,7 +16592,7 @@
       </w:pPr>
     </w:lvl>
   </w:abstractNum>
-  <w:abstractNum w:abstractNumId="42" w15:restartNumberingAfterBreak="0">
+  <w:abstractNum w:abstractNumId="50" w15:restartNumberingAfterBreak="0">
     <w:nsid w:val="614617C2"/>
     <w:multiLevelType w:val="hybridMultilevel"/>
     <w:tmpl w:val="27068CCA"/>
@@ -14028,7 +16705,7 @@
       </w:rPr>
     </w:lvl>
   </w:abstractNum>
-  <w:abstractNum w:abstractNumId="43" w15:restartNumberingAfterBreak="0">
+  <w:abstractNum w:abstractNumId="51" w15:restartNumberingAfterBreak="0">
     <w:nsid w:val="61704076"/>
     <w:multiLevelType w:val="hybridMultilevel"/>
     <w:tmpl w:val="55F071D2"/>
@@ -14117,7 +16794,7 @@
       </w:pPr>
     </w:lvl>
   </w:abstractNum>
-  <w:abstractNum w:abstractNumId="44" w15:restartNumberingAfterBreak="0">
+  <w:abstractNum w:abstractNumId="52" w15:restartNumberingAfterBreak="0">
     <w:nsid w:val="61AB239E"/>
     <w:multiLevelType w:val="multilevel"/>
     <w:tmpl w:val="7464A152"/>
@@ -14230,7 +16907,7 @@
       </w:rPr>
     </w:lvl>
   </w:abstractNum>
-  <w:abstractNum w:abstractNumId="45" w15:restartNumberingAfterBreak="0">
+  <w:abstractNum w:abstractNumId="53" w15:restartNumberingAfterBreak="0">
     <w:nsid w:val="64C406EA"/>
     <w:multiLevelType w:val="hybridMultilevel"/>
     <w:tmpl w:val="F188B922"/>
@@ -14319,7 +16996,7 @@
       </w:pPr>
     </w:lvl>
   </w:abstractNum>
-  <w:abstractNum w:abstractNumId="46" w15:restartNumberingAfterBreak="0">
+  <w:abstractNum w:abstractNumId="54" w15:restartNumberingAfterBreak="0">
     <w:nsid w:val="6CB94731"/>
     <w:multiLevelType w:val="hybridMultilevel"/>
     <w:tmpl w:val="5EE26A22"/>
@@ -14405,7 +17082,7 @@
       </w:pPr>
     </w:lvl>
   </w:abstractNum>
-  <w:abstractNum w:abstractNumId="47" w15:restartNumberingAfterBreak="0">
+  <w:abstractNum w:abstractNumId="55" w15:restartNumberingAfterBreak="0">
     <w:nsid w:val="6D3E2BC5"/>
     <w:multiLevelType w:val="hybridMultilevel"/>
     <w:tmpl w:val="F12CADD6"/>
@@ -14494,7 +17171,96 @@
       </w:pPr>
     </w:lvl>
   </w:abstractNum>
-  <w:abstractNum w:abstractNumId="48" w15:restartNumberingAfterBreak="0">
+  <w:abstractNum w:abstractNumId="56" w15:restartNumberingAfterBreak="0">
+    <w:nsid w:val="6EDE0954"/>
+    <w:multiLevelType w:val="hybridMultilevel"/>
+    <w:tmpl w:val="7A00DE96"/>
+    <w:lvl w:ilvl="0" w:tplc="ED4877EE">
+      <w:start w:val="1"/>
+      <w:numFmt w:val="decimal"/>
+      <w:lvlText w:val="%1)"/>
+      <w:lvlJc w:val="left"/>
+      <w:pPr>
+        <w:ind w:left="1571" w:hanging="360"/>
+      </w:pPr>
+      <w:rPr>
+        <w:rFonts w:hint="default"/>
+      </w:rPr>
+    </w:lvl>
+    <w:lvl w:ilvl="1" w:tplc="38090019" w:tentative="1">
+      <w:start w:val="1"/>
+      <w:numFmt w:val="lowerLetter"/>
+      <w:lvlText w:val="%2."/>
+      <w:lvlJc w:val="left"/>
+      <w:pPr>
+        <w:ind w:left="2291" w:hanging="360"/>
+      </w:pPr>
+    </w:lvl>
+    <w:lvl w:ilvl="2" w:tplc="3809001B" w:tentative="1">
+      <w:start w:val="1"/>
+      <w:numFmt w:val="lowerRoman"/>
+      <w:lvlText w:val="%3."/>
+      <w:lvlJc w:val="right"/>
+      <w:pPr>
+        <w:ind w:left="3011" w:hanging="180"/>
+      </w:pPr>
+    </w:lvl>
+    <w:lvl w:ilvl="3" w:tplc="3809000F" w:tentative="1">
+      <w:start w:val="1"/>
+      <w:numFmt w:val="decimal"/>
+      <w:lvlText w:val="%4."/>
+      <w:lvlJc w:val="left"/>
+      <w:pPr>
+        <w:ind w:left="3731" w:hanging="360"/>
+      </w:pPr>
+    </w:lvl>
+    <w:lvl w:ilvl="4" w:tplc="38090019" w:tentative="1">
+      <w:start w:val="1"/>
+      <w:numFmt w:val="lowerLetter"/>
+      <w:lvlText w:val="%5."/>
+      <w:lvlJc w:val="left"/>
+      <w:pPr>
+        <w:ind w:left="4451" w:hanging="360"/>
+      </w:pPr>
+    </w:lvl>
+    <w:lvl w:ilvl="5" w:tplc="3809001B" w:tentative="1">
+      <w:start w:val="1"/>
+      <w:numFmt w:val="lowerRoman"/>
+      <w:lvlText w:val="%6."/>
+      <w:lvlJc w:val="right"/>
+      <w:pPr>
+        <w:ind w:left="5171" w:hanging="180"/>
+      </w:pPr>
+    </w:lvl>
+    <w:lvl w:ilvl="6" w:tplc="3809000F" w:tentative="1">
+      <w:start w:val="1"/>
+      <w:numFmt w:val="decimal"/>
+      <w:lvlText w:val="%7."/>
+      <w:lvlJc w:val="left"/>
+      <w:pPr>
+        <w:ind w:left="5891" w:hanging="360"/>
+      </w:pPr>
+    </w:lvl>
+    <w:lvl w:ilvl="7" w:tplc="38090019" w:tentative="1">
+      <w:start w:val="1"/>
+      <w:numFmt w:val="lowerLetter"/>
+      <w:lvlText w:val="%8."/>
+      <w:lvlJc w:val="left"/>
+      <w:pPr>
+        <w:ind w:left="6611" w:hanging="360"/>
+      </w:pPr>
+    </w:lvl>
+    <w:lvl w:ilvl="8" w:tplc="3809001B" w:tentative="1">
+      <w:start w:val="1"/>
+      <w:numFmt w:val="lowerRoman"/>
+      <w:lvlText w:val="%9."/>
+      <w:lvlJc w:val="right"/>
+      <w:pPr>
+        <w:ind w:left="7331" w:hanging="180"/>
+      </w:pPr>
+    </w:lvl>
+  </w:abstractNum>
+  <w:abstractNum w:abstractNumId="57" w15:restartNumberingAfterBreak="0">
     <w:nsid w:val="6F1C5D42"/>
     <w:multiLevelType w:val="hybridMultilevel"/>
     <w:tmpl w:val="61A2EADA"/>
@@ -14583,7 +17349,7 @@
       </w:pPr>
     </w:lvl>
   </w:abstractNum>
-  <w:abstractNum w:abstractNumId="49" w15:restartNumberingAfterBreak="0">
+  <w:abstractNum w:abstractNumId="58" w15:restartNumberingAfterBreak="0">
     <w:nsid w:val="705B2E9D"/>
     <w:multiLevelType w:val="hybridMultilevel"/>
     <w:tmpl w:val="7DB623E2"/>
@@ -14672,7 +17438,7 @@
       </w:pPr>
     </w:lvl>
   </w:abstractNum>
-  <w:abstractNum w:abstractNumId="50" w15:restartNumberingAfterBreak="0">
+  <w:abstractNum w:abstractNumId="59" w15:restartNumberingAfterBreak="0">
     <w:nsid w:val="70F3758B"/>
     <w:multiLevelType w:val="hybridMultilevel"/>
     <w:tmpl w:val="53682C1E"/>
@@ -14765,7 +17531,7 @@
       </w:pPr>
     </w:lvl>
   </w:abstractNum>
-  <w:abstractNum w:abstractNumId="51" w15:restartNumberingAfterBreak="0">
+  <w:abstractNum w:abstractNumId="60" w15:restartNumberingAfterBreak="0">
     <w:nsid w:val="746A554F"/>
     <w:multiLevelType w:val="hybridMultilevel"/>
     <w:tmpl w:val="FF121A78"/>
@@ -14854,7 +17620,7 @@
       </w:pPr>
     </w:lvl>
   </w:abstractNum>
-  <w:abstractNum w:abstractNumId="52" w15:restartNumberingAfterBreak="0">
+  <w:abstractNum w:abstractNumId="61" w15:restartNumberingAfterBreak="0">
     <w:nsid w:val="74D278E3"/>
     <w:multiLevelType w:val="hybridMultilevel"/>
     <w:tmpl w:val="3A94B4AA"/>
@@ -14943,7 +17709,7 @@
       </w:pPr>
     </w:lvl>
   </w:abstractNum>
-  <w:abstractNum w:abstractNumId="53" w15:restartNumberingAfterBreak="0">
+  <w:abstractNum w:abstractNumId="62" w15:restartNumberingAfterBreak="0">
     <w:nsid w:val="786A5E60"/>
     <w:multiLevelType w:val="hybridMultilevel"/>
     <w:tmpl w:val="34BEDB56"/>
@@ -15034,7 +17800,96 @@
       </w:pPr>
     </w:lvl>
   </w:abstractNum>
-  <w:abstractNum w:abstractNumId="54" w15:restartNumberingAfterBreak="0">
+  <w:abstractNum w:abstractNumId="63" w15:restartNumberingAfterBreak="0">
+    <w:nsid w:val="78CF6C93"/>
+    <w:multiLevelType w:val="hybridMultilevel"/>
+    <w:tmpl w:val="20C0EAE6"/>
+    <w:lvl w:ilvl="0" w:tplc="BE626084">
+      <w:start w:val="1"/>
+      <w:numFmt w:val="decimal"/>
+      <w:lvlText w:val="%1)"/>
+      <w:lvlJc w:val="left"/>
+      <w:pPr>
+        <w:ind w:left="1571" w:hanging="360"/>
+      </w:pPr>
+      <w:rPr>
+        <w:rFonts w:hint="default"/>
+      </w:rPr>
+    </w:lvl>
+    <w:lvl w:ilvl="1" w:tplc="38090019" w:tentative="1">
+      <w:start w:val="1"/>
+      <w:numFmt w:val="lowerLetter"/>
+      <w:lvlText w:val="%2."/>
+      <w:lvlJc w:val="left"/>
+      <w:pPr>
+        <w:ind w:left="2291" w:hanging="360"/>
+      </w:pPr>
+    </w:lvl>
+    <w:lvl w:ilvl="2" w:tplc="3809001B" w:tentative="1">
+      <w:start w:val="1"/>
+      <w:numFmt w:val="lowerRoman"/>
+      <w:lvlText w:val="%3."/>
+      <w:lvlJc w:val="right"/>
+      <w:pPr>
+        <w:ind w:left="3011" w:hanging="180"/>
+      </w:pPr>
+    </w:lvl>
+    <w:lvl w:ilvl="3" w:tplc="3809000F" w:tentative="1">
+      <w:start w:val="1"/>
+      <w:numFmt w:val="decimal"/>
+      <w:lvlText w:val="%4."/>
+      <w:lvlJc w:val="left"/>
+      <w:pPr>
+        <w:ind w:left="3731" w:hanging="360"/>
+      </w:pPr>
+    </w:lvl>
+    <w:lvl w:ilvl="4" w:tplc="38090019" w:tentative="1">
+      <w:start w:val="1"/>
+      <w:numFmt w:val="lowerLetter"/>
+      <w:lvlText w:val="%5."/>
+      <w:lvlJc w:val="left"/>
+      <w:pPr>
+        <w:ind w:left="4451" w:hanging="360"/>
+      </w:pPr>
+    </w:lvl>
+    <w:lvl w:ilvl="5" w:tplc="3809001B" w:tentative="1">
+      <w:start w:val="1"/>
+      <w:numFmt w:val="lowerRoman"/>
+      <w:lvlText w:val="%6."/>
+      <w:lvlJc w:val="right"/>
+      <w:pPr>
+        <w:ind w:left="5171" w:hanging="180"/>
+      </w:pPr>
+    </w:lvl>
+    <w:lvl w:ilvl="6" w:tplc="3809000F" w:tentative="1">
+      <w:start w:val="1"/>
+      <w:numFmt w:val="decimal"/>
+      <w:lvlText w:val="%7."/>
+      <w:lvlJc w:val="left"/>
+      <w:pPr>
+        <w:ind w:left="5891" w:hanging="360"/>
+      </w:pPr>
+    </w:lvl>
+    <w:lvl w:ilvl="7" w:tplc="38090019" w:tentative="1">
+      <w:start w:val="1"/>
+      <w:numFmt w:val="lowerLetter"/>
+      <w:lvlText w:val="%8."/>
+      <w:lvlJc w:val="left"/>
+      <w:pPr>
+        <w:ind w:left="6611" w:hanging="360"/>
+      </w:pPr>
+    </w:lvl>
+    <w:lvl w:ilvl="8" w:tplc="3809001B" w:tentative="1">
+      <w:start w:val="1"/>
+      <w:numFmt w:val="lowerRoman"/>
+      <w:lvlText w:val="%9."/>
+      <w:lvlJc w:val="right"/>
+      <w:pPr>
+        <w:ind w:left="7331" w:hanging="180"/>
+      </w:pPr>
+    </w:lvl>
+  </w:abstractNum>
+  <w:abstractNum w:abstractNumId="64" w15:restartNumberingAfterBreak="0">
     <w:nsid w:val="7A2A763E"/>
     <w:multiLevelType w:val="hybridMultilevel"/>
     <w:tmpl w:val="5BB6D39C"/>
@@ -15123,7 +17978,96 @@
       </w:pPr>
     </w:lvl>
   </w:abstractNum>
-  <w:abstractNum w:abstractNumId="55" w15:restartNumberingAfterBreak="0">
+  <w:abstractNum w:abstractNumId="65" w15:restartNumberingAfterBreak="0">
+    <w:nsid w:val="7B117C05"/>
+    <w:multiLevelType w:val="hybridMultilevel"/>
+    <w:tmpl w:val="EF5A142E"/>
+    <w:lvl w:ilvl="0" w:tplc="4BE28112">
+      <w:start w:val="1"/>
+      <w:numFmt w:val="lowerLetter"/>
+      <w:lvlText w:val="%1."/>
+      <w:lvlJc w:val="left"/>
+      <w:pPr>
+        <w:ind w:left="1211" w:hanging="360"/>
+      </w:pPr>
+      <w:rPr>
+        <w:rFonts w:hint="default"/>
+      </w:rPr>
+    </w:lvl>
+    <w:lvl w:ilvl="1" w:tplc="38090019" w:tentative="1">
+      <w:start w:val="1"/>
+      <w:numFmt w:val="lowerLetter"/>
+      <w:lvlText w:val="%2."/>
+      <w:lvlJc w:val="left"/>
+      <w:pPr>
+        <w:ind w:left="1931" w:hanging="360"/>
+      </w:pPr>
+    </w:lvl>
+    <w:lvl w:ilvl="2" w:tplc="3809001B" w:tentative="1">
+      <w:start w:val="1"/>
+      <w:numFmt w:val="lowerRoman"/>
+      <w:lvlText w:val="%3."/>
+      <w:lvlJc w:val="right"/>
+      <w:pPr>
+        <w:ind w:left="2651" w:hanging="180"/>
+      </w:pPr>
+    </w:lvl>
+    <w:lvl w:ilvl="3" w:tplc="3809000F" w:tentative="1">
+      <w:start w:val="1"/>
+      <w:numFmt w:val="decimal"/>
+      <w:lvlText w:val="%4."/>
+      <w:lvlJc w:val="left"/>
+      <w:pPr>
+        <w:ind w:left="3371" w:hanging="360"/>
+      </w:pPr>
+    </w:lvl>
+    <w:lvl w:ilvl="4" w:tplc="38090019" w:tentative="1">
+      <w:start w:val="1"/>
+      <w:numFmt w:val="lowerLetter"/>
+      <w:lvlText w:val="%5."/>
+      <w:lvlJc w:val="left"/>
+      <w:pPr>
+        <w:ind w:left="4091" w:hanging="360"/>
+      </w:pPr>
+    </w:lvl>
+    <w:lvl w:ilvl="5" w:tplc="3809001B" w:tentative="1">
+      <w:start w:val="1"/>
+      <w:numFmt w:val="lowerRoman"/>
+      <w:lvlText w:val="%6."/>
+      <w:lvlJc w:val="right"/>
+      <w:pPr>
+        <w:ind w:left="4811" w:hanging="180"/>
+      </w:pPr>
+    </w:lvl>
+    <w:lvl w:ilvl="6" w:tplc="3809000F" w:tentative="1">
+      <w:start w:val="1"/>
+      <w:numFmt w:val="decimal"/>
+      <w:lvlText w:val="%7."/>
+      <w:lvlJc w:val="left"/>
+      <w:pPr>
+        <w:ind w:left="5531" w:hanging="360"/>
+      </w:pPr>
+    </w:lvl>
+    <w:lvl w:ilvl="7" w:tplc="38090019" w:tentative="1">
+      <w:start w:val="1"/>
+      <w:numFmt w:val="lowerLetter"/>
+      <w:lvlText w:val="%8."/>
+      <w:lvlJc w:val="left"/>
+      <w:pPr>
+        <w:ind w:left="6251" w:hanging="360"/>
+      </w:pPr>
+    </w:lvl>
+    <w:lvl w:ilvl="8" w:tplc="3809001B" w:tentative="1">
+      <w:start w:val="1"/>
+      <w:numFmt w:val="lowerRoman"/>
+      <w:lvlText w:val="%9."/>
+      <w:lvlJc w:val="right"/>
+      <w:pPr>
+        <w:ind w:left="6971" w:hanging="180"/>
+      </w:pPr>
+    </w:lvl>
+  </w:abstractNum>
+  <w:abstractNum w:abstractNumId="66" w15:restartNumberingAfterBreak="0">
     <w:nsid w:val="7E683DDC"/>
     <w:multiLevelType w:val="hybridMultilevel"/>
     <w:tmpl w:val="B9D6E504"/>
@@ -15236,7 +18180,7 @@
       </w:rPr>
     </w:lvl>
   </w:abstractNum>
-  <w:abstractNum w:abstractNumId="56" w15:restartNumberingAfterBreak="0">
+  <w:abstractNum w:abstractNumId="67" w15:restartNumberingAfterBreak="0">
     <w:nsid w:val="7FEA1B0E"/>
     <w:multiLevelType w:val="hybridMultilevel"/>
     <w:tmpl w:val="FBE6644E"/>
@@ -15326,175 +18270,208 @@
     </w:lvl>
   </w:abstractNum>
   <w:num w:numId="1" w16cid:durableId="1329014802">
+    <w:abstractNumId w:val="13"/>
+  </w:num>
+  <w:num w:numId="2" w16cid:durableId="1669209261">
+    <w:abstractNumId w:val="54"/>
+  </w:num>
+  <w:num w:numId="3" w16cid:durableId="1951624974">
+    <w:abstractNumId w:val="49"/>
+  </w:num>
+  <w:num w:numId="4" w16cid:durableId="1942954547">
+    <w:abstractNumId w:val="15"/>
+  </w:num>
+  <w:num w:numId="5" w16cid:durableId="191116406">
+    <w:abstractNumId w:val="52"/>
+  </w:num>
+  <w:num w:numId="6" w16cid:durableId="1543250409">
+    <w:abstractNumId w:val="7"/>
+  </w:num>
+  <w:num w:numId="7" w16cid:durableId="443693691">
+    <w:abstractNumId w:val="16"/>
+  </w:num>
+  <w:num w:numId="8" w16cid:durableId="1688021692">
     <w:abstractNumId w:val="10"/>
   </w:num>
-  <w:num w:numId="2" w16cid:durableId="1669209261">
-    <w:abstractNumId w:val="46"/>
+  <w:num w:numId="9" w16cid:durableId="1359965868">
+    <w:abstractNumId w:val="62"/>
   </w:num>
-  <w:num w:numId="3" w16cid:durableId="1951624974">
+  <w:num w:numId="10" w16cid:durableId="665596119">
+    <w:abstractNumId w:val="28"/>
+  </w:num>
+  <w:num w:numId="11" w16cid:durableId="1362827121">
+    <w:abstractNumId w:val="43"/>
+  </w:num>
+  <w:num w:numId="12" w16cid:durableId="1699237393">
+    <w:abstractNumId w:val="67"/>
+  </w:num>
+  <w:num w:numId="13" w16cid:durableId="1405835380">
+    <w:abstractNumId w:val="20"/>
+  </w:num>
+  <w:num w:numId="14" w16cid:durableId="154106536">
+    <w:abstractNumId w:val="31"/>
+  </w:num>
+  <w:num w:numId="15" w16cid:durableId="1210264938">
+    <w:abstractNumId w:val="58"/>
+  </w:num>
+  <w:num w:numId="16" w16cid:durableId="467167867">
+    <w:abstractNumId w:val="61"/>
+  </w:num>
+  <w:num w:numId="17" w16cid:durableId="400716740">
+    <w:abstractNumId w:val="17"/>
+  </w:num>
+  <w:num w:numId="18" w16cid:durableId="2020961568">
+    <w:abstractNumId w:val="48"/>
+  </w:num>
+  <w:num w:numId="19" w16cid:durableId="1049763259">
+    <w:abstractNumId w:val="22"/>
+  </w:num>
+  <w:num w:numId="20" w16cid:durableId="737168413">
+    <w:abstractNumId w:val="60"/>
+  </w:num>
+  <w:num w:numId="21" w16cid:durableId="838422786">
     <w:abstractNumId w:val="41"/>
   </w:num>
-  <w:num w:numId="4" w16cid:durableId="1942954547">
-    <w:abstractNumId w:val="12"/>
-  </w:num>
-  <w:num w:numId="5" w16cid:durableId="191116406">
-    <w:abstractNumId w:val="44"/>
-  </w:num>
-  <w:num w:numId="6" w16cid:durableId="1543250409">
-    <w:abstractNumId w:val="4"/>
-  </w:num>
-  <w:num w:numId="7" w16cid:durableId="443693691">
-    <w:abstractNumId w:val="13"/>
-  </w:num>
-  <w:num w:numId="8" w16cid:durableId="1688021692">
-    <w:abstractNumId w:val="7"/>
-  </w:num>
-  <w:num w:numId="9" w16cid:durableId="1359965868">
-    <w:abstractNumId w:val="53"/>
-  </w:num>
-  <w:num w:numId="10" w16cid:durableId="665596119">
-    <w:abstractNumId w:val="22"/>
-  </w:num>
-  <w:num w:numId="11" w16cid:durableId="1362827121">
-    <w:abstractNumId w:val="35"/>
-  </w:num>
-  <w:num w:numId="12" w16cid:durableId="1699237393">
-    <w:abstractNumId w:val="56"/>
-  </w:num>
-  <w:num w:numId="13" w16cid:durableId="1405835380">
-    <w:abstractNumId w:val="16"/>
-  </w:num>
-  <w:num w:numId="14" w16cid:durableId="154106536">
-    <w:abstractNumId w:val="25"/>
-  </w:num>
-  <w:num w:numId="15" w16cid:durableId="1210264938">
-    <w:abstractNumId w:val="49"/>
-  </w:num>
-  <w:num w:numId="16" w16cid:durableId="467167867">
-    <w:abstractNumId w:val="52"/>
-  </w:num>
-  <w:num w:numId="17" w16cid:durableId="400716740">
-    <w:abstractNumId w:val="14"/>
-  </w:num>
-  <w:num w:numId="18" w16cid:durableId="2020961568">
-    <w:abstractNumId w:val="40"/>
-  </w:num>
-  <w:num w:numId="19" w16cid:durableId="1049763259">
-    <w:abstractNumId w:val="17"/>
-  </w:num>
-  <w:num w:numId="20" w16cid:durableId="737168413">
-    <w:abstractNumId w:val="51"/>
-  </w:num>
-  <w:num w:numId="21" w16cid:durableId="838422786">
+  <w:num w:numId="22" w16cid:durableId="1994143805">
     <w:abstractNumId w:val="33"/>
   </w:num>
-  <w:num w:numId="22" w16cid:durableId="1994143805">
-    <w:abstractNumId w:val="27"/>
-  </w:num>
   <w:num w:numId="23" w16cid:durableId="101152713">
-    <w:abstractNumId w:val="54"/>
+    <w:abstractNumId w:val="64"/>
   </w:num>
   <w:num w:numId="24" w16cid:durableId="909391334">
-    <w:abstractNumId w:val="48"/>
+    <w:abstractNumId w:val="57"/>
   </w:num>
   <w:num w:numId="25" w16cid:durableId="1340620766">
-    <w:abstractNumId w:val="29"/>
+    <w:abstractNumId w:val="36"/>
   </w:num>
   <w:num w:numId="26" w16cid:durableId="1393575115">
-    <w:abstractNumId w:val="36"/>
+    <w:abstractNumId w:val="44"/>
   </w:num>
   <w:num w:numId="27" w16cid:durableId="239096009">
     <w:abstractNumId w:val="0"/>
   </w:num>
   <w:num w:numId="28" w16cid:durableId="1137719645">
+    <w:abstractNumId w:val="4"/>
+  </w:num>
+  <w:num w:numId="29" w16cid:durableId="1612396213">
+    <w:abstractNumId w:val="27"/>
+  </w:num>
+  <w:num w:numId="30" w16cid:durableId="1471249137">
+    <w:abstractNumId w:val="53"/>
+  </w:num>
+  <w:num w:numId="31" w16cid:durableId="1303080888">
+    <w:abstractNumId w:val="32"/>
+  </w:num>
+  <w:num w:numId="32" w16cid:durableId="1809854400">
+    <w:abstractNumId w:val="26"/>
+  </w:num>
+  <w:num w:numId="33" w16cid:durableId="1407385616">
+    <w:abstractNumId w:val="23"/>
+  </w:num>
+  <w:num w:numId="34" w16cid:durableId="1690990249">
+    <w:abstractNumId w:val="11"/>
+  </w:num>
+  <w:num w:numId="35" w16cid:durableId="612056742">
+    <w:abstractNumId w:val="59"/>
+  </w:num>
+  <w:num w:numId="36" w16cid:durableId="1605726454">
+    <w:abstractNumId w:val="8"/>
+  </w:num>
+  <w:num w:numId="37" w16cid:durableId="2002659620">
+    <w:abstractNumId w:val="46"/>
+  </w:num>
+  <w:num w:numId="38" w16cid:durableId="1797210337">
+    <w:abstractNumId w:val="51"/>
+  </w:num>
+  <w:num w:numId="39" w16cid:durableId="1486973038">
+    <w:abstractNumId w:val="9"/>
+  </w:num>
+  <w:num w:numId="40" w16cid:durableId="870342474">
+    <w:abstractNumId w:val="12"/>
+  </w:num>
+  <w:num w:numId="41" w16cid:durableId="630600609">
+    <w:abstractNumId w:val="19"/>
+  </w:num>
+  <w:num w:numId="42" w16cid:durableId="16153669">
+    <w:abstractNumId w:val="6"/>
+  </w:num>
+  <w:num w:numId="43" w16cid:durableId="1475485286">
+    <w:abstractNumId w:val="34"/>
+  </w:num>
+  <w:num w:numId="44" w16cid:durableId="610432205">
+    <w:abstractNumId w:val="42"/>
+  </w:num>
+  <w:num w:numId="45" w16cid:durableId="389429849">
+    <w:abstractNumId w:val="40"/>
+  </w:num>
+  <w:num w:numId="46" w16cid:durableId="1600481598">
+    <w:abstractNumId w:val="14"/>
+  </w:num>
+  <w:num w:numId="47" w16cid:durableId="275983949">
+    <w:abstractNumId w:val="55"/>
+  </w:num>
+  <w:num w:numId="48" w16cid:durableId="315693033">
+    <w:abstractNumId w:val="29"/>
+  </w:num>
+  <w:num w:numId="49" w16cid:durableId="108744847">
+    <w:abstractNumId w:val="45"/>
+  </w:num>
+  <w:num w:numId="50" w16cid:durableId="246812236">
+    <w:abstractNumId w:val="30"/>
+  </w:num>
+  <w:num w:numId="51" w16cid:durableId="1962298931">
+    <w:abstractNumId w:val="47"/>
+  </w:num>
+  <w:num w:numId="52" w16cid:durableId="1326473303">
+    <w:abstractNumId w:val="25"/>
+  </w:num>
+  <w:num w:numId="53" w16cid:durableId="1940673314">
     <w:abstractNumId w:val="2"/>
   </w:num>
-  <w:num w:numId="29" w16cid:durableId="1612396213">
+  <w:num w:numId="54" w16cid:durableId="1380933678">
+    <w:abstractNumId w:val="66"/>
+  </w:num>
+  <w:num w:numId="55" w16cid:durableId="1685477771">
+    <w:abstractNumId w:val="50"/>
+  </w:num>
+  <w:num w:numId="56" w16cid:durableId="903226248">
+    <w:abstractNumId w:val="37"/>
+  </w:num>
+  <w:num w:numId="57" w16cid:durableId="450637454">
+    <w:abstractNumId w:val="38"/>
+  </w:num>
+  <w:num w:numId="58" w16cid:durableId="1724712548">
     <w:abstractNumId w:val="21"/>
   </w:num>
-  <w:num w:numId="30" w16cid:durableId="1471249137">
-    <w:abstractNumId w:val="45"/>
+  <w:num w:numId="59" w16cid:durableId="282737237">
+    <w:abstractNumId w:val="5"/>
   </w:num>
-  <w:num w:numId="31" w16cid:durableId="1303080888">
-    <w:abstractNumId w:val="26"/>
-  </w:num>
-  <w:num w:numId="32" w16cid:durableId="1809854400">
-    <w:abstractNumId w:val="20"/>
-  </w:num>
-  <w:num w:numId="33" w16cid:durableId="1407385616">
+  <w:num w:numId="60" w16cid:durableId="871843689">
     <w:abstractNumId w:val="18"/>
   </w:num>
-  <w:num w:numId="34" w16cid:durableId="1690990249">
-    <w:abstractNumId w:val="8"/>
+  <w:num w:numId="61" w16cid:durableId="419647076">
+    <w:abstractNumId w:val="65"/>
   </w:num>
-  <w:num w:numId="35" w16cid:durableId="612056742">
-    <w:abstractNumId w:val="50"/>
+  <w:num w:numId="62" w16cid:durableId="634992866">
+    <w:abstractNumId w:val="56"/>
   </w:num>
-  <w:num w:numId="36" w16cid:durableId="1605726454">
-    <w:abstractNumId w:val="5"/>
+  <w:num w:numId="63" w16cid:durableId="1590232911">
+    <w:abstractNumId w:val="24"/>
   </w:num>
-  <w:num w:numId="37" w16cid:durableId="2002659620">
-    <w:abstractNumId w:val="38"/>
+  <w:num w:numId="64" w16cid:durableId="1290934639">
+    <w:abstractNumId w:val="63"/>
   </w:num>
-  <w:num w:numId="38" w16cid:durableId="1797210337">
-    <w:abstractNumId w:val="43"/>
+  <w:num w:numId="65" w16cid:durableId="1074861232">
+    <w:abstractNumId w:val="35"/>
   </w:num>
-  <w:num w:numId="39" w16cid:durableId="1486973038">
-    <w:abstractNumId w:val="6"/>
-  </w:num>
-  <w:num w:numId="40" w16cid:durableId="870342474">
-    <w:abstractNumId w:val="9"/>
-  </w:num>
-  <w:num w:numId="41" w16cid:durableId="630600609">
-    <w:abstractNumId w:val="15"/>
-  </w:num>
-  <w:num w:numId="42" w16cid:durableId="16153669">
+  <w:num w:numId="66" w16cid:durableId="1107968213">
     <w:abstractNumId w:val="3"/>
   </w:num>
-  <w:num w:numId="43" w16cid:durableId="1475485286">
-    <w:abstractNumId w:val="28"/>
-  </w:num>
-  <w:num w:numId="44" w16cid:durableId="610432205">
-    <w:abstractNumId w:val="34"/>
-  </w:num>
-  <w:num w:numId="45" w16cid:durableId="389429849">
-    <w:abstractNumId w:val="32"/>
-  </w:num>
-  <w:num w:numId="46" w16cid:durableId="1600481598">
-    <w:abstractNumId w:val="11"/>
-  </w:num>
-  <w:num w:numId="47" w16cid:durableId="275983949">
-    <w:abstractNumId w:val="47"/>
-  </w:num>
-  <w:num w:numId="48" w16cid:durableId="315693033">
-    <w:abstractNumId w:val="23"/>
-  </w:num>
-  <w:num w:numId="49" w16cid:durableId="108744847">
-    <w:abstractNumId w:val="37"/>
-  </w:num>
-  <w:num w:numId="50" w16cid:durableId="246812236">
-    <w:abstractNumId w:val="24"/>
-  </w:num>
-  <w:num w:numId="51" w16cid:durableId="1962298931">
-    <w:abstractNumId w:val="39"/>
-  </w:num>
-  <w:num w:numId="52" w16cid:durableId="1326473303">
-    <w:abstractNumId w:val="19"/>
-  </w:num>
-  <w:num w:numId="53" w16cid:durableId="1940673314">
+  <w:num w:numId="67" w16cid:durableId="242688515">
     <w:abstractNumId w:val="1"/>
   </w:num>
-  <w:num w:numId="54" w16cid:durableId="1380933678">
-    <w:abstractNumId w:val="55"/>
-  </w:num>
-  <w:num w:numId="55" w16cid:durableId="1685477771">
-    <w:abstractNumId w:val="42"/>
-  </w:num>
-  <w:num w:numId="56" w16cid:durableId="903226248">
-    <w:abstractNumId w:val="30"/>
-  </w:num>
-  <w:num w:numId="57" w16cid:durableId="450637454">
-    <w:abstractNumId w:val="31"/>
+  <w:num w:numId="68" w16cid:durableId="390009441">
+    <w:abstractNumId w:val="39"/>
   </w:num>
 </w:numbering>
 </file>
@@ -16483,19 +19460,19 @@
 
 <file path=word/glossary/fontTable.xml><?xml version="1.0" encoding="utf-8"?>
 <w:fonts xmlns:mc="http://schemas.openxmlformats.org/markup-compatibility/2006" xmlns:r="http://schemas.openxmlformats.org/officeDocument/2006/relationships" xmlns:w="http://schemas.openxmlformats.org/wordprocessingml/2006/main" xmlns:w14="http://schemas.microsoft.com/office/word/2010/wordml" xmlns:w15="http://schemas.microsoft.com/office/word/2012/wordml" xmlns:w16cex="http://schemas.microsoft.com/office/word/2018/wordml/cex" xmlns:w16cid="http://schemas.microsoft.com/office/word/2016/wordml/cid" xmlns:w16="http://schemas.microsoft.com/office/word/2018/wordml" xmlns:w16sdtdh="http://schemas.microsoft.com/office/word/2020/wordml/sdtdatahash" xmlns:w16se="http://schemas.microsoft.com/office/word/2015/wordml/symex" mc:Ignorable="w14 w15 w16se w16cid w16 w16cex w16sdtdh">
+  <w:font w:name="Times New Roman">
+    <w:panose1 w:val="02020603050405020304"/>
+    <w:charset w:val="00"/>
+    <w:family w:val="roman"/>
+    <w:pitch w:val="variable"/>
+    <w:sig w:usb0="E0002EFF" w:usb1="C000785B" w:usb2="00000009" w:usb3="00000000" w:csb0="000001FF" w:csb1="00000000"/>
+  </w:font>
   <w:font w:name="Symbol">
     <w:panose1 w:val="05050102010706020507"/>
     <w:charset w:val="02"/>
     <w:family w:val="roman"/>
     <w:pitch w:val="variable"/>
     <w:sig w:usb0="00000000" w:usb1="10000000" w:usb2="00000000" w:usb3="00000000" w:csb0="80000000" w:csb1="00000000"/>
-  </w:font>
-  <w:font w:name="Times New Roman">
-    <w:panose1 w:val="02020603050405020304"/>
-    <w:charset w:val="00"/>
-    <w:family w:val="roman"/>
-    <w:pitch w:val="variable"/>
-    <w:sig w:usb0="E0002EFF" w:usb1="C000785B" w:usb2="00000009" w:usb3="00000000" w:csb0="000001FF" w:csb1="00000000"/>
   </w:font>
   <w:font w:name="Courier New">
     <w:panose1 w:val="02070309020205020404"/>
@@ -16559,6 +19536,7 @@
   <w:rsids>
     <w:rsidRoot w:val="00882BD6"/>
     <w:rsid w:val="00085D2D"/>
+    <w:rsid w:val="001B1E92"/>
     <w:rsid w:val="001C513B"/>
     <w:rsid w:val="001E480A"/>
     <w:rsid w:val="001F5522"/>
@@ -16566,6 +19544,7 @@
     <w:rsid w:val="00214305"/>
     <w:rsid w:val="002B3AA8"/>
     <w:rsid w:val="002B7137"/>
+    <w:rsid w:val="002D6BB5"/>
     <w:rsid w:val="003334BF"/>
     <w:rsid w:val="00345A58"/>
     <w:rsid w:val="00477887"/>
@@ -16574,6 +19553,7 @@
     <w:rsid w:val="006E6028"/>
     <w:rsid w:val="0072227F"/>
     <w:rsid w:val="007C0DC1"/>
+    <w:rsid w:val="007E54DD"/>
     <w:rsid w:val="00812EF2"/>
     <w:rsid w:val="00840233"/>
     <w:rsid w:val="00882BD6"/>
@@ -16589,9 +19569,11 @@
     <w:rsid w:val="00B21247"/>
     <w:rsid w:val="00B36BC7"/>
     <w:rsid w:val="00C05F7F"/>
+    <w:rsid w:val="00C07853"/>
     <w:rsid w:val="00C95A49"/>
     <w:rsid w:val="00D37442"/>
     <w:rsid w:val="00E4057C"/>
+    <w:rsid w:val="00F61084"/>
     <w:rsid w:val="00FB0D82"/>
     <w:rsid w:val="00FD2BE2"/>
     <w:rsid w:val="00FE2D44"/>
@@ -17050,7 +20032,7 @@
     <w:basedOn w:val="DefaultParagraphFont"/>
     <w:uiPriority w:val="99"/>
     <w:semiHidden/>
-    <w:rsid w:val="008E5902"/>
+    <w:rsid w:val="007E54DD"/>
     <w:rPr>
       <w:color w:val="808080"/>
     </w:rPr>
@@ -17373,7 +20355,7 @@
     <we:reference id="wa104382081" version="1.55.1.0" store="" storeType="OMEX"/>
   </we:alternateReferences>
   <we:properties>
-    <we:property name="MENDELEY_CITATIONS" value="[{&quot;citationID&quot;:&quot;MENDELEY_CITATION_2639da40-cb9d-4ce8-8e18-e09907f73c8b&quot;,&quot;properties&quot;:{&quot;noteIndex&quot;:0},&quot;isEdited&quot;:false,&quot;manualOverride&quot;:{&quot;isManuallyOverridden&quot;:false,&quot;citeprocText&quot;:&quot;(Yudahana dkk., 2023)&quot;,&quot;manualOverrideText&quot;:&quot;&quot;},&quot;citationTag&quot;:&quot;MENDELEY_CITATION_v3_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&quot;,&quot;citationItems&quot;:[{&quot;id&quot;:&quot;b911c80f-efa9-3793-9b93-25db32d0af77&quot;,&quot;itemData&quot;:{&quot;type&quot;:&quot;article-journal&quot;,&quot;id&quot;:&quot;b911c80f-efa9-3793-9b93-25db32d0af77&quot;,&quot;title&quot;:&quot;PERANCANGAN SISTEM INFORMASI PENDAFTARAN PESERTA DIDIK BARU (PPDB) BERBASIS WEB MENGGUNAKAN METODE RAPID APLLICATION DEVELOPMENT (RAD)&quot;,&quot;author&quot;:[{&quot;family&quot;:&quot;Yudahana&quot;,&quot;given&quot;:&quot;Anton&quot;,&quot;parse-names&quot;:false,&quot;dropping-particle&quot;:&quot;&quot;,&quot;non-dropping-particle&quot;:&quot;&quot;},{&quot;family&quot;:&quot;Riadi&quot;,&quot;given&quot;:&quot;Imam&quot;,&quot;parse-names&quot;:false,&quot;dropping-particle&quot;:&quot;&quot;,&quot;non-dropping-particle&quot;:&quot;&quot;},{&quot;family&quot;:&quot;Elvina&quot;,&quot;given&quot;:&quot;Ade&quot;,&quot;parse-names&quot;:false,&quot;dropping-particle&quot;:&quot;&quot;,&quot;non-dropping-particle&quot;:&quot;&quot;}],&quot;container-title&quot;:&quot;Rabit : Jurnal Teknologi dan Sistem Informasi Univrab&quot;,&quot;DOI&quot;:&quot;10.36341/rabit.v8i1.2977&quot;,&quot;ISSN&quot;:&quot;2477-2062&quot;,&quot;issued&quot;:{&quot;date-parts&quot;:[[2023,1,10]]},&quot;page&quot;:&quot;47-58&quot;,&quot;abstract&quot;:&quot;RA Plus Rabbani merupakan salah satu Raudhatul Athfal yang menjadi sasaran pilihan orang tua dalam mendaftarkan anaknya ke Sekolah dalam lingkup kelompok bermain di bawah naungan kementrian agama Kabupaten Sikka. Sekolah ini belum memanfaatkan sistem informasi sebagai penunjang manajamen sistem terutama dalam hal pendaftaran. Penerimaan Peserta Didik Baru (PPDB) merupakan proses manajemen tahunan yang jika dilakukan secara konvensional akan mengarah pada proses yang tidak efektif, maka diperlukan sistem terkomputerisasi untuk mengelola PPDB. Strategi yang akan dilakukan adalah dengan menerapkan metode Rapid Application Development (RAD) dalam pengembangan sistem. Tools pendukung yang digunakan dalam perancangan sistem adalah Flowchart dan Data Flow Diagram (DFD) sebagai analisa alur sistem, Entity Relationship Diagram (ERD) sebagai analisa desain database, dan Figma sebagai analisa desain antarmuka sistem. Hasil penelitian menunjukkan bahwa RAD dapat mendukung pengembangan sistem secara lebih singkat dibandingkan dengan metode lainnya seperti waterfall, SDLC, dan prototype.  Berdasarkan hasil penelitian disimpulkan bahwa desain sistem yang dibuat dapat mempermudah pengguna dalam menggunakan sistem tersebut, karena rancangan yang dibuat lebih menarik dan mudah dimengerti berbagai kalangan.&quot;,&quot;publisher&quot;:&quot;LPPM Universitas Abdurrab&quot;,&quot;issue&quot;:&quot;1&quot;,&quot;volume&quot;:&quot;8&quot;,&quot;container-title-short&quot;:&quot;&quot;},&quot;isTemporary&quot;:false}]},{&quot;citationID&quot;:&quot;MENDELEY_CITATION_fefc7fcb-66fe-450f-ae64-676cd4443b00&quot;,&quot;properties&quot;:{&quot;noteIndex&quot;:0},&quot;isEdited&quot;:false,&quot;manualOverride&quot;:{&quot;isManuallyOverridden&quot;:false,&quot;citeprocText&quot;:&quot;(Ivan dkk., 2022)&quot;,&quot;manualOverrideText&quot;:&quot;&quot;},&quot;citationTag&quot;:&quot;MENDELEY_CITATION_v3_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&quot;,&quot;citationItems&quot;:[{&quot;id&quot;:&quot;5f3b1ecd-b5b0-386f-a72d-2cbcef4d2b9b&quot;,&quot;itemData&quot;:{&quot;type&quot;:&quot;article-journal&quot;,&quot;id&quot;:&quot;5f3b1ecd-b5b0-386f-a72d-2cbcef4d2b9b&quot;,&quot;title&quot;:&quot;Perancangan Chatbot untuk Layanan Informasi Sekolah (Studi Kasus SMK Dwi Sejahtera Pekanbaru)&quot;,&quot;author&quot;:[{&quot;family&quot;:&quot;Ivan&quot;,&quot;given&quot;:&quot;Gunawan&quot;,&quot;parse-names&quot;:false,&quot;dropping-particle&quot;:&quot;&quot;,&quot;non-dropping-particle&quot;:&quot;&quot;},{&quot;family&quot;:&quot;Hadi Asnal&quot;,&quot;given&quot;:&quot;&quot;,&quot;parse-names&quot;:false,&quot;dropping-particle&quot;:&quot;&quot;,&quot;non-dropping-particle&quot;:&quot;&quot;},{&quot;family&quot;:&quot;Muhammad Nur Cahyadi&quot;,&quot;given&quot;:&quot;&quot;,&quot;parse-names&quot;:false,&quot;dropping-particle&quot;:&quot;&quot;,&quot;non-dropping-particle&quot;:&quot;&quot;},{&quot;family&quot;:&quot;Zaki Mubarok G&quot;,&quot;given&quot;:&quot;&quot;,&quot;parse-names&quot;:false,&quot;dropping-particle&quot;:&quot;&quot;,&quot;non-dropping-particle&quot;:&quot;&quot;}],&quot;container-title&quot;:&quot;SATIN - Sains dan Teknologi Informasi&quot;,&quot;DOI&quot;:&quot;10.33372/stn.v8i2.880&quot;,&quot;ISSN&quot;:&quot;2460-0822&quot;,&quot;issued&quot;:{&quot;date-parts&quot;:[[2022,12,14]]},&quot;page&quot;:&quot;198-207&quot;,&quot;abstract&quot;:&quot;Abstrak\r Seiring berkembangnya teknologi saat ini, tentunya ini sangat memberikan kemudahan bagi masyarakat dalam mencari informasi. Dalam mencari informasi terkait sekolah yang akan dituju, biasanya calon siswa akan mendatangi langsung sekolah yang bersangkutan untuk mendapatkan informasi terkait syarat pendaftaran untuk masuk ke sekolah tersebut. Informasi tersebut biasanya didapat dari madding sekolah, brosur, staff guru, dan lainnya. Pada penelitian ini, chatbot digunakan untuk memenuhi kebutuhan informasi SMK Dwi Sejahtera. Chatbot adalah system layanan informasi yang berfungsi untuk memberikan kebutuhan informasi pada system layanan service. System Chatbot yang digunakan adalah system chatbot  berbasis text. Dengan menggunakan Artificial Intelligence Markup Language (AIML). AIML digunakan untuk memberikan jawaban yang relevan yang sesuai dengan pola kalimat yang telah ditemukan dalam Bahasa manusia agar tidak terjadi kesalahan saat user berinteraksi dengan bot. system ini dibangun dengan tujuan agar siswa baru yang ingin mendaftar atau hanya sekedar ingin memperoleh informasi di SMK Dwi Sejahtera kemudahan dalam berinteraksi langsung dengan bot di kolom chat tanpa harus datang menemui staff yang bersangkutan.\r  \r Abstract\r Along with the development of technology today, of course, this is very easy for the public to find information. In looking for information related to the school to be targeted, usually prospective students will go directly to the school concerned to get information related to the registration requirements for admission to the school. This information is usually obtained from school madding, brochures, teacher staff, and others. In this study, chatbots were used to meet the information needs of SMK Dwi Sejahtera. Chatbot is an information service system that functions to provide information needs in the service system. The Chatbot system used is a text-based chatbot system. By using Artificial Intelligence Markup Language (AIML). AIML is used to provide relevant answers that match the sentence patterns that have been found in human language so that no errors occur when the user interacts with the bot. This system was built with the aim that new students who want to register or just want to get information at SMK Dwi Sejahtera are easy to interact directly with bots in the chat column without having to come to see the staff concerned.&quot;,&quot;publisher&quot;:&quot;STMIK Amik Riau&quot;,&quot;issue&quot;:&quot;2&quot;,&quot;volume&quot;:&quot;8&quot;,&quot;container-title-short&quot;:&quot;&quot;},&quot;isTemporary&quot;:false}]},{&quot;citationID&quot;:&quot;MENDELEY_CITATION_9117897c-a0de-486b-abcd-67a6b0c088f2&quot;,&quot;properties&quot;:{&quot;noteIndex&quot;:0},&quot;isEdited&quot;:false,&quot;manualOverride&quot;:{&quot;isManuallyOverridden&quot;:true,&quot;citeprocText&quot;:&quot;(Nugraha &amp;#38; Sebastian, 2021)&quot;,&quot;manualOverrideText&quot;:&quot;(2021)&quot;},&quot;citationTag&quot;:&quot;MENDELEY_CITATION_v3_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&quot;,&quot;citationItems&quot;:[{&quot;id&quot;:&quot;a9ea6d43-06c4-33ce-a5bf-16ed0586afdb&quot;,&quot;itemData&quot;:{&quot;type&quot;:&quot;article-journal&quot;,&quot;id&quot;:&quot;a9ea6d43-06c4-33ce-a5bf-16ed0586afdb&quot;,&quot;title&quot;:&quot;Chatbot Layanan Akademik Menggunakan K-Nearest Neighbor&quot;,&quot;author&quot;:[{&quot;family&quot;:&quot;Nugraha&quot;,&quot;given&quot;:&quot;Kristian Adi&quot;,&quot;parse-names&quot;:false,&quot;dropping-particle&quot;:&quot;&quot;,&quot;non-dropping-particle&quot;:&quot;&quot;},{&quot;family&quot;:&quot;Sebastian&quot;,&quot;given&quot;:&quot;Danny&quot;,&quot;parse-names&quot;:false,&quot;dropping-particle&quot;:&quot;&quot;,&quot;non-dropping-particle&quot;:&quot;&quot;}],&quot;container-title&quot;:&quot;Jurnal Sains dan Informatika&quot;,&quot;DOI&quot;:&quot;10.34128/jsi.v7i1.285&quot;,&quot;ISSN&quot;:&quot;2460-173X&quot;,&quot;issued&quot;:{&quot;date-parts&quot;:[[2021,3,22]]},&quot;page&quot;:&quot;11-19&quot;,&quot;abstract&quot;:&quot;Perusahaan atau institusi yang bergerak di bidang pelayanan publik pasti memiliki layanan customer service untuk menjawab pertanyaan dari konsumen. Namun perusahaan atau institusi dengan skala menengah ke bawah seringkali tidak sanggup untuk menyediakan karyawan khusus untuk menangani pekerjaan tersebut, sehingga pekerjaan tersebut dirangkap oleh karyawan di posisi lain. Chatbot dapat digunakan untuk menyelesaikan permasalahan yang berkaitan dengan layanan tanya jawab, khususnya bagi perusahaan atau institusi yang tidak memiliki sumber daya khusus untuk menangani pekerjaan tersebut. Dengan adanya chatbot, pertanyaan-pertanyaan konsumen yang bersifat redundan dapat ditangani secara otomatis.  Pada penelitian ini, penulis membangun sistem chatbot untuk layanan tanya jawab seputar kegiatan akademik dengan menggunakan metode K-Nearest Neighbor. Berdasarkan hasil pengujian yang telah dilakukan, sistem dapat memberikan nilai akurasi sebesar 53.48% untuk nilai K = 3.&quot;,&quot;publisher&quot;:&quot;Politeknik Negeri Tanah Laut&quot;,&quot;issue&quot;:&quot;1&quot;,&quot;volume&quot;:&quot;7&quot;,&quot;container-title-short&quot;:&quot;&quot;},&quot;isTemporary&quot;:false}]},{&quot;citationID&quot;:&quot;MENDELEY_CITATION_763e3b54-202e-45da-a144-46323e28a77b&quot;,&quot;properties&quot;:{&quot;noteIndex&quot;:0},&quot;isEdited&quot;:false,&quot;manualOverride&quot;:{&quot;isManuallyOverridden&quot;:true,&quot;citeprocText&quot;:&quot;(Mustakim dkk., 2021)&quot;,&quot;manualOverrideText&quot;:&quot;(2021)&quot;},&quot;citationTag&quot;:&quot;MENDELEY_CITATION_v3_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&quot;,&quot;citationItems&quot;:[{&quot;id&quot;:&quot;66beea9a-28c5-3eaf-aae4-f9863b1629a5&quot;,&quot;itemData&quot;:{&quot;type&quot;:&quot;article-journal&quot;,&quot;id&quot;:&quot;66beea9a-28c5-3eaf-aae4-f9863b1629a5&quot;,&quot;title&quot;:&quot;Algoritma Artificial Neural Network pada Text-based Chatbot Frequently Asked Question (FAQ) Web Kuliah Universitas&quot;,&quot;author&quot;:[{&quot;family&quot;:&quot;Mustakim&quot;,&quot;given&quot;:&quot;Feri&quot;,&quot;parse-names&quot;:false,&quot;dropping-particle&quot;:&quot;&quot;,&quot;non-dropping-particle&quot;:&quot;&quot;},{&quot;family&quot;:&quot;Fauziah&quot;,&quot;given&quot;:&quot;&quot;,&quot;parse-names&quot;:false,&quot;dropping-particle&quot;:&quot;&quot;,&quot;non-dropping-particle&quot;:&quot;&quot;},{&quot;family&quot;:&quot;Hayati&quot;,&quot;given&quot;:&quot;Nur&quot;,&quot;parse-names&quot;:false,&quot;dropping-particle&quot;:&quot;&quot;,&quot;non-dropping-particle&quot;:&quot;&quot;}],&quot;container-title&quot;:&quot;Jurnal Teknologi Informasi dan Komunikasi)&quot;,&quot;DOI&quot;:&quot;10.35870/jti&quot;,&quot;URL&quot;:&quot;https://doi.org/10.35870/jti&quot;,&quot;issued&quot;:{&quot;date-parts&quot;:[[2021]]},&quot;page&quot;:&quot;2021&quot;,&quot;abstract&quot;:&quot;The technology development increase the number of automation system in indudustry. One of them is Chatbot application in education industry. This automation technology is able to lessen university's service in order to facilitate the students' need of information whenever and wherever they are. Lack of student literacy regarding the functions and use of the web in conducting online lectures causes the same number of questions repeatedly to the university, which are actually frequently asked questions that have been written in a list of frequently asked questions (Faq), such as: assignment submission, forget passwords, lectures online, video conference lectures and lecture web applications on android. Chatbot will automatically answer students' question in university web page by providing information and suggesting a proper answer suit to the question. This research will develop Chatbot type based on text by applying Artificial Neural Network (ANN) algorithm. The applied data set while conducting the Chatbot coaching is the questions data which frequently being asked (FAQ) in the study web, 25 questions with its answer which is divided into 16 labels or classes. The testing is conducted by using 110 different conversations from the dataset but have the same intention. From those 110 conversation, the Chatbot succed in answering 107 questions precisely and made 3 wrong conversation. The testing result shows a good result by having 97,27% accuracy and 2,72% error.&quot;,&quot;issue&quot;:&quot;4&quot;,&quot;volume&quot;:&quot;5&quot;,&quot;container-title-short&quot;:&quot;&quot;},&quot;isTemporary&quot;:false}]},{&quot;citationID&quot;:&quot;MENDELEY_CITATION_78072d65-15aa-4efb-90c9-7ead24573522&quot;,&quot;properties&quot;:{&quot;noteIndex&quot;:0},&quot;isEdited&quot;:false,&quot;manualOverride&quot;:{&quot;isManuallyOverridden&quot;:true,&quot;citeprocText&quot;:&quot;(Hikmah dkk., 2023)&quot;,&quot;manualOverrideText&quot;:&quot;(2023)&quot;},&quot;citationTag&quot;:&quot;MENDELEY_CITATION_v3_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&quot;,&quot;citationItems&quot;:[{&quot;id&quot;:&quot;ce3a2025-741b-3993-86a5-e01c65086fdc&quot;,&quot;itemData&quot;:{&quot;type&quot;:&quot;article-journal&quot;,&quot;id&quot;:&quot;ce3a2025-741b-3993-86a5-e01c65086fdc&quot;,&quot;title&quot;:&quot;Implementasi Natural Language Processing Pada Chatbot Untuk Layanan Akademik&quot;,&quot;author&quot;:[{&quot;family&quot;:&quot;Hikmah&quot;,&quot;given&quot;:&quot;Alifya&quot;,&quot;parse-names&quot;:false,&quot;dropping-particle&quot;:&quot;&quot;,&quot;non-dropping-particle&quot;:&quot;&quot;},{&quot;family&quot;:&quot;Azmi&quot;,&quot;given&quot;:&quot;Fairuz&quot;,&quot;parse-names&quot;:false,&quot;dropping-particle&quot;:&quot;&quot;,&quot;non-dropping-particle&quot;:&quot;&quot;},{&quot;family&quot;:&quot;Nugrahaeni&quot;,&quot;given&quot;:&quot;Ratna Astuti&quot;,&quot;parse-names&quot;:false,&quot;dropping-particle&quot;:&quot;&quot;,&quot;non-dropping-particle&quot;:&quot;&quot;}],&quot;container-title&quot;:&quot;e-Proceeding of Engineering&quot;,&quot;issued&quot;:{&quot;date-parts&quot;:[[2023]]},&quot;container-title-short&quot;:&quot;&quot;},&quot;isTemporary&quot;:false}]},{&quot;citationID&quot;:&quot;MENDELEY_CITATION_10adae38-7c55-4b40-b8fb-eed7a0f48eb6&quot;,&quot;properties&quot;:{&quot;noteIndex&quot;:0},&quot;isEdited&quot;:false,&quot;manualOverride&quot;:{&quot;isManuallyOverridden&quot;:false,&quot;citeprocText&quot;:&quot;(Ling, 2023)&quot;,&quot;manualOverrideText&quot;:&quot;&quot;},&quot;citationTag&quot;:&quot;MENDELEY_CITATION_v3_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&quot;,&quot;citationItems&quot;:[{&quot;id&quot;:&quot;c9b08c32-195c-3682-9bb2-0cf188acf4cf&quot;,&quot;itemData&quot;:{&quot;type&quot;:&quot;article-journal&quot;,&quot;id&quot;:&quot;c9b08c32-195c-3682-9bb2-0cf188acf4cf&quot;,&quot;title&quot;:&quot;Machine learning algorithms review&quot;,&quot;author&quot;:[{&quot;family&quot;:&quot;Ling&quot;,&quot;given&quot;:&quot;Qingyang&quot;,&quot;parse-names&quot;:false,&quot;dropping-particle&quot;:&quot;&quot;,&quot;non-dropping-particle&quot;:&quot;&quot;}],&quot;container-title&quot;:&quot;Applied and Computational Engineering&quot;,&quot;DOI&quot;:&quot;10.54254/2755-2721/4/20230355&quot;,&quot;ISSN&quot;:&quot;2755-2721&quot;,&quot;issued&quot;:{&quot;date-parts&quot;:[[2023,5,31]]},&quot;page&quot;:&quot;91-98&quot;,&quot;abstract&quot;:&quot;Machine learning is a field of study where the computer can learn for itself without a human explicitly hardcoding the knowledge for it. These algorithms make up the backbone of machine learning. This paper aims to study the field of machine learning and its algorithms. It will examine different types of machine learning models and introduce their most popular algorithms. The methodology of this paper is a literature review, which examines the most commonly used machine learning algorithms in the current field. Such algorithms include Nave Bayes, Decision Tree, KNN, and K-Mean Cluster. Nowadays, machine learning is everywhere and almost everyone using a technology product is enjoying its convenience. Applications like spam mail classification, image recognition, personalized product recommendations, and natural language processing all use machine learning algorithms. The conclusion is that there is no single algorithm that can solve all the problems. The choice of the use of algorithms and models must depend on the specific problem.&quot;,&quot;publisher&quot;:&quot;EWA Publishing&quot;,&quot;issue&quot;:&quot;1&quot;,&quot;volume&quot;:&quot;4&quot;,&quot;container-title-short&quot;:&quot;&quot;},&quot;isTemporary&quot;:false}]},{&quot;citationID&quot;:&quot;MENDELEY_CITATION_3c18d34d-0b37-49fe-8520-8d31aeb47bda&quot;,&quot;properties&quot;:{&quot;noteIndex&quot;:0},&quot;isEdited&quot;:false,&quot;manualOverride&quot;:{&quot;isManuallyOverridden&quot;:false,&quot;citeprocText&quot;:&quot;(Purwono dkk., 2022)&quot;,&quot;manualOverrideText&quot;:&quot;&quot;},&quot;citationTag&quot;:&quot;MENDELEY_CITATION_v3_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&quot;,&quot;citationItems&quot;:[{&quot;id&quot;:&quot;b8602f6a-278d-3702-bdc6-e6144f27ebd2&quot;,&quot;itemData&quot;:{&quot;type&quot;:&quot;article-journal&quot;,&quot;id&quot;:&quot;b8602f6a-278d-3702-bdc6-e6144f27ebd2&quot;,&quot;title&quot;:&quot;Model Prediksi Otomatis Jenis Penyakit Hipertensi dengan Pemanfaatan Algoritma Machine Learning Artificial Neural Network&quot;,&quot;author&quot;:[{&quot;family&quot;:&quot;Purwono&quot;,&quot;given&quot;:&quot;Purwono&quot;,&quot;parse-names&quot;:false,&quot;dropping-particle&quot;:&quot;&quot;,&quot;non-dropping-particle&quot;:&quot;&quot;},{&quot;family&quot;:&quot;Dewi&quot;,&quot;given&quot;:&quot;Pramesti&quot;,&quot;parse-names&quot;:false,&quot;dropping-particle&quot;:&quot;&quot;,&quot;non-dropping-particle&quot;:&quot;&quot;},{&quot;family&quot;:&quot;Wibisono&quot;,&quot;given&quot;:&quot;Sony Kartika&quot;,&quot;parse-names&quot;:false,&quot;dropping-particle&quot;:&quot;&quot;,&quot;non-dropping-particle&quot;:&quot;&quot;},{&quot;family&quot;:&quot;Dewa&quot;,&quot;given&quot;:&quot;Bala Putra&quot;,&quot;parse-names&quot;:false,&quot;dropping-particle&quot;:&quot;&quot;,&quot;non-dropping-particle&quot;:&quot;&quot;}],&quot;container-title&quot;:&quot;Insect (Informatics and Security): Jurnal Teknik Informatika&quot;,&quot;DOI&quot;:&quot;10.33506/insect.v7i2.1828&quot;,&quot;ISSN&quot;:&quot;2614-431X&quot;,&quot;URL&quot;:&quot;https://ejournal.um-sorong.ac.id/index.php/insect/article/view/1828&quot;,&quot;issued&quot;:{&quot;date-parts&quot;:[[2022,3,15]]},&quot;page&quot;:&quot;82-90&quot;,&quot;abstract&quot;:&quot;&lt;p&gt;Hipertensi merupakan faktor utama dalam perkembangan penyakit seperti stroke, gagal jantung, infark miokard, fibrilasi atrium, penyakit arteri perifer, dan diseksi aorta. Prediksi dini jenis hipertensi dari riwayat kesehatan merupakan hal yang penting agar kita dapat mengetahui penyakit yang disebabkan olehnya. Prediksi ini dapat diperoleh dengan memanfaatkan teknologi machine learning untuk menemukan pengetahuan baru dari data dasar sehingga menemukan pola yang valid, berguna, dan mudah dipelajari. Model klasifikasi neural network diusulkan dalam penelitian ini. Kontribusi kami dalam penelitian ini adalah membuat model klasifikasi neural network. Kami melihat peneliti sebelumnya hanya mengejar nilai akurasi yang tinggi semata. Berbeda dengan penelitian sebelumnya, kami menggunakan teknik optimasi hyperparameter gridsearch cv pada model klasifikasi artificial neural network. Parameter yang digunakan dalam model ini yaitu solver='lbfgs', alpha=1e-5,hidden_layer_sizes=(5, 2), random_state=1. Nilai akurasi ketepatan prediksi dalam menentukan jenis hipertensi ini sebesar 85% yang menunjukan bahwa model yang dibangun tenyata sudah cukup baik dalam proses klasifikasi&lt;/p&gt;&quot;,&quot;issue&quot;:&quot;2&quot;,&quot;volume&quot;:&quot;7&quot;,&quot;container-title-short&quot;:&quot;&quot;},&quot;isTemporary&quot;:false}]},{&quot;citationID&quot;:&quot;MENDELEY_CITATION_f070dfec-f3d5-4f6b-a9f8-2ae369a8b06d&quot;,&quot;properties&quot;:{&quot;noteIndex&quot;:0},&quot;isEdited&quot;:false,&quot;manualOverride&quot;:{&quot;isManuallyOverridden&quot;:false,&quot;citeprocText&quot;:&quot;(Zuraiyah dkk., 2019)&quot;,&quot;manualOverrideText&quot;:&quot;&quot;},&quot;citationTag&quot;:&quot;MENDELEY_CITATION_v3_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&quot;,&quot;citationItems&quot;:[{&quot;id&quot;:&quot;f0dc325f-63ef-3ca2-8ae0-2f5cc7cb3080&quot;,&quot;itemData&quot;:{&quot;type&quot;:&quot;article-journal&quot;,&quot;id&quot;:&quot;f0dc325f-63ef-3ca2-8ae0-2f5cc7cb3080&quot;,&quot;title&quot;:&quot;IMPLEMENTASI CHATBOT PADA PENDAFTARAN MAHASISWA BARU MENGGUNAKAN RECURRENT NEURAL NETWORK&quot;,&quot;author&quot;:[{&quot;family&quot;:&quot;Zuraiyah&quot;,&quot;given&quot;:&quot;Tjut Awaliyah&quot;,&quot;parse-names&quot;:false,&quot;dropping-particle&quot;:&quot;&quot;,&quot;non-dropping-particle&quot;:&quot;&quot;},{&quot;family&quot;:&quot;Utami&quot;,&quot;given&quot;:&quot;Dian Kartika&quot;,&quot;parse-names&quot;:false,&quot;dropping-particle&quot;:&quot;&quot;,&quot;non-dropping-particle&quot;:&quot;&quot;},{&quot;family&quot;:&quot;Herlambang&quot;,&quot;given&quot;:&quot;Degi&quot;,&quot;parse-names&quot;:false,&quot;dropping-particle&quot;:&quot;&quot;,&quot;non-dropping-particle&quot;:&quot;&quot;}],&quot;container-title&quot;:&quot;Jurnal Ilmiah Teknologi dan Rekayasa&quot;,&quot;DOI&quot;:&quot;10.35760/tr.2019.v24i2.2388&quot;,&quot;ISSN&quot;:&quot;1410-9093&quot;,&quot;issued&quot;:{&quot;date-parts&quot;:[[2019]]},&quot;page&quot;:&quot;91-101&quot;,&quot;abstract&quot;:&quot;Chatbot adalah perangkat lunak yang dapat berkomunikasi dengan manusia menggunakan bahasa alami. Model percakapan menggunakan kecerdasan buatan agar mampu memahami ucapan pengguna dan memberi tanggapan yang relevan dengan masalah yang dibahas oleh pengguna. Pendaftaran mahasiswa baru memerlukan banyak informasi mengenai prosedur pendaftaran di perguruan tinggi. Website pendaftaran online di Universitas Pakuan masih sebatas berisi informasi umum. Penelitian ini bertujuan untuk membuat suatu aplikasi Chatbot otomatis yang dapat berkomunikasi dengan manusia mengenai informasi pendaftaran mahasiswa baru di Universitas Pakuan menggunakan Recurrent Neural Network (RNN) untuk klasifikasi teks. Aplikasi Chatbot diimplementasikan menggunakan bahasa pemrograman Python dan Telegram API. Tahapan pada implementasi Chatbot terdiri dari preprocessing, transformasi data ke format .JSON, pelatihan data, bag of word dan full connection. Pengujian aplikasi Chatbot menggunakan data sebanyak 251 kalimat pertanyaan tentang pendaftaran mahasiswa baru di Universitas Pakuan. Hasil pengujian menunjukkan bahwa Chatbot dapat menjawab pertanyaan mengenai pendaftaran mahasiswa baru dengan akurasi sebesar 88%, presisi sebesar 95% dan recall sebesar 92%.&quot;,&quot;publisher&quot;:&quot;Gunadarma University&quot;,&quot;issue&quot;:&quot;2&quot;,&quot;volume&quot;:&quot;24&quot;,&quot;container-title-short&quot;:&quot;&quot;},&quot;isTemporary&quot;:false}]},{&quot;citationID&quot;:&quot;MENDELEY_CITATION_9753a030-9372-42f9-b6e0-56720af835e1&quot;,&quot;properties&quot;:{&quot;noteIndex&quot;:0},&quot;isEdited&quot;:false,&quot;manualOverride&quot;:{&quot;isManuallyOverridden&quot;:false,&quot;citeprocText&quot;:&quot;(Nurul Puteri dkk., 2022)&quot;,&quot;manualOverrideText&quot;:&quot;&quot;},&quot;citationTag&quot;:&quot;MENDELEY_CITATION_v3_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&quot;,&quot;citationItems&quot;:[{&quot;id&quot;:&quot;7227bd58-ec57-314c-8d09-bae7a7915480&quot;,&quot;itemData&quot;:{&quot;type&quot;:&quot;article-journal&quot;,&quot;id&quot;:&quot;7227bd58-ec57-314c-8d09-bae7a7915480&quot;,&quot;title&quot;:&quot;Aplikasi Chatbot untuk Layanan Informasi Penerimaan Mahasiswa\nBaru&quot;,&quot;author&quot;:[{&quot;family&quot;:&quot;Nurul Puteri&quot;,&quot;given&quot;:&quot;Annisa&quot;,&quot;parse-names&quot;:false,&quot;dropping-particle&quot;:&quot;&quot;,&quot;non-dropping-particle&quot;:&quot;&quot;},{&quot;family&quot;:&quot;Tamrin&quot;,&quot;given&quot;:&quot;Fadli&quot;,&quot;parse-names&quot;:false,&quot;dropping-particle&quot;:&quot;&quot;,&quot;non-dropping-particle&quot;:&quot;&quot;},{&quot;family&quot;:&quot;Rahman Nasir&quot;,&quot;given&quot;:&quot;Khaidir&quot;,&quot;parse-names&quot;:false,&quot;dropping-particle&quot;:&quot;&quot;,&quot;non-dropping-particle&quot;:&quot;&quot;},{&quot;family&quot;:&quot;Widya Anggraeni&quot;,&quot;given&quot;:&quot;Defi&quot;,&quot;parse-names&quot;:false,&quot;dropping-particle&quot;:&quot;&quot;,&quot;non-dropping-particle&quot;:&quot;&quot;},{&quot;family&quot;:&quot;Arafah&quot;,&quot;given&quot;:&quot;Muhammad&quot;,&quot;parse-names&quot;:false,&quot;dropping-particle&quot;:&quot;&quot;,&quot;non-dropping-particle&quot;:&quot;&quot;}],&quot;container-title&quot;:&quot;Seminar Nasional Teknik Elektro dan Informatika (SNTEI)&quot;,&quot;issued&quot;:{&quot;date-parts&quot;:[[2022]]},&quot;container-title-short&quot;:&quot;&quot;},&quot;isTemporary&quot;:false}]},{&quot;citationID&quot;:&quot;MENDELEY_CITATION_4d8b26da-f6c6-43d8-aa12-0377f2f66cad&quot;,&quot;properties&quot;:{&quot;noteIndex&quot;:0},&quot;isEdited&quot;:false,&quot;manualOverride&quot;:{&quot;isManuallyOverridden&quot;:false,&quot;citeprocText&quot;:&quot;(Rosad, 2019)&quot;,&quot;manualOverrideText&quot;:&quot;&quot;},&quot;citationTag&quot;:&quot;MENDELEY_CITATION_v3_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&quot;,&quot;citationItems&quot;:[{&quot;id&quot;:&quot;7b6a0b8c-9ddd-3f16-8164-cdb1a7c9f0e6&quot;,&quot;itemData&quot;:{&quot;type&quot;:&quot;article-journal&quot;,&quot;id&quot;:&quot;7b6a0b8c-9ddd-3f16-8164-cdb1a7c9f0e6&quot;,&quot;title&quot;:&quot;IMPLEMENTASI PENDIDIKAN KARAKTER MELALUI MANAGEMEN SEKOLAH&quot;,&quot;author&quot;:[{&quot;family&quot;:&quot;Rosad&quot;,&quot;given&quot;:&quot;Ali Miftakhu&quot;,&quot;parse-names&quot;:false,&quot;dropping-particle&quot;:&quot;&quot;,&quot;non-dropping-particle&quot;:&quot;&quot;}],&quot;container-title&quot;:&quot;Tarbawi: Jurnal Keilmuan Manajemen Pendidikan&quot;,&quot;DOI&quot;:&quot;10.32678/tarbawi.v5i02.2074&quot;,&quot;ISSN&quot;:&quot;2442-8809&quot;,&quot;issued&quot;:{&quot;date-parts&quot;:[[2019,12,24]]},&quot;page&quot;:&quot;173&quot;,&quot;abstract&quot;:&quot;Artikel ini bertujuan untuk mendeskripsikan hakikat implementasi pendidikan karakter melalui Kegiatan Pembelajaran di lingkungan sekolah. Artikel ini menggunakan pendekatan kualitatif jenis studi pustaka. Pendidikan karakter memiliki peranan penting dalam pembinaan moral siswa yang berkaitan dengan konsep moral, sikap moral, dan prilaku moral. Ketiga aspek tersebut harus mendapat dikembangkan agar dapat mewujudkan siswa yang berkarakter mulia. Sehubungan dengan konsep manajemen sekolah pendidikan karakter perlu diinternalisasikan melalui kegiatan pembelajaran, kegiatan ekstrakurikuler, dan kegiatan intrakurikuler. Pembentukan karakter melalui faktor lingkungan dapat dilakukan melalui beberapa strategi, antara lain yaitu keteladanan, intervensi, pembiasaan yang dilakukan secara konsisten dan penguatan. Dengan kata lain, perkembangan dalam pembentukan karakter memerlukan keteladanan yang ditularkan, intervensi melalui proses pembelajaran, pelatihan, pembiasaan terus-menerus dalam jangka panjang yang dilakukan secara kontinyu dan penguatan, serta harus diimbangi dengan nilai-nilai luhur.&quot;,&quot;publisher&quot;:&quot;Lembaga Penelitian dan Pengabdian kepada Masyarakat (LP2M) Universitas Islam Negeri (UIN) Sultan Maulana Hasanuddin Banten&quot;,&quot;issue&quot;:&quot;02&quot;,&quot;volume&quot;:&quot;5&quot;,&quot;container-title-short&quot;:&quot;&quot;},&quot;isTemporary&quot;:false}]},{&quot;citationID&quot;:&quot;MENDELEY_CITATION_bdb2404c-8a1a-4a88-8d76-b38259d0bf9a&quot;,&quot;properties&quot;:{&quot;noteIndex&quot;:0},&quot;isEdited&quot;:false,&quot;manualOverride&quot;:{&quot;isManuallyOverridden&quot;:false,&quot;citeprocText&quot;:&quot;(Suprapto &amp;#38; Malik, 2019)&quot;,&quot;manualOverrideText&quot;:&quot;&quot;},&quot;citationTag&quot;:&quot;MENDELEY_CITATION_v3_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&quot;,&quot;citationItems&quot;:[{&quot;id&quot;:&quot;38ea1e57-5d00-3008-a29f-66c921bc51f0&quot;,&quot;itemData&quot;:{&quot;type&quot;:&quot;article-journal&quot;,&quot;id&quot;:&quot;38ea1e57-5d00-3008-a29f-66c921bc51f0&quot;,&quot;title&quot;:&quot;IMPLEMENTASI KEBIJAKAN DISKRESI PADA PELAYANAN KESEHATAN\nBADAN PENYELENGGARA JAMINAN KESEHATAN (BPJS)&quot;,&quot;author&quot;:[{&quot;family&quot;:&quot;Suprapto&quot;,&quot;given&quot;:&quot;&quot;,&quot;parse-names&quot;:false,&quot;dropping-particle&quot;:&quot;&quot;,&quot;non-dropping-particle&quot;:&quot;&quot;},{&quot;family&quot;:&quot;Malik&quot;,&quot;given&quot;:&quot;A .Abdul&quot;,&quot;parse-names&quot;:false,&quot;dropping-particle&quot;:&quot;&quot;,&quot;non-dropping-particle&quot;:&quot;&quot;}],&quot;container-title&quot;:&quot;Jurnal Ilmiah Kesehatan Sandi Husada&quot;,&quot;ISSN&quot;:&quot;2654-4563&quot;,&quot;URL&quot;:&quot;https://akper-sandikarsa.e-journal.id&quot;,&quot;issued&quot;:{&quot;date-parts&quot;:[[2019]]},&quot;container-title-short&quot;:&quot;&quot;},&quot;isTemporary&quot;:false}]},{&quot;citationID&quot;:&quot;MENDELEY_CITATION_4992ca97-5edd-4517-9300-1ff20ecc47fc&quot;,&quot;properties&quot;:{&quot;noteIndex&quot;:0},&quot;isEdited&quot;:false,&quot;manualOverride&quot;:{&quot;isManuallyOverridden&quot;:false,&quot;citeprocText&quot;:&quot;(Rohmah dkk., 2021)&quot;,&quot;manualOverrideText&quot;:&quot;&quot;},&quot;citationTag&quot;:&quot;MENDELEY_CITATION_v3_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&quot;,&quot;citationItems&quot;:[{&quot;id&quot;:&quot;e9207046-b36e-34b2-9427-3f557662a8f6&quot;,&quot;itemData&quot;:{&quot;type&quot;:&quot;article-journal&quot;,&quot;id&quot;:&quot;e9207046-b36e-34b2-9427-3f557662a8f6&quot;,&quot;title&quot;:&quot;Pengelolaan Penerimaan Peserta Didik Baru (PPDB) Berdasarkan Sistem Zonasi di SMP Negeri 1 Mlonggo Jepara&quot;,&quot;author&quot;:[{&quot;family&quot;:&quot;Rohmah&quot;,&quot;given&quot;:&quot;Sheila&quot;,&quot;parse-names&quot;:false,&quot;dropping-particle&quot;:&quot;&quot;,&quot;non-dropping-particle&quot;:&quot;&quot;},{&quot;family&quot;:&quot;Wahyudi&quot;,&quot;given&quot;:&quot;Wahyudi&quot;,&quot;parse-names&quot;:false,&quot;dropping-particle&quot;:&quot;&quot;,&quot;non-dropping-particle&quot;:&quot;&quot;},{&quot;family&quot;:&quot;Pamungkas&quot;,&quot;given&quot;:&quot;Fanzal&quot;,&quot;parse-names&quot;:false,&quot;dropping-particle&quot;:&quot;&quot;,&quot;non-dropping-particle&quot;:&quot;&quot;}],&quot;container-title&quot;:&quot;Jawda: Journal of Islamic Education Management&quot;,&quot;DOI&quot;:&quot;10.21580/jawda.v1i1.2020.6704&quot;,&quot;ISSN&quot;:&quot;27742733&quot;,&quot;issued&quot;:{&quot;date-parts&quot;:[[2021,5,24]]},&quot;page&quot;:&quot;25-34&quot;,&quot;abstract&quot;:&quot;Penelitian ini dilatarbelakangi oleh adanya kesulitan calon peserta didik baru untuk mendaftar sekolah di beberapa SMP Mlonggo Jepara. Salah satu sekolah yang sudah menerapkan PPDB online adalah SMP Negeri 1 Mlonggo Jepara. Keunggulan SMP Negeri 1 Mlonggo Jepara diantaranya adanya minat yang tinggi dari calon peserta didik, sarana dan prasarana lengkap dan memadai, tim IT yang proesional, letak sekolah strategis sehingga mudah dijangkau oleh transportasi umum. Penelitian ini bertujuan mendeskripsikan pengelolaan PPDB berdasarkan sistem zonasi yang meliputi: 1) perencanaan, 2) pengorganisasian, 3) pelaksanaan, 4) pengawasan. Penelitian ini adalah penelitian kualitatif dengan menggunakan metode pengumpulan data melalui wawancara, observasi, dan dokumentasi. Informan terdiri dari kepala sekolah, ketua panitia PPDB, dan peserta didik baru. Hasil yang diperoleh dalam penelitian ini adalah: 1) perencanaan kegiatan PPDB dilakukan sesuai juknis dari pemerintah, 2) pengorganisasian PPDB dilakukan pasca pembentukan panitia PPDB dan panitia PPDB dipilih berdasarkan pendidik dan tenaga pendidik yang mengusai ICT, 3) pelaksanaan PPDB dilakukan secara online mandiri dan offline, 4) pengawasan PPDB dilakukan kepala sekolah dan panitia PPDB. Kesimpulan dari penelitian ini adalah pengelolaan PPDB dilaksanakan sesuai dengan juknis dari pemerintah, pendaftaran dilakukan secara online dan offline serta memberikan pelayanan yang prima kepada masyarakat.&quot;,&quot;publisher&quot;:&quot;UIN Walisongo Semarang&quot;,&quot;issue&quot;:&quot;1&quot;,&quot;volume&quot;:&quot;1&quot;,&quot;container-title-short&quot;:&quot;&quot;},&quot;isTemporary&quot;:false}]},{&quot;citationID&quot;:&quot;MENDELEY_CITATION_ca8e7d34-19d8-4beb-8395-233e01c76b52&quot;,&quot;properties&quot;:{&quot;noteIndex&quot;:0},&quot;isEdited&quot;:false,&quot;manualOverride&quot;:{&quot;isManuallyOverridden&quot;:false,&quot;citeprocText&quot;:&quot;(Telaumbanua dkk., 2020)&quot;,&quot;manualOverrideText&quot;:&quot;&quot;},&quot;citationTag&quot;:&quot;MENDELEY_CITATION_v3_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&quot;,&quot;citationItems&quot;:[{&quot;id&quot;:&quot;c26db79f-9f44-3323-86e7-b451d2910eb2&quot;,&quot;itemData&quot;:{&quot;type&quot;:&quot;article-journal&quot;,&quot;id&quot;:&quot;c26db79f-9f44-3323-86e7-b451d2910eb2&quot;,&quot;title&quot;:&quot;Penggunaan Machine Learning Di Bidang Kesehatan&quot;,&quot;author&quot;:[{&quot;family&quot;:&quot;Telaumbanua&quot;,&quot;given&quot;:&quot;Fangatulo Dodo&quot;,&quot;parse-names&quot;:false,&quot;dropping-particle&quot;:&quot;&quot;,&quot;non-dropping-particle&quot;:&quot;&quot;},{&quot;family&quot;:&quot;Hulu&quot;,&quot;given&quot;:&quot;Peringatan&quot;,&quot;parse-names&quot;:false,&quot;dropping-particle&quot;:&quot;&quot;,&quot;non-dropping-particle&quot;:&quot;&quot;},{&quot;family&quot;:&quot;Nadeak&quot;,&quot;given&quot;:&quot;Togar Zulfiter&quot;,&quot;parse-names&quot;:false,&quot;dropping-particle&quot;:&quot;&quot;,&quot;non-dropping-particle&quot;:&quot;&quot;},{&quot;family&quot;:&quot;Lumbantong&quot;,&quot;given&quot;:&quot;Rikky Romeo&quot;,&quot;parse-names&quot;:false,&quot;dropping-particle&quot;:&quot;&quot;,&quot;non-dropping-particle&quot;:&quot;&quot;},{&quot;family&quot;:&quot;Dharma&quot;,&quot;given&quot;:&quot;Abdi&quot;,&quot;parse-names&quot;:false,&quot;dropping-particle&quot;:&quot;&quot;,&quot;non-dropping-particle&quot;:&quot;&quot;}],&quot;container-title&quot;:&quot;Jurnal Teknologi dan Ilmu Komputer Prima (JUTIKOMP)&quot;,&quot;DOI&quot;:&quot;10.34012/jutikomp.v2i2.657&quot;,&quot;ISSN&quot;:&quot;2621-234X&quot;,&quot;URL&quot;:&quot;http://jurnal.unprimdn.ac.id/index.php/JUTIKOMP/article/view/657&quot;,&quot;issued&quot;:{&quot;date-parts&quot;:[[2020,1,22]]},&quot;abstract&quot;:&quot;&lt;p&gt;Machine learning adalah pembelajaran mesin yang sangat membantu dalam menyelesaikan masalah, membuat mudah dalam mengerjakan sesuatu. Dibidang rumah sakit atau bidang kesehatan, machine learning membuat mudah dalam mengerjakan sesuatu, contohnya dokter bisa mendiagnosa penyakit jantung dalam waktu cepat tanpa memakan waktu yang lama. Dengan semakin pesat informasi tentang machine learning sebagai mesin yang bisa belajar sendiri tanpa harus dikontrol tiap pemakain.mempunyai kekurangan dan kelebihan. Kelebihan dari artikel ini adalah semua bersifat baru, artikelnya diterbitkan tahun ini,  serta  memberikan rincian hasil yang sesuai dengan yang diharapkan serta dalam penulisannya singkat dan jelas. Kekurangan dari artikel ini adalah bahan atau dataset yang digunakan tergolong sedikit dan tidak menggunakan banyak data serta menggunakan references yang telalu lama. Berdasarkan hasil penelitian yang dilakukan, machine learning sangatlah bermanfaat dibidang kesehatan dan juga bidang lainnya, yang mebuat segala sesuatu menjadi mudah.&lt;/p&gt;&quot;,&quot;issue&quot;:&quot;2&quot;,&quot;volume&quot;:&quot;2&quot;,&quot;container-title-short&quot;:&quot;&quot;},&quot;isTemporary&quot;:false}]},{&quot;citationID&quot;:&quot;MENDELEY_CITATION_92af8697-fb63-43b4-ab96-9a89dcb719b9&quot;,&quot;properties&quot;:{&quot;noteIndex&quot;:0},&quot;isEdited&quot;:false,&quot;manualOverride&quot;:{&quot;isManuallyOverridden&quot;:false,&quot;citeprocText&quot;:&quot;(Kurniyawan, 2022)&quot;,&quot;manualOverrideText&quot;:&quot;&quot;},&quot;citationTag&quot;:&quot;MENDELEY_CITATION_v3_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&quot;,&quot;citationItems&quot;:[{&quot;id&quot;:&quot;f100c1b6-ecc6-3693-b03e-e372b060efb4&quot;,&quot;itemData&quot;:{&quot;type&quot;:&quot;book&quot;,&quot;id&quot;:&quot;f100c1b6-ecc6-3693-b03e-e372b060efb4&quot;,&quot;title&quot;:&quot;Pengenalan Machine Learning dengan Python&quot;,&quot;author&quot;:[{&quot;family&quot;:&quot;Kurniyawan&quot;,&quot;given&quot;:&quot;Dios&quot;,&quot;parse-names&quot;:false,&quot;dropping-particle&quot;:&quot;&quot;,&quot;non-dropping-particle&quot;:&quot;&quot;}],&quot;ISBN&quot;:&quot;9786230021749&quot;,&quot;URL&quot;:&quot;https://books.google.co.id/books?id=ZutsEAAAQBAJ&quot;,&quot;issued&quot;:{&quot;date-parts&quot;:[[2022]]},&quot;publisher&quot;:&quot;Elex Media Komputindo&quot;,&quot;container-title-short&quot;:&quot;&quot;},&quot;isTemporary&quot;:false}]},{&quot;citationID&quot;:&quot;MENDELEY_CITATION_9c61b167-a611-4221-ae78-d7d485dda150&quot;,&quot;properties&quot;:{&quot;noteIndex&quot;:0},&quot;isEdited&quot;:false,&quot;manualOverride&quot;:{&quot;isManuallyOverridden&quot;:false,&quot;citeprocText&quot;:&quot;(Lubis &amp;#38; Sumartono, 2023)&quot;,&quot;manualOverrideText&quot;:&quot;&quot;},&quot;citationTag&quot;:&quot;MENDELEY_CITATION_v3_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&quot;,&quot;citationItems&quot;:[{&quot;id&quot;:&quot;5fc4ec61-4bfb-3bed-b771-151b755ca984&quot;,&quot;itemData&quot;:{&quot;type&quot;:&quot;article-journal&quot;,&quot;id&quot;:&quot;5fc4ec61-4bfb-3bed-b771-151b755ca984&quot;,&quot;title&quot;:&quot;RESOLUSI : Rekayasa Teknik Informatika dan Informasi Implementasi Layanan Akademik Berbasis Chatbot untuk Meningkatkan Interaksi Mahasiswa&quot;,&quot;author&quot;:[{&quot;family&quot;:&quot;Lubis&quot;,&quot;given&quot;:&quot;Akhyar&quot;,&quot;parse-names&quot;:false,&quot;dropping-particle&quot;:&quot;&quot;,&quot;non-dropping-particle&quot;:&quot;&quot;},{&quot;family&quot;:&quot;Sumartono&quot;,&quot;given&quot;:&quot;Isnar&quot;,&quot;parse-names&quot;:false,&quot;dropping-particle&quot;:&quot;&quot;,&quot;non-dropping-particle&quot;:&quot;&quot;}],&quot;container-title&quot;:&quot;Media Online&quot;,&quot;DOI&quot;:&quot;https://doi.org/10.30865/resolusi.v3i5.767&quot;,&quot;ISSN&quot;:&quot;2745-7966&quot;,&quot;URL&quot;:&quot;https://djournals.com/resolusi&quot;,&quot;issued&quot;:{&quot;date-parts&quot;:[[2023]]},&quot;issue&quot;:&quot;5&quot;,&quot;volume&quot;:&quot;3&quot;,&quot;container-title-short&quot;:&quot;&quot;},&quot;isTemporary&quot;:false}]},{&quot;citationID&quot;:&quot;MENDELEY_CITATION_5585a563-2d2d-4acc-b068-4d2147aaced4&quot;,&quot;properties&quot;:{&quot;noteIndex&quot;:0},&quot;isEdited&quot;:false,&quot;manualOverride&quot;:{&quot;isManuallyOverridden&quot;:false,&quot;citeprocText&quot;:&quot;(Sujacka Retno dkk., 2023)&quot;,&quot;manualOverrideText&quot;:&quot;&quot;},&quot;citationTag&quot;:&quot;MENDELEY_CITATION_v3_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&quot;,&quot;citationItems&quot;:[{&quot;id&quot;:&quot;cf3f7272-b681-3bf5-9694-6ae57c55793b&quot;,&quot;itemData&quot;:{&quot;type&quot;:&quot;article-journal&quot;,&quot;id&quot;:&quot;cf3f7272-b681-3bf5-9694-6ae57c55793b&quot;,&quot;title&quot;:&quot;Evaluasi model data chatbot dalam natural language processing menggunakan k-nearest neighbor&quot;,&quot;author&quot;:[{&quot;family&quot;:&quot;Sujacka Retno&quot;,&quot;given&quot;:&quot;&quot;,&quot;parse-names&quot;:false,&quot;dropping-particle&quot;:&quot;&quot;,&quot;non-dropping-particle&quot;:&quot;&quot;},{&quot;family&quot;:&quot;Rozzi Kesuma Dinata&quot;,&quot;given&quot;:&quot;&quot;,&quot;parse-names&quot;:false,&quot;dropping-particle&quot;:&quot;&quot;,&quot;non-dropping-particle&quot;:&quot;&quot;},{&quot;family&quot;:&quot;Novia Hasdyna&quot;,&quot;given&quot;:&quot;&quot;,&quot;parse-names&quot;:false,&quot;dropping-particle&quot;:&quot;&quot;,&quot;non-dropping-particle&quot;:&quot;&quot;}],&quot;container-title&quot;:&quot;Jurnal CoSciTech (Computer Science and Information Technology)&quot;,&quot;DOI&quot;:&quot;10.37859/coscitech.v4i1.4690&quot;,&quot;ISSN&quot;:&quot;2723-567X&quot;,&quot;issued&quot;:{&quot;date-parts&quot;:[[2023,4,30]]},&quot;page&quot;:&quot;146-153&quot;,&quot;abstract&quot;:&quot;Chatbot merupakan sebuah aplikasi yang terdapat pada rumpun ilmu Natural Language Processing (NLP) berbasis Artificial Intelligence (AI) atau juga dikenal dengan Kecerdasan Buatan yang dapat mensimulasikan sebuah percakapan antar pengguna layaknya melalui aplikasi SMS, situs website, private chatroom, ataupun melalui aplikasi seluler. Penelitian ini dilakukan di Kota Lhokseumawe dengan membuat sebuah aplikasi chatbot dengan pemodelan data yang diperoleh dari Pemerintah Kota Lhokseumawe. Penelitian ini bertujuan untuk memudahkan para wisatawan ataupun penduduk setempat dalam mencari informasi terkait dengan Kota Lhokseumawe. Pemodelan data yang dibangun dievaluasi dengan menggunakan algoritma K-Nearest Neighbor. Pemodelan data di dalam penelitian ini adalah sebanyak 600 model data yang dievaluasi sebanyak 400 kali pengujian untuk menemukan model terbaik dalam pengunaan model data dari chatbot yang dibangun. Hasil penelitian menunjukkan tingkat akurasi pada pengujian ke 400 adalah sebesar 100% dengan loss rate sebesar 0,0352&quot;,&quot;publisher&quot;:&quot;LPPM Universitas Muhammadiyah Riau&quot;,&quot;issue&quot;:&quot;1&quot;,&quot;volume&quot;:&quot;4&quot;,&quot;container-title-short&quot;:&quot;&quot;},&quot;isTemporary&quot;:false}]},{&quot;citationID&quot;:&quot;MENDELEY_CITATION_3a974ff9-1c34-49e1-98f8-e8e71a9f2db1&quot;,&quot;properties&quot;:{&quot;noteIndex&quot;:0},&quot;isEdited&quot;:false,&quot;manualOverride&quot;:{&quot;isManuallyOverridden&quot;:false,&quot;citeprocText&quot;:&quot;(Purnajaya dkk., 2022)&quot;,&quot;manualOverrideText&quot;:&quot;&quot;},&quot;citationTag&quot;:&quot;MENDELEY_CITATION_v3_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&quot;,&quot;citationItems&quot;:[{&quot;id&quot;:&quot;fe139c73-d10f-3e09-8b52-0cfaee6b7532&quot;,&quot;itemData&quot;:{&quot;type&quot;:&quot;article-journal&quot;,&quot;id&quot;:&quot;fe139c73-d10f-3e09-8b52-0cfaee6b7532&quot;,&quot;title&quot;:&quot;Implementasi Text Mining untuk Mengetahui Opini Masyarakat Tentang Climate Change&quot;,&quot;author&quot;:[{&quot;family&quot;:&quot;Purnajaya&quot;,&quot;given&quot;:&quot;Akhmad Rezki&quot;,&quot;parse-names&quot;:false,&quot;dropping-particle&quot;:&quot;&quot;,&quot;non-dropping-particle&quot;:&quot;&quot;},{&quot;family&quot;:&quot;Lieputra&quot;,&quot;given&quot;:&quot;Vinxencius&quot;,&quot;parse-names&quot;:false,&quot;dropping-particle&quot;:&quot;&quot;,&quot;non-dropping-particle&quot;:&quot;&quot;},{&quot;family&quot;:&quot;Tayanto&quot;,&quot;given&quot;:&quot;Vincent&quot;,&quot;parse-names&quot;:false,&quot;dropping-particle&quot;:&quot;&quot;,&quot;non-dropping-particle&quot;:&quot;&quot;},{&quot;family&quot;:&quot;Salim&quot;,&quot;given&quot;:&quot;Jaden Gil&quot;,&quot;parse-names&quot;:false,&quot;dropping-particle&quot;:&quot;&quot;,&quot;non-dropping-particle&quot;:&quot;&quot;}],&quot;container-title&quot;:&quot;Journal of Information System and Technology&quot;,&quot;ISSN&quot;:&quot;2775-0272&quot;,&quot;issued&quot;:{&quot;date-parts&quot;:[[2022]]},&quot;page&quot;:&quot;320-328&quot;,&quot;abstract&quot;:&quot;Climate change is something that occurs in our daily lives and is very influential in our lives. The impact is quite large, such as changes in rainfall, changes in the length of the season and so on. To deal with climate change, people give their opinions via Twitter in the hope that good changes will occur. To find out the conclusions of public opinion about climate change, text processing is carried out using the text mining method. Text mining is data mining in the form of text which then goes through several stages such as preprocessing to clustering. The text mining results obtained are grouping the words of opinion of Twitter users into five clusters, namely the keyword cluster, the frequently used hashtag cluster, the community's perceived impact cluster, the main impact cluster of climate change, and the cluster of natural objects that are harmed by climate change.&quot;,&quot;issue&quot;:&quot;03&quot;,&quot;volume&quot;:&quot;03&quot;,&quot;container-title-short&quot;:&quot;&quot;},&quot;isTemporary&quot;:false}]},{&quot;citationID&quot;:&quot;MENDELEY_CITATION_b3a363d6-8d8d-46b4-a03a-210464ce3bad&quot;,&quot;properties&quot;:{&quot;noteIndex&quot;:0},&quot;isEdited&quot;:false,&quot;manualOverride&quot;:{&quot;isManuallyOverridden&quot;:false,&quot;citeprocText&quot;:&quot;(Ramadhani dkk., 2022)&quot;,&quot;manualOverrideText&quot;:&quot;&quot;},&quot;citationTag&quot;:&quot;MENDELEY_CITATION_v3_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&quot;,&quot;citationItems&quot;:[{&quot;id&quot;:&quot;27ed7155-58c0-32da-9f46-503bd097b42f&quot;,&quot;itemData&quot;:{&quot;type&quot;:&quot;article-journal&quot;,&quot;id&quot;:&quot;27ed7155-58c0-32da-9f46-503bd097b42f&quot;,&quot;title&quot;:&quot;Comparison of K-Means and K-Medoids Algorithms in Text Mining based on Davies Bouldin Index Testing for Classification of Student’s Thesis&quot;,&quot;author&quot;:[{&quot;family&quot;:&quot;Ramadhani&quot;,&quot;given&quot;:&quot;Siti&quot;,&quot;parse-names&quot;:false,&quot;dropping-particle&quot;:&quot;&quot;,&quot;non-dropping-particle&quot;:&quot;&quot;},{&quot;family&quot;:&quot;Azzahra&quot;,&quot;given&quot;:&quot;Dini&quot;,&quot;parse-names&quot;:false,&quot;dropping-particle&quot;:&quot;&quot;,&quot;non-dropping-particle&quot;:&quot;&quot;},{&quot;family&quot;:&quot;Z&quot;,&quot;given&quot;:&quot;Tomi&quot;,&quot;parse-names&quot;:false,&quot;dropping-particle&quot;:&quot;&quot;,&quot;non-dropping-particle&quot;:&quot;&quot;}],&quot;container-title&quot;:&quot;Digital Zone: Jurnal Teknologi Informasi dan Komunikasi&quot;,&quot;DOI&quot;:&quot;10.31849/digitalzone.v13i1.9292&quot;,&quot;ISSN&quot;:&quot;2086-4884&quot;,&quot;issued&quot;:{&quot;date-parts&quot;:[[2022,5,27]]},&quot;page&quot;:&quot;24-33&quot;,&quot;abstract&quot;:&quot;The thesis is one of the scientific works based on the conclusions of field research or observations compiled and developed by students as well as research carried out according to the topic containing the study program which is carried out as a final project compiled in the last stage of formal study. A large number of theses, of course, will be sought in looking for categories of thesis topics, or the titles raised have different relevance. However, the student thesis can be by topics that are almost relevant to other topics so that it can make it easier to find topics that are relevant to the group. One of the uses of techniques in machine learning is to find text processing (Text Mining). In-text mining, there is a method that can be used, namely the Clustering method. Clustering processing techniques can group objects into the number of clusters formed. In addition, there are several methods used in clustering processing. This study aims to compare 2 cluster algorithms, namely the K-Means and K-Medoids algorithms to obtain an appropriate evaluation in the case of thesis grouping so that the relevant topics in the formed groups have better accuracy. The evaluation stage used is the Davies Bouldin Index (DBI) evaluation which is one of the testing techniques on the cluster. In addition, another indicator for comparison is the computation time of the two algorithms. According to the DBI value test carried out on algorithm 2, the K-Medoids algorithm is superior to K-Means, where the average DBI value produced by K-Medoids is 1,56 while K-Means is 2,79. In addition, the computational time required in classifying documents is also a reference. In testing the computational time required to group 50 documents, K-Means is superior to K-Medoids. K-Means has an average computation time for grouping documents, which is 1 second, while K-Medoids provide a computation time of 26,7778 seconds.&quot;,&quot;publisher&quot;:&quot;Universitas Lancang Kuning&quot;,&quot;issue&quot;:&quot;1&quot;,&quot;volume&quot;:&quot;13&quot;,&quot;container-title-short&quot;:&quot;&quot;},&quot;isTemporary&quot;:false}]},{&quot;citationID&quot;:&quot;MENDELEY_CITATION_b86af46a-2342-46c9-b373-a1fc52fa02c5&quot;,&quot;properties&quot;:{&quot;noteIndex&quot;:0},&quot;isEdited&quot;:false,&quot;manualOverride&quot;:{&quot;isManuallyOverridden&quot;:false,&quot;citeprocText&quot;:&quot;(Iskandar &amp;#38; Sriharyani, 2021)&quot;,&quot;manualOverrideText&quot;:&quot;&quot;},&quot;citationTag&quot;:&quot;MENDELEY_CITATION_v3_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&quot;,&quot;citationItems&quot;:[{&quot;id&quot;:&quot;e73e8215-800a-3a97-8fb6-a259eee1f4a6&quot;,&quot;itemData&quot;:{&quot;type&quot;:&quot;article-journal&quot;,&quot;id&quot;:&quot;e73e8215-800a-3a97-8fb6-a259eee1f4a6&quot;,&quot;title&quot;:&quot;SOFT COMPUTING PENILAIAN KONDISI PERKERASAN JALAN BERBASIS ARTIFICIAL NEURAL NETWORKS&quot;,&quot;author&quot;:[{&quot;family&quot;:&quot;Iskandar&quot;,&quot;given&quot;:&quot;Dadang&quot;,&quot;parse-names&quot;:false,&quot;dropping-particle&quot;:&quot;&quot;,&quot;non-dropping-particle&quot;:&quot;&quot;},{&quot;family&quot;:&quot;Sriharyani&quot;,&quot;given&quot;:&quot;Leni&quot;,&quot;parse-names&quot;:false,&quot;dropping-particle&quot;:&quot;&quot;,&quot;non-dropping-particle&quot;:&quot;&quot;}],&quot;container-title&quot;:&quot;TAPAK (Teknologi Aplikasi Konstruksi) : Jurnal Program Studi Teknik Sipil&quot;,&quot;DOI&quot;:&quot;10.24127/tp.v10i2.1584&quot;,&quot;ISSN&quot;:&quot;2548-6209&quot;,&quot;URL&quot;:&quot;https://ojs.ummetro.ac.id/index.php/tapak/article/view/1584&quot;,&quot;issued&quot;:{&quot;date-parts&quot;:[[2021,5,31]]},&quot;page&quot;:&quot;148&quot;,&quot;abstract&quot;:&quot;&lt;p&gt;Seiring dengan kemajuan perekonomian yang semakin mantap, pembangunan infrastruktur termasuk pembangunan jalan antar kabupaten/kota menjadi katalisator dalam meningkatkan perekonomian daerah. Demikian halnya dengan Kota Metro Provinsi Lampung, yang menjadi pilihan tempat dilakukannya penelitian ini. Terdapat banyak jalan yang sering mengalami kerusakan dan terjadi secara berulang tanpa penanganan yang tuntas. Untuk mengatasi masalah tersebut perlu dilakukan evaluasi kinerja perkerasan sebelum dilakukan tindakan penanganan agar diperoleh hasil yang optimal. Dalam melakukan penilaian perkerasan terdapat dua metode yaitu dengan cara destruktif dan non-destruktif. Salah satu cara non-destruktif yang umum dikembangkan adalah Pavement Condition Index (PCI), dimana penilaian dilakukan dengan cara yang relatif panjang dan rumit, selain itu dibutuhkan perangkat lunak yang cukup mahal. Untuk itu penelitian ini berupaya mengembangkan metode alternatif sederhana dengan menggunakan teknik optimasi berbasis Artificial Neural Networks (ANN). Untuk tujuan ini jalan sepanjang 15 km lebih di wilayah studi diperiksa dan hasil perhitungan ANN menunjukkan bahwa kerusakan didominasi alligator crack dan rutting yang memerlukan penanganan lebih serius. Perhitungan yang dilakukan ANN menunjukan bahwa pemeliharaan harus diprioritaskan untuk beberapa section dengan nilai terkecil 66,03. Hasil yang sebanding dengan metode PCI konvensional yaitu 65,70 sehingga dapat disimpulkan bahwa perhitungan lunak ANN dapat menjadi alternatif dalam memprediksi kerusakan jalan dengan prosedur yang lebih sederhana&lt;/p&gt;&quot;,&quot;issue&quot;:&quot;2&quot;,&quot;volume&quot;:&quot;10&quot;,&quot;container-title-short&quot;:&quot;&quot;},&quot;isTemporary&quot;:false}]},{&quot;citationID&quot;:&quot;MENDELEY_CITATION_3a968908-ba45-4a8a-b825-0d6f9f0e201c&quot;,&quot;properties&quot;:{&quot;noteIndex&quot;:0},&quot;isEdited&quot;:false,&quot;manualOverride&quot;:{&quot;isManuallyOverridden&quot;:false,&quot;citeprocText&quot;:&quot;(Syukri &amp;#38; Samsuddin, 2019)&quot;,&quot;manualOverrideText&quot;:&quot;&quot;},&quot;citationTag&quot;:&quot;MENDELEY_CITATION_v3_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&quot;,&quot;citationItems&quot;:[{&quot;id&quot;:&quot;924030e4-2bd1-3ddb-95e8-676da1614248&quot;,&quot;itemData&quot;:{&quot;type&quot;:&quot;article-journal&quot;,&quot;id&quot;:&quot;924030e4-2bd1-3ddb-95e8-676da1614248&quot;,&quot;title&quot;:&quot;Pengujian Algoritma Artificial Neural Network (ANN) Untuk Prediksi Kecepatan Angin&quot;,&quot;author&quot;:[{&quot;family&quot;:&quot;Syukri&quot;,&quot;given&quot;:&quot;Syukri&quot;,&quot;parse-names&quot;:false,&quot;dropping-particle&quot;:&quot;&quot;,&quot;non-dropping-particle&quot;:&quot;&quot;},{&quot;family&quot;:&quot;Samsuddin&quot;,&quot;given&quot;:&quot;Samsuddin&quot;,&quot;parse-names&quot;:false,&quot;dropping-particle&quot;:&quot;&quot;,&quot;non-dropping-particle&quot;:&quot;&quot;}],&quot;container-title&quot;:&quot;Jurnal Nasional Komputasi dan Teknologi Informasi (JNKTI)&quot;,&quot;DOI&quot;:&quot;10.32672/jnkti.v2i1.1056&quot;,&quot;ISSN&quot;:&quot;2621-3052&quot;,&quot;URL&quot;:&quot;http://ojs.serambimekkah.ac.id/index.php/jnkti/article/view/1056&quot;,&quot;issued&quot;:{&quot;date-parts&quot;:[[2019,4,25]]},&quot;page&quot;:&quot;43&quot;,&quot;abstract&quot;:&quot;&lt;p&gt;&amp;lt;span lang=\&quot;EN-US\&quot;&amp;gt;Angin memiliki peran yang penting dalam kehidupan manusia, antara lain pada pembangkit listrik, pelayaran dan penerbangan. Ketiga sektor tersebut erat kaitannya dengan  kondisi angin. Angin dapat muncul setiap saat dan setiap waktu serta perubahan geografis pada suatu wilayah. Hal ini mengakibatkan sulitnya menentukan kecepatan angin, maka untuk mengatasi masalah tersebut diperlukan prediksi kecepatan angin. Saat ini berbagai metode prediksi telah banyak dikembangkan, salah satu metode yang dapat digunakan untuk melakukan prediksi dengan akurasi yang tinggi yaitu algoritma &amp;lt;em&amp;gt;Artificial Neural Network&amp;lt;/em&amp;gt; (ANN) &amp;lt;em&amp;gt;Backpropagation&amp;lt;/em&amp;gt;. Arsitektur ANN yang digunakan adalah  4 parameter &amp;lt;em&amp;gt;input layer&amp;lt;/em&amp;gt;, &amp;lt;em&amp;gt;hidden layer&amp;lt;/em&amp;gt; (5, 10, 15, 20, 25 dan 30) dan &amp;lt;em&amp;gt;output layer&amp;lt;/em&amp;gt; (1 parameter). Data pembelajaran dan pengujian didapatkan dari stasiun BMKG Blang Bintang Aceh Besar, berupa data kecepatan angin jam per harian periode Januari 2011 sampai dengan Desember 2015 yang terdiri dari arah angin, suhu, tekanan, kelembaban dan suhu. Hasil pengujian menunjukkan bahwa metode ANN &amp;lt;em&amp;gt;Backpropagation &amp;lt;/em&amp;gt;cukup baik diterapkan untuk proses prediksi, kemampuan ANN dalam melakukan prediksi memiliki tingkat akurasi rata – rata yang lebih baik yaitu 96 %. Sedangkan nilai rata – rata kerapatan daya angin jam per harian yaitu &amp;lt;/span&amp;gt;&amp;lt;span lang=\&quot;EN-US\&quot;&amp;gt;45.030 W/m&amp;lt;sup&amp;gt;2&amp;lt;/sup&amp;gt;&amp;lt;/span&amp;gt;&lt;/p&gt;&quot;,&quot;issue&quot;:&quot;1&quot;,&quot;volume&quot;:&quot;2&quot;,&quot;container-title-short&quot;:&quot;&quot;},&quot;isTemporary&quot;:false}]},{&quot;citationID&quot;:&quot;MENDELEY_CITATION_7da7ab7e-1a44-44f0-9c45-1e4c02caaf78&quot;,&quot;properties&quot;:{&quot;noteIndex&quot;:0},&quot;isEdited&quot;:false,&quot;manualOverride&quot;:{&quot;isManuallyOverridden&quot;:false,&quot;citeprocText&quot;:&quot;(Enterprise, 2019)&quot;,&quot;manualOverrideText&quot;:&quot;&quot;},&quot;citationTag&quot;:&quot;MENDELEY_CITATION_v3_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&quot;,&quot;citationItems&quot;:[{&quot;id&quot;:&quot;743b8519-2721-3c4f-b818-d9e6bdfac560&quot;,&quot;itemData&quot;:{&quot;type&quot;:&quot;book&quot;,&quot;id&quot;:&quot;743b8519-2721-3c4f-b818-d9e6bdfac560&quot;,&quot;title&quot;:&quot;Python untuk Programmer Pemula&quot;,&quot;author&quot;:[{&quot;family&quot;:&quot;Enterprise&quot;,&quot;given&quot;:&quot;Jubilee&quot;,&quot;parse-names&quot;:false,&quot;dropping-particle&quot;:&quot;&quot;,&quot;non-dropping-particle&quot;:&quot;&quot;}],&quot;issued&quot;:{&quot;date-parts&quot;:[[2019]]},&quot;publisher-place&quot;:&quot;Jakarta&quot;,&quot;publisher&quot;:&quot;Elex media komputindo&quot;,&quot;container-title-short&quot;:&quot;&quot;},&quot;isTemporary&quot;:false}]},{&quot;citationID&quot;:&quot;MENDELEY_CITATION_443d703d-a59b-4b03-aa97-4a79eb81e23c&quot;,&quot;properties&quot;:{&quot;noteIndex&quot;:0},&quot;isEdited&quot;:false,&quot;manualOverride&quot;:{&quot;isManuallyOverridden&quot;:true,&quot;citeprocText&quot;:&quot;(Nugraha &amp;#38; Sebastian, 2021)&quot;,&quot;manualOverrideText&quot;:&quot;(2021)&quot;},&quot;citationTag&quot;:&quot;MENDELEY_CITATION_v3_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&quot;,&quot;citationItems&quot;:[{&quot;id&quot;:&quot;a9ea6d43-06c4-33ce-a5bf-16ed0586afdb&quot;,&quot;itemData&quot;:{&quot;type&quot;:&quot;article-journal&quot;,&quot;id&quot;:&quot;a9ea6d43-06c4-33ce-a5bf-16ed0586afdb&quot;,&quot;title&quot;:&quot;Chatbot Layanan Akademik Menggunakan K-Nearest Neighbor&quot;,&quot;author&quot;:[{&quot;family&quot;:&quot;Nugraha&quot;,&quot;given&quot;:&quot;Kristian Adi&quot;,&quot;parse-names&quot;:false,&quot;dropping-particle&quot;:&quot;&quot;,&quot;non-dropping-particle&quot;:&quot;&quot;},{&quot;family&quot;:&quot;Sebastian&quot;,&quot;given&quot;:&quot;Danny&quot;,&quot;parse-names&quot;:false,&quot;dropping-particle&quot;:&quot;&quot;,&quot;non-dropping-particle&quot;:&quot;&quot;}],&quot;container-title&quot;:&quot;Jurnal Sains dan Informatika&quot;,&quot;DOI&quot;:&quot;10.34128/jsi.v7i1.285&quot;,&quot;ISSN&quot;:&quot;2460-173X&quot;,&quot;issued&quot;:{&quot;date-parts&quot;:[[2021,3,22]]},&quot;page&quot;:&quot;11-19&quot;,&quot;abstract&quot;:&quot;Perusahaan atau institusi yang bergerak di bidang pelayanan publik pasti memiliki layanan customer service untuk menjawab pertanyaan dari konsumen. Namun perusahaan atau institusi dengan skala menengah ke bawah seringkali tidak sanggup untuk menyediakan karyawan khusus untuk menangani pekerjaan tersebut, sehingga pekerjaan tersebut dirangkap oleh karyawan di posisi lain. Chatbot dapat digunakan untuk menyelesaikan permasalahan yang berkaitan dengan layanan tanya jawab, khususnya bagi perusahaan atau institusi yang tidak memiliki sumber daya khusus untuk menangani pekerjaan tersebut. Dengan adanya chatbot, pertanyaan-pertanyaan konsumen yang bersifat redundan dapat ditangani secara otomatis.  Pada penelitian ini, penulis membangun sistem chatbot untuk layanan tanya jawab seputar kegiatan akademik dengan menggunakan metode K-Nearest Neighbor. Berdasarkan hasil pengujian yang telah dilakukan, sistem dapat memberikan nilai akurasi sebesar 53.48% untuk nilai K = 3.&quot;,&quot;publisher&quot;:&quot;Politeknik Negeri Tanah Laut&quot;,&quot;issue&quot;:&quot;1&quot;,&quot;volume&quot;:&quot;7&quot;,&quot;container-title-short&quot;:&quot;&quot;},&quot;isTemporary&quot;:false}]},{&quot;citationID&quot;:&quot;MENDELEY_CITATION_ce798d4d-bcf2-45b2-bdbd-ce9b7dfae624&quot;,&quot;properties&quot;:{&quot;noteIndex&quot;:0},&quot;isEdited&quot;:false,&quot;manualOverride&quot;:{&quot;isManuallyOverridden&quot;:true,&quot;citeprocText&quot;:&quot;(Mustakim dkk., 2021)&quot;,&quot;manualOverrideText&quot;:&quot;(2021)&quot;},&quot;citationTag&quot;:&quot;MENDELEY_CITATION_v3_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&quot;,&quot;citationItems&quot;:[{&quot;id&quot;:&quot;66beea9a-28c5-3eaf-aae4-f9863b1629a5&quot;,&quot;itemData&quot;:{&quot;type&quot;:&quot;article-journal&quot;,&quot;id&quot;:&quot;66beea9a-28c5-3eaf-aae4-f9863b1629a5&quot;,&quot;title&quot;:&quot;Algoritma Artificial Neural Network pada Text-based Chatbot Frequently Asked Question (FAQ) Web Kuliah Universitas&quot;,&quot;author&quot;:[{&quot;family&quot;:&quot;Mustakim&quot;,&quot;given&quot;:&quot;Feri&quot;,&quot;parse-names&quot;:false,&quot;dropping-particle&quot;:&quot;&quot;,&quot;non-dropping-particle&quot;:&quot;&quot;},{&quot;family&quot;:&quot;Fauziah&quot;,&quot;given&quot;:&quot;&quot;,&quot;parse-names&quot;:false,&quot;dropping-particle&quot;:&quot;&quot;,&quot;non-dropping-particle&quot;:&quot;&quot;},{&quot;family&quot;:&quot;Hayati&quot;,&quot;given&quot;:&quot;Nur&quot;,&quot;parse-names&quot;:false,&quot;dropping-particle&quot;:&quot;&quot;,&quot;non-dropping-particle&quot;:&quot;&quot;}],&quot;container-title&quot;:&quot;Jurnal Teknologi Informasi dan Komunikasi)&quot;,&quot;DOI&quot;:&quot;10.35870/jti&quot;,&quot;URL&quot;:&quot;https://doi.org/10.35870/jti&quot;,&quot;issued&quot;:{&quot;date-parts&quot;:[[2021]]},&quot;page&quot;:&quot;2021&quot;,&quot;abstract&quot;:&quot;The technology development increase the number of automation system in indudustry. One of them is Chatbot application in education industry. This automation technology is able to lessen university's service in order to facilitate the students' need of information whenever and wherever they are. Lack of student literacy regarding the functions and use of the web in conducting online lectures causes the same number of questions repeatedly to the university, which are actually frequently asked questions that have been written in a list of frequently asked questions (Faq), such as: assignment submission, forget passwords, lectures online, video conference lectures and lecture web applications on android. Chatbot will automatically answer students' question in university web page by providing information and suggesting a proper answer suit to the question. This research will develop Chatbot type based on text by applying Artificial Neural Network (ANN) algorithm. The applied data set while conducting the Chatbot coaching is the questions data which frequently being asked (FAQ) in the study web, 25 questions with its answer which is divided into 16 labels or classes. The testing is conducted by using 110 different conversations from the dataset but have the same intention. From those 110 conversation, the Chatbot succed in answering 107 questions precisely and made 3 wrong conversation. The testing result shows a good result by having 97,27% accuracy and 2,72% error.&quot;,&quot;issue&quot;:&quot;4&quot;,&quot;volume&quot;:&quot;5&quot;,&quot;container-title-short&quot;:&quot;&quot;},&quot;isTemporary&quot;:false}]},{&quot;citationID&quot;:&quot;MENDELEY_CITATION_db99bcd8-a2c5-4f35-998f-3c4cd37f9693&quot;,&quot;properties&quot;:{&quot;noteIndex&quot;:0},&quot;isEdited&quot;:false,&quot;manualOverride&quot;:{&quot;isManuallyOverridden&quot;:true,&quot;citeprocText&quot;:&quot;(Sidik dkk., 2021)&quot;,&quot;manualOverrideText&quot;:&quot;(2021)&quot;},&quot;citationTag&quot;:&quot;MENDELEY_CITATION_v3_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&quot;,&quot;citationItems&quot;:[{&quot;id&quot;:&quot;a1e276b5-16af-3e68-9d50-c518e4ba9f51&quot;,&quot;itemData&quot;:{&quot;type&quot;:&quot;article-journal&quot;,&quot;id&quot;:&quot;a1e276b5-16af-3e68-9d50-c518e4ba9f51&quot;,&quot;title&quot;:&quot;PEMBUATAN APLIKASI CHATBOT KOLEKTOR DENGAN METODE EXTREME PROGRAMMING DAN STRATEGI FORWARD CHAINING&quot;,&quot;author&quot;:[{&quot;family&quot;:&quot;Sidik&quot;,&quot;given&quot;:&quot;Muhamad&quot;,&quot;parse-names&quot;:false,&quot;dropping-particle&quot;:&quot;&quot;,&quot;non-dropping-particle&quot;:&quot;&quot;},{&quot;family&quot;:&quot;Gunawan&quot;,&quot;given&quot;:&quot;Bambang&quot;,&quot;parse-names&quot;:false,&quot;dropping-particle&quot;:&quot;&quot;,&quot;non-dropping-particle&quot;:&quot;&quot;},{&quot;family&quot;:&quot;Anggraini&quot;,&quot;given&quot;:&quot;Dina&quot;,&quot;parse-names&quot;:false,&quot;dropping-particle&quot;:&quot;&quot;,&quot;non-dropping-particle&quot;:&quot;&quot;},{&quot;family&quot;:&quot;Korespondensi&quot;,&quot;given&quot;:&quot;Penulis&quot;,&quot;parse-names&quot;:false,&quot;dropping-particle&quot;:&quot;&quot;,&quot;non-dropping-particle&quot;:&quot;&quot;}],&quot;container-title&quot;:&quot;Jurnal Teknologi Informasi dan Ilmu Komputer (JTIIK)&quot;,&quot;DOI&quot;:&quot;10.25126/jtiik.202184298&quot;,&quot;ISSN&quot;:&quot;2528-6579&quot;,&quot;issued&quot;:{&quot;date-parts&quot;:[[2021]]},&quot;page&quot;:&quot;293-302&quot;,&quot;issue&quot;:&quot;2&quot;,&quot;volume&quot;:&quot;8&quot;,&quot;container-title-short&quot;:&quot;&quot;},&quot;isTemporary&quot;:false}]},{&quot;citationID&quot;:&quot;MENDELEY_CITATION_465285d0-835f-4c45-81f2-178a2ae521ba&quot;,&quot;properties&quot;:{&quot;noteIndex&quot;:0},&quot;isEdited&quot;:false,&quot;manualOverride&quot;:{&quot;isManuallyOverridden&quot;:true,&quot;citeprocText&quot;:&quot;(Fahmi Yusron Fiddin dkk., 2024)&quot;,&quot;manualOverrideText&quot;:&quot;(2024)&quot;},&quot;citationTag&quot;:&quot;MENDELEY_CITATION_v3_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&quot;,&quot;citationItems&quot;:[{&quot;id&quot;:&quot;f5aa0892-ff27-36b1-9121-3e1a5f728ddc&quot;,&quot;itemData&quot;:{&quot;type&quot;:&quot;article-journal&quot;,&quot;id&quot;:&quot;f5aa0892-ff27-36b1-9121-3e1a5f728ddc&quot;,&quot;title&quot;:&quot;Chatbot Informasi Penerimaan Mahasiswa Baru Menggunakan Metode FastText dan LSTM&quot;,&quot;author&quot;:[{&quot;family&quot;:&quot;Fahmi Yusron Fiddin&quot;,&quot;given&quot;:&quot;&quot;,&quot;parse-names&quot;:false,&quot;dropping-particle&quot;:&quot;&quot;,&quot;non-dropping-particle&quot;:&quot;&quot;},{&quot;family&quot;:&quot;Komarudin&quot;,&quot;given&quot;:&quot;Agus&quot;,&quot;parse-names&quot;:false,&quot;dropping-particle&quot;:&quot;&quot;,&quot;non-dropping-particle&quot;:&quot;&quot;},{&quot;family&quot;:&quot;Melina&quot;,&quot;given&quot;:&quot;Melina&quot;,&quot;parse-names&quot;:false,&quot;dropping-particle&quot;:&quot;&quot;,&quot;non-dropping-particle&quot;:&quot;&quot;}],&quot;container-title&quot;:&quot;Journal of Applied Computer Science and Technology&quot;,&quot;DOI&quot;:&quot;10.52158/jacost.v5i1.648&quot;,&quot;ISSN&quot;:&quot;2723-1453&quot;,&quot;URL&quot;:&quot;https://journal.isas.or.id/index.php/JACOST/article/view/648&quot;,&quot;issued&quot;:{&quot;date-parts&quot;:[[2024,2,4]]},&quot;page&quot;:&quot;33-39&quot;,&quot;abstract&quot;:&quot;&lt;p&gt;New Student Admission (PMB) is an important stage in the continuity of education in an educational institution. The Faculty of Science and Informatics (FSI) at Jenderal Achmad Yani University (UNJANI) provides information services about PMB to prospective students and parents/guardians of prospective students but is still inefficient, so it is necessary to improve PMB information services by using Chatbots as a solution that is able to serve questions effectively and consistent. This study aims to develop a PMB information Chatbot system for FSI using the FastText and Long Short-Term Memory (LSTM) methods. Several methods have been used in Chatbot development research, such as Term Frequency–Inverse Document Frequency (TF-IDF), Bag of Words (BoW), and Convolutional Neural Networks (CNN). However, these studies still have certain limitations, such as the inability to grasp the meaning of words and difficulties in handling certain inputs. In this study, the text classification model uses the FastText method as the stage for representing words in vector form, then combined with several pre-processing methods (Tokenization &amp;amp; Casefolding) and LSTM for the classification stage. Then put it into the Chatbot component according to the architecture that was made. In testing, the Black Box Testing method is used to ensure the functionality of the Chatbot system. The test results show that the Chatbot system is able to understand the topic of questions asked by users properly. The interaction between users and Chatbots also runs smoothly, resulting in appropriate and informative responses. The results of this study are expected to be an effective and consistent solution for providing information about PMB to prospective students and parents/guardians of prospective students at FSI.&lt;/p&gt;&quot;,&quot;issue&quot;:&quot;1&quot;,&quot;volume&quot;:&quot;5&quot;,&quot;container-title-short&quot;:&quot;&quot;},&quot;isTemporary&quot;:false}]},{&quot;citationID&quot;:&quot;MENDELEY_CITATION_5792b6ca-4e07-4965-9edf-8522556bb0c7&quot;,&quot;properties&quot;:{&quot;noteIndex&quot;:0},&quot;isEdited&quot;:false,&quot;manualOverride&quot;:{&quot;isManuallyOverridden&quot;:true,&quot;citeprocText&quot;:&quot;(Sanjaya dkk., 2023)&quot;,&quot;manualOverrideText&quot;:&quot;(2023)&quot;},&quot;citationTag&quot;:&quot;MENDELEY_CITATION_v3_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&quot;,&quot;citationItems&quot;:[{&quot;id&quot;:&quot;19548ce8-4a75-39dd-b90f-097fe24dc326&quot;,&quot;itemData&quot;:{&quot;type&quot;:&quot;article-journal&quot;,&quot;id&quot;:&quot;19548ce8-4a75-39dd-b90f-097fe24dc326&quot;,&quot;title&quot;:&quot;Virtual Assistant for Thesis Technical Guide Using Artificial Neural Network&quot;,&quot;author&quot;:[{&quot;family&quot;:&quot;Sanjaya&quot;,&quot;given&quot;:&quot;Mohammad Ovi&quot;,&quot;parse-names&quot;:false,&quot;dropping-particle&quot;:&quot;&quot;,&quot;non-dropping-particle&quot;:&quot;&quot;},{&quot;family&quot;:&quot;Bukhori&quot;,&quot;given&quot;:&quot;Saiful&quot;,&quot;parse-names&quot;:false,&quot;dropping-particle&quot;:&quot;&quot;,&quot;non-dropping-particle&quot;:&quot;&quot;},{&quot;family&quot;:&quot;Furqon&quot;,&quot;given&quot;:&quot;Muhammad `Ariful&quot;,&quot;parse-names&quot;:false,&quot;dropping-particle&quot;:&quot;&quot;,&quot;non-dropping-particle&quot;:&quot;&quot;}],&quot;container-title&quot;:&quot;Indonesian Journal of Artificial Intelligence and Data Mining&quot;,&quot;DOI&quot;:&quot;10.24014/ijaidm.v6i2.23473&quot;,&quot;ISSN&quot;:&quot;2614-3372&quot;,&quot;issued&quot;:{&quot;date-parts&quot;:[[2023,8,1]]},&quot;page&quot;:&quot;188&quot;,&quot;abstract&quot;:&quot;This study focuses on finding best practice for Artificial Neural Network (ANN) implementation in the information system for student’s thesis technical instructions. The machine learning model applied sequential model, it means ANN only use 1 input layer, a hidden/dense layer and 1 output layer. The Stochastic Gradient Decent (SGD) method was applied into data training process. The results of this study are chatbot applications, and model testing using the confusion matrix. The result of model evaluation are 99,49% accuracy and 91% in F-1 score.&quot;,&quot;publisher&quot;:&quot;Universitas Islam Negeri Sultan Syarif Kasim Riau&quot;,&quot;issue&quot;:&quot;2&quot;,&quot;volume&quot;:&quot;6&quot;,&quot;container-title-short&quot;:&quot;&quot;},&quot;isTemporary&quot;:false}]}]"/>
+    <we:property name="MENDELEY_CITATIONS" value="[{&quot;citationID&quot;:&quot;MENDELEY_CITATION_2639da40-cb9d-4ce8-8e18-e09907f73c8b&quot;,&quot;properties&quot;:{&quot;noteIndex&quot;:0},&quot;isEdited&quot;:false,&quot;manualOverride&quot;:{&quot;isManuallyOverridden&quot;:false,&quot;citeprocText&quot;:&quot;(Yudahana dkk., 2023)&quot;,&quot;manualOverrideText&quot;:&quot;&quot;},&quot;citationTag&quot;:&quot;MENDELEY_CITATION_v3_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&quot;,&quot;citationItems&quot;:[{&quot;id&quot;:&quot;b911c80f-efa9-3793-9b93-25db32d0af77&quot;,&quot;itemData&quot;:{&quot;type&quot;:&quot;article-journal&quot;,&quot;id&quot;:&quot;b911c80f-efa9-3793-9b93-25db32d0af77&quot;,&quot;title&quot;:&quot;PERANCANGAN SISTEM INFORMASI PENDAFTARAN PESERTA DIDIK BARU (PPDB) BERBASIS WEB MENGGUNAKAN METODE RAPID APLLICATION DEVELOPMENT (RAD)&quot;,&quot;author&quot;:[{&quot;family&quot;:&quot;Yudahana&quot;,&quot;given&quot;:&quot;Anton&quot;,&quot;parse-names&quot;:false,&quot;dropping-particle&quot;:&quot;&quot;,&quot;non-dropping-particle&quot;:&quot;&quot;},{&quot;family&quot;:&quot;Riadi&quot;,&quot;given&quot;:&quot;Imam&quot;,&quot;parse-names&quot;:false,&quot;dropping-particle&quot;:&quot;&quot;,&quot;non-dropping-particle&quot;:&quot;&quot;},{&quot;family&quot;:&quot;Elvina&quot;,&quot;given&quot;:&quot;Ade&quot;,&quot;parse-names&quot;:false,&quot;dropping-particle&quot;:&quot;&quot;,&quot;non-dropping-particle&quot;:&quot;&quot;}],&quot;container-title&quot;:&quot;Rabit : Jurnal Teknologi dan Sistem Informasi Univrab&quot;,&quot;DOI&quot;:&quot;10.36341/rabit.v8i1.2977&quot;,&quot;ISSN&quot;:&quot;2477-2062&quot;,&quot;issued&quot;:{&quot;date-parts&quot;:[[2023,1,10]]},&quot;page&quot;:&quot;47-58&quot;,&quot;abstract&quot;:&quot;RA Plus Rabbani merupakan salah satu Raudhatul Athfal yang menjadi sasaran pilihan orang tua dalam mendaftarkan anaknya ke Sekolah dalam lingkup kelompok bermain di bawah naungan kementrian agama Kabupaten Sikka. Sekolah ini belum memanfaatkan sistem informasi sebagai penunjang manajamen sistem terutama dalam hal pendaftaran. Penerimaan Peserta Didik Baru (PPDB) merupakan proses manajemen tahunan yang jika dilakukan secara konvensional akan mengarah pada proses yang tidak efektif, maka diperlukan sistem terkomputerisasi untuk mengelola PPDB. Strategi yang akan dilakukan adalah dengan menerapkan metode Rapid Application Development (RAD) dalam pengembangan sistem. Tools pendukung yang digunakan dalam perancangan sistem adalah Flowchart dan Data Flow Diagram (DFD) sebagai analisa alur sistem, Entity Relationship Diagram (ERD) sebagai analisa desain database, dan Figma sebagai analisa desain antarmuka sistem. Hasil penelitian menunjukkan bahwa RAD dapat mendukung pengembangan sistem secara lebih singkat dibandingkan dengan metode lainnya seperti waterfall, SDLC, dan prototype.  Berdasarkan hasil penelitian disimpulkan bahwa desain sistem yang dibuat dapat mempermudah pengguna dalam menggunakan sistem tersebut, karena rancangan yang dibuat lebih menarik dan mudah dimengerti berbagai kalangan.&quot;,&quot;publisher&quot;:&quot;LPPM Universitas Abdurrab&quot;,&quot;issue&quot;:&quot;1&quot;,&quot;volume&quot;:&quot;8&quot;,&quot;container-title-short&quot;:&quot;&quot;},&quot;isTemporary&quot;:false}]},{&quot;citationID&quot;:&quot;MENDELEY_CITATION_fefc7fcb-66fe-450f-ae64-676cd4443b00&quot;,&quot;properties&quot;:{&quot;noteIndex&quot;:0},&quot;isEdited&quot;:false,&quot;manualOverride&quot;:{&quot;isManuallyOverridden&quot;:false,&quot;citeprocText&quot;:&quot;(Ivan dkk., 2022)&quot;,&quot;manualOverrideText&quot;:&quot;&quot;},&quot;citationTag&quot;:&quot;MENDELEY_CITATION_v3_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&quot;,&quot;citationItems&quot;:[{&quot;id&quot;:&quot;5f3b1ecd-b5b0-386f-a72d-2cbcef4d2b9b&quot;,&quot;itemData&quot;:{&quot;type&quot;:&quot;article-journal&quot;,&quot;id&quot;:&quot;5f3b1ecd-b5b0-386f-a72d-2cbcef4d2b9b&quot;,&quot;title&quot;:&quot;Perancangan Chatbot untuk Layanan Informasi Sekolah (Studi Kasus SMK Dwi Sejahtera Pekanbaru)&quot;,&quot;author&quot;:[{&quot;family&quot;:&quot;Ivan&quot;,&quot;given&quot;:&quot;Gunawan&quot;,&quot;parse-names&quot;:false,&quot;dropping-particle&quot;:&quot;&quot;,&quot;non-dropping-particle&quot;:&quot;&quot;},{&quot;family&quot;:&quot;Hadi Asnal&quot;,&quot;given&quot;:&quot;&quot;,&quot;parse-names&quot;:false,&quot;dropping-particle&quot;:&quot;&quot;,&quot;non-dropping-particle&quot;:&quot;&quot;},{&quot;family&quot;:&quot;Muhammad Nur Cahyadi&quot;,&quot;given&quot;:&quot;&quot;,&quot;parse-names&quot;:false,&quot;dropping-particle&quot;:&quot;&quot;,&quot;non-dropping-particle&quot;:&quot;&quot;},{&quot;family&quot;:&quot;Zaki Mubarok G&quot;,&quot;given&quot;:&quot;&quot;,&quot;parse-names&quot;:false,&quot;dropping-particle&quot;:&quot;&quot;,&quot;non-dropping-particle&quot;:&quot;&quot;}],&quot;container-title&quot;:&quot;SATIN - Sains dan Teknologi Informasi&quot;,&quot;DOI&quot;:&quot;10.33372/stn.v8i2.880&quot;,&quot;ISSN&quot;:&quot;2460-0822&quot;,&quot;issued&quot;:{&quot;date-parts&quot;:[[2022,12,14]]},&quot;page&quot;:&quot;198-207&quot;,&quot;abstract&quot;:&quot;Abstrak\r Seiring berkembangnya teknologi saat ini, tentunya ini sangat memberikan kemudahan bagi masyarakat dalam mencari informasi. Dalam mencari informasi terkait sekolah yang akan dituju, biasanya calon siswa akan mendatangi langsung sekolah yang bersangkutan untuk mendapatkan informasi terkait syarat pendaftaran untuk masuk ke sekolah tersebut. Informasi tersebut biasanya didapat dari madding sekolah, brosur, staff guru, dan lainnya. Pada penelitian ini, chatbot digunakan untuk memenuhi kebutuhan informasi SMK Dwi Sejahtera. Chatbot adalah system layanan informasi yang berfungsi untuk memberikan kebutuhan informasi pada system layanan service. System Chatbot yang digunakan adalah system chatbot  berbasis text. Dengan menggunakan Artificial Intelligence Markup Language (AIML). AIML digunakan untuk memberikan jawaban yang relevan yang sesuai dengan pola kalimat yang telah ditemukan dalam Bahasa manusia agar tidak terjadi kesalahan saat user berinteraksi dengan bot. system ini dibangun dengan tujuan agar siswa baru yang ingin mendaftar atau hanya sekedar ingin memperoleh informasi di SMK Dwi Sejahtera kemudahan dalam berinteraksi langsung dengan bot di kolom chat tanpa harus datang menemui staff yang bersangkutan.\r  \r Abstract\r Along with the development of technology today, of course, this is very easy for the public to find information. In looking for information related to the school to be targeted, usually prospective students will go directly to the school concerned to get information related to the registration requirements for admission to the school. This information is usually obtained from school madding, brochures, teacher staff, and others. In this study, chatbots were used to meet the information needs of SMK Dwi Sejahtera. Chatbot is an information service system that functions to provide information needs in the service system. The Chatbot system used is a text-based chatbot system. By using Artificial Intelligence Markup Language (AIML). AIML is used to provide relevant answers that match the sentence patterns that have been found in human language so that no errors occur when the user interacts with the bot. This system was built with the aim that new students who want to register or just want to get information at SMK Dwi Sejahtera are easy to interact directly with bots in the chat column without having to come to see the staff concerned.&quot;,&quot;publisher&quot;:&quot;STMIK Amik Riau&quot;,&quot;issue&quot;:&quot;2&quot;,&quot;volume&quot;:&quot;8&quot;,&quot;container-title-short&quot;:&quot;&quot;},&quot;isTemporary&quot;:false}]},{&quot;citationID&quot;:&quot;MENDELEY_CITATION_9117897c-a0de-486b-abcd-67a6b0c088f2&quot;,&quot;properties&quot;:{&quot;noteIndex&quot;:0},&quot;isEdited&quot;:false,&quot;manualOverride&quot;:{&quot;isManuallyOverridden&quot;:true,&quot;citeprocText&quot;:&quot;(Nugraha &amp;#38; Sebastian, 2021)&quot;,&quot;manualOverrideText&quot;:&quot;(2021)&quot;},&quot;citationTag&quot;:&quot;MENDELEY_CITATION_v3_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&quot;,&quot;citationItems&quot;:[{&quot;id&quot;:&quot;a9ea6d43-06c4-33ce-a5bf-16ed0586afdb&quot;,&quot;itemData&quot;:{&quot;type&quot;:&quot;article-journal&quot;,&quot;id&quot;:&quot;a9ea6d43-06c4-33ce-a5bf-16ed0586afdb&quot;,&quot;title&quot;:&quot;Chatbot Layanan Akademik Menggunakan K-Nearest Neighbor&quot;,&quot;author&quot;:[{&quot;family&quot;:&quot;Nugraha&quot;,&quot;given&quot;:&quot;Kristian Adi&quot;,&quot;parse-names&quot;:false,&quot;dropping-particle&quot;:&quot;&quot;,&quot;non-dropping-particle&quot;:&quot;&quot;},{&quot;family&quot;:&quot;Sebastian&quot;,&quot;given&quot;:&quot;Danny&quot;,&quot;parse-names&quot;:false,&quot;dropping-particle&quot;:&quot;&quot;,&quot;non-dropping-particle&quot;:&quot;&quot;}],&quot;container-title&quot;:&quot;Jurnal Sains dan Informatika&quot;,&quot;DOI&quot;:&quot;10.34128/jsi.v7i1.285&quot;,&quot;ISSN&quot;:&quot;2460-173X&quot;,&quot;issued&quot;:{&quot;date-parts&quot;:[[2021,3,22]]},&quot;page&quot;:&quot;11-19&quot;,&quot;abstract&quot;:&quot;Perusahaan atau institusi yang bergerak di bidang pelayanan publik pasti memiliki layanan customer service untuk menjawab pertanyaan dari konsumen. Namun perusahaan atau institusi dengan skala menengah ke bawah seringkali tidak sanggup untuk menyediakan karyawan khusus untuk menangani pekerjaan tersebut, sehingga pekerjaan tersebut dirangkap oleh karyawan di posisi lain. Chatbot dapat digunakan untuk menyelesaikan permasalahan yang berkaitan dengan layanan tanya jawab, khususnya bagi perusahaan atau institusi yang tidak memiliki sumber daya khusus untuk menangani pekerjaan tersebut. Dengan adanya chatbot, pertanyaan-pertanyaan konsumen yang bersifat redundan dapat ditangani secara otomatis.  Pada penelitian ini, penulis membangun sistem chatbot untuk layanan tanya jawab seputar kegiatan akademik dengan menggunakan metode K-Nearest Neighbor. Berdasarkan hasil pengujian yang telah dilakukan, sistem dapat memberikan nilai akurasi sebesar 53.48% untuk nilai K = 3.&quot;,&quot;publisher&quot;:&quot;Politeknik Negeri Tanah Laut&quot;,&quot;issue&quot;:&quot;1&quot;,&quot;volume&quot;:&quot;7&quot;,&quot;container-title-short&quot;:&quot;&quot;},&quot;isTemporary&quot;:false}]},{&quot;citationID&quot;:&quot;MENDELEY_CITATION_763e3b54-202e-45da-a144-46323e28a77b&quot;,&quot;properties&quot;:{&quot;noteIndex&quot;:0},&quot;isEdited&quot;:false,&quot;manualOverride&quot;:{&quot;isManuallyOverridden&quot;:true,&quot;citeprocText&quot;:&quot;(Mustakim dkk., 2021)&quot;,&quot;manualOverrideText&quot;:&quot;(2021)&quot;},&quot;citationTag&quot;:&quot;MENDELEY_CITATION_v3_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&quot;,&quot;citationItems&quot;:[{&quot;id&quot;:&quot;66beea9a-28c5-3eaf-aae4-f9863b1629a5&quot;,&quot;itemData&quot;:{&quot;type&quot;:&quot;article-journal&quot;,&quot;id&quot;:&quot;66beea9a-28c5-3eaf-aae4-f9863b1629a5&quot;,&quot;title&quot;:&quot;Algoritma Artificial Neural Network pada Text-based Chatbot Frequently Asked Question (FAQ) Web Kuliah Universitas&quot;,&quot;author&quot;:[{&quot;family&quot;:&quot;Mustakim&quot;,&quot;given&quot;:&quot;Feri&quot;,&quot;parse-names&quot;:false,&quot;dropping-particle&quot;:&quot;&quot;,&quot;non-dropping-particle&quot;:&quot;&quot;},{&quot;family&quot;:&quot;Fauziah&quot;,&quot;given&quot;:&quot;&quot;,&quot;parse-names&quot;:false,&quot;dropping-particle&quot;:&quot;&quot;,&quot;non-dropping-particle&quot;:&quot;&quot;},{&quot;family&quot;:&quot;Hayati&quot;,&quot;given&quot;:&quot;Nur&quot;,&quot;parse-names&quot;:false,&quot;dropping-particle&quot;:&quot;&quot;,&quot;non-dropping-particle&quot;:&quot;&quot;}],&quot;container-title&quot;:&quot;Jurnal Teknologi Informasi dan Komunikasi)&quot;,&quot;DOI&quot;:&quot;10.35870/jti&quot;,&quot;URL&quot;:&quot;https://doi.org/10.35870/jti&quot;,&quot;issued&quot;:{&quot;date-parts&quot;:[[2021]]},&quot;page&quot;:&quot;2021&quot;,&quot;abstract&quot;:&quot;The technology development increase the number of automation system in indudustry. One of them is Chatbot application in education industry. This automation technology is able to lessen university's service in order to facilitate the students' need of information whenever and wherever they are. Lack of student literacy regarding the functions and use of the web in conducting online lectures causes the same number of questions repeatedly to the university, which are actually frequently asked questions that have been written in a list of frequently asked questions (Faq), such as: assignment submission, forget passwords, lectures online, video conference lectures and lecture web applications on android. Chatbot will automatically answer students' question in university web page by providing information and suggesting a proper answer suit to the question. This research will develop Chatbot type based on text by applying Artificial Neural Network (ANN) algorithm. The applied data set while conducting the Chatbot coaching is the questions data which frequently being asked (FAQ) in the study web, 25 questions with its answer which is divided into 16 labels or classes. The testing is conducted by using 110 different conversations from the dataset but have the same intention. From those 110 conversation, the Chatbot succed in answering 107 questions precisely and made 3 wrong conversation. The testing result shows a good result by having 97,27% accuracy and 2,72% error.&quot;,&quot;issue&quot;:&quot;4&quot;,&quot;volume&quot;:&quot;5&quot;,&quot;container-title-short&quot;:&quot;&quot;},&quot;isTemporary&quot;:false}]},{&quot;citationID&quot;:&quot;MENDELEY_CITATION_78072d65-15aa-4efb-90c9-7ead24573522&quot;,&quot;properties&quot;:{&quot;noteIndex&quot;:0},&quot;isEdited&quot;:false,&quot;manualOverride&quot;:{&quot;isManuallyOverridden&quot;:true,&quot;citeprocText&quot;:&quot;(Hikmah dkk., 2023)&quot;,&quot;manualOverrideText&quot;:&quot;(2023)&quot;},&quot;citationTag&quot;:&quot;MENDELEY_CITATION_v3_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&quot;,&quot;citationItems&quot;:[{&quot;id&quot;:&quot;ce3a2025-741b-3993-86a5-e01c65086fdc&quot;,&quot;itemData&quot;:{&quot;type&quot;:&quot;article-journal&quot;,&quot;id&quot;:&quot;ce3a2025-741b-3993-86a5-e01c65086fdc&quot;,&quot;title&quot;:&quot;Implementasi Natural Language Processing Pada Chatbot Untuk Layanan Akademik&quot;,&quot;author&quot;:[{&quot;family&quot;:&quot;Hikmah&quot;,&quot;given&quot;:&quot;Alifya&quot;,&quot;parse-names&quot;:false,&quot;dropping-particle&quot;:&quot;&quot;,&quot;non-dropping-particle&quot;:&quot;&quot;},{&quot;family&quot;:&quot;Azmi&quot;,&quot;given&quot;:&quot;Fairuz&quot;,&quot;parse-names&quot;:false,&quot;dropping-particle&quot;:&quot;&quot;,&quot;non-dropping-particle&quot;:&quot;&quot;},{&quot;family&quot;:&quot;Nugrahaeni&quot;,&quot;given&quot;:&quot;Ratna Astuti&quot;,&quot;parse-names&quot;:false,&quot;dropping-particle&quot;:&quot;&quot;,&quot;non-dropping-particle&quot;:&quot;&quot;}],&quot;container-title&quot;:&quot;e-Proceeding of Engineering&quot;,&quot;issued&quot;:{&quot;date-parts&quot;:[[2023]]},&quot;container-title-short&quot;:&quot;&quot;},&quot;isTemporary&quot;:false}]},{&quot;citationID&quot;:&quot;MENDELEY_CITATION_10adae38-7c55-4b40-b8fb-eed7a0f48eb6&quot;,&quot;properties&quot;:{&quot;noteIndex&quot;:0},&quot;isEdited&quot;:false,&quot;manualOverride&quot;:{&quot;isManuallyOverridden&quot;:false,&quot;citeprocText&quot;:&quot;(Ling, 2023)&quot;,&quot;manualOverrideText&quot;:&quot;&quot;},&quot;citationTag&quot;:&quot;MENDELEY_CITATION_v3_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&quot;,&quot;citationItems&quot;:[{&quot;id&quot;:&quot;c9b08c32-195c-3682-9bb2-0cf188acf4cf&quot;,&quot;itemData&quot;:{&quot;type&quot;:&quot;article-journal&quot;,&quot;id&quot;:&quot;c9b08c32-195c-3682-9bb2-0cf188acf4cf&quot;,&quot;title&quot;:&quot;Machine learning algorithms review&quot;,&quot;author&quot;:[{&quot;family&quot;:&quot;Ling&quot;,&quot;given&quot;:&quot;Qingyang&quot;,&quot;parse-names&quot;:false,&quot;dropping-particle&quot;:&quot;&quot;,&quot;non-dropping-particle&quot;:&quot;&quot;}],&quot;container-title&quot;:&quot;Applied and Computational Engineering&quot;,&quot;DOI&quot;:&quot;10.54254/2755-2721/4/20230355&quot;,&quot;ISSN&quot;:&quot;2755-2721&quot;,&quot;issued&quot;:{&quot;date-parts&quot;:[[2023,5,31]]},&quot;page&quot;:&quot;91-98&quot;,&quot;abstract&quot;:&quot;Machine learning is a field of study where the computer can learn for itself without a human explicitly hardcoding the knowledge for it. These algorithms make up the backbone of machine learning. This paper aims to study the field of machine learning and its algorithms. It will examine different types of machine learning models and introduce their most popular algorithms. The methodology of this paper is a literature review, which examines the most commonly used machine learning algorithms in the current field. Such algorithms include Nave Bayes, Decision Tree, KNN, and K-Mean Cluster. Nowadays, machine learning is everywhere and almost everyone using a technology product is enjoying its convenience. Applications like spam mail classification, image recognition, personalized product recommendations, and natural language processing all use machine learning algorithms. The conclusion is that there is no single algorithm that can solve all the problems. The choice of the use of algorithms and models must depend on the specific problem.&quot;,&quot;publisher&quot;:&quot;EWA Publishing&quot;,&quot;issue&quot;:&quot;1&quot;,&quot;volume&quot;:&quot;4&quot;,&quot;container-title-short&quot;:&quot;&quot;},&quot;isTemporary&quot;:false}]},{&quot;citationID&quot;:&quot;MENDELEY_CITATION_3c18d34d-0b37-49fe-8520-8d31aeb47bda&quot;,&quot;properties&quot;:{&quot;noteIndex&quot;:0},&quot;isEdited&quot;:false,&quot;manualOverride&quot;:{&quot;isManuallyOverridden&quot;:false,&quot;citeprocText&quot;:&quot;(Purwono dkk., 2022)&quot;,&quot;manualOverrideText&quot;:&quot;&quot;},&quot;citationTag&quot;:&quot;MENDELEY_CITATION_v3_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&quot;,&quot;citationItems&quot;:[{&quot;id&quot;:&quot;b8602f6a-278d-3702-bdc6-e6144f27ebd2&quot;,&quot;itemData&quot;:{&quot;type&quot;:&quot;article-journal&quot;,&quot;id&quot;:&quot;b8602f6a-278d-3702-bdc6-e6144f27ebd2&quot;,&quot;title&quot;:&quot;Model Prediksi Otomatis Jenis Penyakit Hipertensi dengan Pemanfaatan Algoritma Machine Learning Artificial Neural Network&quot;,&quot;author&quot;:[{&quot;family&quot;:&quot;Purwono&quot;,&quot;given&quot;:&quot;Purwono&quot;,&quot;parse-names&quot;:false,&quot;dropping-particle&quot;:&quot;&quot;,&quot;non-dropping-particle&quot;:&quot;&quot;},{&quot;family&quot;:&quot;Dewi&quot;,&quot;given&quot;:&quot;Pramesti&quot;,&quot;parse-names&quot;:false,&quot;dropping-particle&quot;:&quot;&quot;,&quot;non-dropping-particle&quot;:&quot;&quot;},{&quot;family&quot;:&quot;Wibisono&quot;,&quot;given&quot;:&quot;Sony Kartika&quot;,&quot;parse-names&quot;:false,&quot;dropping-particle&quot;:&quot;&quot;,&quot;non-dropping-particle&quot;:&quot;&quot;},{&quot;family&quot;:&quot;Dewa&quot;,&quot;given&quot;:&quot;Bala Putra&quot;,&quot;parse-names&quot;:false,&quot;dropping-particle&quot;:&quot;&quot;,&quot;non-dropping-particle&quot;:&quot;&quot;}],&quot;container-title&quot;:&quot;Insect (Informatics and Security): Jurnal Teknik Informatika&quot;,&quot;DOI&quot;:&quot;10.33506/insect.v7i2.1828&quot;,&quot;ISSN&quot;:&quot;2614-431X&quot;,&quot;URL&quot;:&quot;https://ejournal.um-sorong.ac.id/index.php/insect/article/view/1828&quot;,&quot;issued&quot;:{&quot;date-parts&quot;:[[2022,3,15]]},&quot;page&quot;:&quot;82-90&quot;,&quot;abstract&quot;:&quot;&lt;p&gt;Hipertensi merupakan faktor utama dalam perkembangan penyakit seperti stroke, gagal jantung, infark miokard, fibrilasi atrium, penyakit arteri perifer, dan diseksi aorta. Prediksi dini jenis hipertensi dari riwayat kesehatan merupakan hal yang penting agar kita dapat mengetahui penyakit yang disebabkan olehnya. Prediksi ini dapat diperoleh dengan memanfaatkan teknologi machine learning untuk menemukan pengetahuan baru dari data dasar sehingga menemukan pola yang valid, berguna, dan mudah dipelajari. Model klasifikasi neural network diusulkan dalam penelitian ini. Kontribusi kami dalam penelitian ini adalah membuat model klasifikasi neural network. Kami melihat peneliti sebelumnya hanya mengejar nilai akurasi yang tinggi semata. Berbeda dengan penelitian sebelumnya, kami menggunakan teknik optimasi hyperparameter gridsearch cv pada model klasifikasi artificial neural network. Parameter yang digunakan dalam model ini yaitu solver='lbfgs', alpha=1e-5,hidden_layer_sizes=(5, 2), random_state=1. Nilai akurasi ketepatan prediksi dalam menentukan jenis hipertensi ini sebesar 85% yang menunjukan bahwa model yang dibangun tenyata sudah cukup baik dalam proses klasifikasi&lt;/p&gt;&quot;,&quot;issue&quot;:&quot;2&quot;,&quot;volume&quot;:&quot;7&quot;,&quot;container-title-short&quot;:&quot;&quot;},&quot;isTemporary&quot;:false}]},{&quot;citationID&quot;:&quot;MENDELEY_CITATION_f070dfec-f3d5-4f6b-a9f8-2ae369a8b06d&quot;,&quot;properties&quot;:{&quot;noteIndex&quot;:0},&quot;isEdited&quot;:false,&quot;manualOverride&quot;:{&quot;isManuallyOverridden&quot;:false,&quot;citeprocText&quot;:&quot;(Zuraiyah dkk., 2019)&quot;,&quot;manualOverrideText&quot;:&quot;&quot;},&quot;citationTag&quot;:&quot;MENDELEY_CITATION_v3_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&quot;,&quot;citationItems&quot;:[{&quot;id&quot;:&quot;f0dc325f-63ef-3ca2-8ae0-2f5cc7cb3080&quot;,&quot;itemData&quot;:{&quot;type&quot;:&quot;article-journal&quot;,&quot;id&quot;:&quot;f0dc325f-63ef-3ca2-8ae0-2f5cc7cb3080&quot;,&quot;title&quot;:&quot;IMPLEMENTASI CHATBOT PADA PENDAFTARAN MAHASISWA BARU MENGGUNAKAN RECURRENT NEURAL NETWORK&quot;,&quot;author&quot;:[{&quot;family&quot;:&quot;Zuraiyah&quot;,&quot;given&quot;:&quot;Tjut Awaliyah&quot;,&quot;parse-names&quot;:false,&quot;dropping-particle&quot;:&quot;&quot;,&quot;non-dropping-particle&quot;:&quot;&quot;},{&quot;family&quot;:&quot;Utami&quot;,&quot;given&quot;:&quot;Dian Kartika&quot;,&quot;parse-names&quot;:false,&quot;dropping-particle&quot;:&quot;&quot;,&quot;non-dropping-particle&quot;:&quot;&quot;},{&quot;family&quot;:&quot;Herlambang&quot;,&quot;given&quot;:&quot;Degi&quot;,&quot;parse-names&quot;:false,&quot;dropping-particle&quot;:&quot;&quot;,&quot;non-dropping-particle&quot;:&quot;&quot;}],&quot;container-title&quot;:&quot;Jurnal Ilmiah Teknologi dan Rekayasa&quot;,&quot;DOI&quot;:&quot;10.35760/tr.2019.v24i2.2388&quot;,&quot;ISSN&quot;:&quot;1410-9093&quot;,&quot;issued&quot;:{&quot;date-parts&quot;:[[2019]]},&quot;page&quot;:&quot;91-101&quot;,&quot;abstract&quot;:&quot;Chatbot adalah perangkat lunak yang dapat berkomunikasi dengan manusia menggunakan bahasa alami. Model percakapan menggunakan kecerdasan buatan agar mampu memahami ucapan pengguna dan memberi tanggapan yang relevan dengan masalah yang dibahas oleh pengguna. Pendaftaran mahasiswa baru memerlukan banyak informasi mengenai prosedur pendaftaran di perguruan tinggi. Website pendaftaran online di Universitas Pakuan masih sebatas berisi informasi umum. Penelitian ini bertujuan untuk membuat suatu aplikasi Chatbot otomatis yang dapat berkomunikasi dengan manusia mengenai informasi pendaftaran mahasiswa baru di Universitas Pakuan menggunakan Recurrent Neural Network (RNN) untuk klasifikasi teks. Aplikasi Chatbot diimplementasikan menggunakan bahasa pemrograman Python dan Telegram API. Tahapan pada implementasi Chatbot terdiri dari preprocessing, transformasi data ke format .JSON, pelatihan data, bag of word dan full connection. Pengujian aplikasi Chatbot menggunakan data sebanyak 251 kalimat pertanyaan tentang pendaftaran mahasiswa baru di Universitas Pakuan. Hasil pengujian menunjukkan bahwa Chatbot dapat menjawab pertanyaan mengenai pendaftaran mahasiswa baru dengan akurasi sebesar 88%, presisi sebesar 95% dan recall sebesar 92%.&quot;,&quot;publisher&quot;:&quot;Gunadarma University&quot;,&quot;issue&quot;:&quot;2&quot;,&quot;volume&quot;:&quot;24&quot;,&quot;container-title-short&quot;:&quot;&quot;},&quot;isTemporary&quot;:false}]},{&quot;citationID&quot;:&quot;MENDELEY_CITATION_9753a030-9372-42f9-b6e0-56720af835e1&quot;,&quot;properties&quot;:{&quot;noteIndex&quot;:0},&quot;isEdited&quot;:false,&quot;manualOverride&quot;:{&quot;isManuallyOverridden&quot;:false,&quot;citeprocText&quot;:&quot;(Nurul Puteri dkk., 2022)&quot;,&quot;manualOverrideText&quot;:&quot;&quot;},&quot;citationTag&quot;:&quot;MENDELEY_CITATION_v3_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&quot;,&quot;citationItems&quot;:[{&quot;id&quot;:&quot;7227bd58-ec57-314c-8d09-bae7a7915480&quot;,&quot;itemData&quot;:{&quot;type&quot;:&quot;article-journal&quot;,&quot;id&quot;:&quot;7227bd58-ec57-314c-8d09-bae7a7915480&quot;,&quot;title&quot;:&quot;Aplikasi Chatbot untuk Layanan Informasi Penerimaan Mahasiswa\nBaru&quot;,&quot;author&quot;:[{&quot;family&quot;:&quot;Nurul Puteri&quot;,&quot;given&quot;:&quot;Annisa&quot;,&quot;parse-names&quot;:false,&quot;dropping-particle&quot;:&quot;&quot;,&quot;non-dropping-particle&quot;:&quot;&quot;},{&quot;family&quot;:&quot;Tamrin&quot;,&quot;given&quot;:&quot;Fadli&quot;,&quot;parse-names&quot;:false,&quot;dropping-particle&quot;:&quot;&quot;,&quot;non-dropping-particle&quot;:&quot;&quot;},{&quot;family&quot;:&quot;Rahman Nasir&quot;,&quot;given&quot;:&quot;Khaidir&quot;,&quot;parse-names&quot;:false,&quot;dropping-particle&quot;:&quot;&quot;,&quot;non-dropping-particle&quot;:&quot;&quot;},{&quot;family&quot;:&quot;Widya Anggraeni&quot;,&quot;given&quot;:&quot;Defi&quot;,&quot;parse-names&quot;:false,&quot;dropping-particle&quot;:&quot;&quot;,&quot;non-dropping-particle&quot;:&quot;&quot;},{&quot;family&quot;:&quot;Arafah&quot;,&quot;given&quot;:&quot;Muhammad&quot;,&quot;parse-names&quot;:false,&quot;dropping-particle&quot;:&quot;&quot;,&quot;non-dropping-particle&quot;:&quot;&quot;}],&quot;container-title&quot;:&quot;Seminar Nasional Teknik Elektro dan Informatika (SNTEI)&quot;,&quot;issued&quot;:{&quot;date-parts&quot;:[[2022]]},&quot;container-title-short&quot;:&quot;&quot;},&quot;isTemporary&quot;:false}]},{&quot;citationID&quot;:&quot;MENDELEY_CITATION_4d8b26da-f6c6-43d8-aa12-0377f2f66cad&quot;,&quot;properties&quot;:{&quot;noteIndex&quot;:0},&quot;isEdited&quot;:false,&quot;manualOverride&quot;:{&quot;isManuallyOverridden&quot;:false,&quot;citeprocText&quot;:&quot;(Rosad, 2019)&quot;,&quot;manualOverrideText&quot;:&quot;&quot;},&quot;citationTag&quot;:&quot;MENDELEY_CITATION_v3_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&quot;,&quot;citationItems&quot;:[{&quot;id&quot;:&quot;7b6a0b8c-9ddd-3f16-8164-cdb1a7c9f0e6&quot;,&quot;itemData&quot;:{&quot;type&quot;:&quot;article-journal&quot;,&quot;id&quot;:&quot;7b6a0b8c-9ddd-3f16-8164-cdb1a7c9f0e6&quot;,&quot;title&quot;:&quot;IMPLEMENTASI PENDIDIKAN KARAKTER MELALUI MANAGEMEN SEKOLAH&quot;,&quot;author&quot;:[{&quot;family&quot;:&quot;Rosad&quot;,&quot;given&quot;:&quot;Ali Miftakhu&quot;,&quot;parse-names&quot;:false,&quot;dropping-particle&quot;:&quot;&quot;,&quot;non-dropping-particle&quot;:&quot;&quot;}],&quot;container-title&quot;:&quot;Tarbawi: Jurnal Keilmuan Manajemen Pendidikan&quot;,&quot;DOI&quot;:&quot;10.32678/tarbawi.v5i02.2074&quot;,&quot;ISSN&quot;:&quot;2442-8809&quot;,&quot;issued&quot;:{&quot;date-parts&quot;:[[2019,12,24]]},&quot;page&quot;:&quot;173&quot;,&quot;abstract&quot;:&quot;Artikel ini bertujuan untuk mendeskripsikan hakikat implementasi pendidikan karakter melalui Kegiatan Pembelajaran di lingkungan sekolah. Artikel ini menggunakan pendekatan kualitatif jenis studi pustaka. Pendidikan karakter memiliki peranan penting dalam pembinaan moral siswa yang berkaitan dengan konsep moral, sikap moral, dan prilaku moral. Ketiga aspek tersebut harus mendapat dikembangkan agar dapat mewujudkan siswa yang berkarakter mulia. Sehubungan dengan konsep manajemen sekolah pendidikan karakter perlu diinternalisasikan melalui kegiatan pembelajaran, kegiatan ekstrakurikuler, dan kegiatan intrakurikuler. Pembentukan karakter melalui faktor lingkungan dapat dilakukan melalui beberapa strategi, antara lain yaitu keteladanan, intervensi, pembiasaan yang dilakukan secara konsisten dan penguatan. Dengan kata lain, perkembangan dalam pembentukan karakter memerlukan keteladanan yang ditularkan, intervensi melalui proses pembelajaran, pelatihan, pembiasaan terus-menerus dalam jangka panjang yang dilakukan secara kontinyu dan penguatan, serta harus diimbangi dengan nilai-nilai luhur.&quot;,&quot;publisher&quot;:&quot;Lembaga Penelitian dan Pengabdian kepada Masyarakat (LP2M) Universitas Islam Negeri (UIN) Sultan Maulana Hasanuddin Banten&quot;,&quot;issue&quot;:&quot;02&quot;,&quot;volume&quot;:&quot;5&quot;,&quot;container-title-short&quot;:&quot;&quot;},&quot;isTemporary&quot;:false}]},{&quot;citationID&quot;:&quot;MENDELEY_CITATION_bdb2404c-8a1a-4a88-8d76-b38259d0bf9a&quot;,&quot;properties&quot;:{&quot;noteIndex&quot;:0},&quot;isEdited&quot;:false,&quot;manualOverride&quot;:{&quot;isManuallyOverridden&quot;:false,&quot;citeprocText&quot;:&quot;(Suprapto &amp;#38; Malik, 2019)&quot;,&quot;manualOverrideText&quot;:&quot;&quot;},&quot;citationTag&quot;:&quot;MENDELEY_CITATION_v3_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&quot;,&quot;citationItems&quot;:[{&quot;id&quot;:&quot;38ea1e57-5d00-3008-a29f-66c921bc51f0&quot;,&quot;itemData&quot;:{&quot;type&quot;:&quot;article-journal&quot;,&quot;id&quot;:&quot;38ea1e57-5d00-3008-a29f-66c921bc51f0&quot;,&quot;title&quot;:&quot;IMPLEMENTASI KEBIJAKAN DISKRESI PADA PELAYANAN KESEHATAN\nBADAN PENYELENGGARA JAMINAN KESEHATAN (BPJS)&quot;,&quot;author&quot;:[{&quot;family&quot;:&quot;Suprapto&quot;,&quot;given&quot;:&quot;&quot;,&quot;parse-names&quot;:false,&quot;dropping-particle&quot;:&quot;&quot;,&quot;non-dropping-particle&quot;:&quot;&quot;},{&quot;family&quot;:&quot;Malik&quot;,&quot;given&quot;:&quot;A .Abdul&quot;,&quot;parse-names&quot;:false,&quot;dropping-particle&quot;:&quot;&quot;,&quot;non-dropping-particle&quot;:&quot;&quot;}],&quot;container-title&quot;:&quot;Jurnal Ilmiah Kesehatan Sandi Husada&quot;,&quot;ISSN&quot;:&quot;2654-4563&quot;,&quot;URL&quot;:&quot;https://akper-sandikarsa.e-journal.id&quot;,&quot;issued&quot;:{&quot;date-parts&quot;:[[2019]]},&quot;container-title-short&quot;:&quot;&quot;},&quot;isTemporary&quot;:false}]},{&quot;citationID&quot;:&quot;MENDELEY_CITATION_4992ca97-5edd-4517-9300-1ff20ecc47fc&quot;,&quot;properties&quot;:{&quot;noteIndex&quot;:0},&quot;isEdited&quot;:false,&quot;manualOverride&quot;:{&quot;isManuallyOverridden&quot;:false,&quot;citeprocText&quot;:&quot;(Rohmah dkk., 2021)&quot;,&quot;manualOverrideText&quot;:&quot;&quot;},&quot;citationTag&quot;:&quot;MENDELEY_CITATION_v3_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&quot;,&quot;citationItems&quot;:[{&quot;id&quot;:&quot;e9207046-b36e-34b2-9427-3f557662a8f6&quot;,&quot;itemData&quot;:{&quot;type&quot;:&quot;article-journal&quot;,&quot;id&quot;:&quot;e9207046-b36e-34b2-9427-3f557662a8f6&quot;,&quot;title&quot;:&quot;Pengelolaan Penerimaan Peserta Didik Baru (PPDB) Berdasarkan Sistem Zonasi di SMP Negeri 1 Mlonggo Jepara&quot;,&quot;author&quot;:[{&quot;family&quot;:&quot;Rohmah&quot;,&quot;given&quot;:&quot;Sheila&quot;,&quot;parse-names&quot;:false,&quot;dropping-particle&quot;:&quot;&quot;,&quot;non-dropping-particle&quot;:&quot;&quot;},{&quot;family&quot;:&quot;Wahyudi&quot;,&quot;given&quot;:&quot;Wahyudi&quot;,&quot;parse-names&quot;:false,&quot;dropping-particle&quot;:&quot;&quot;,&quot;non-dropping-particle&quot;:&quot;&quot;},{&quot;family&quot;:&quot;Pamungkas&quot;,&quot;given&quot;:&quot;Fanzal&quot;,&quot;parse-names&quot;:false,&quot;dropping-particle&quot;:&quot;&quot;,&quot;non-dropping-particle&quot;:&quot;&quot;}],&quot;container-title&quot;:&quot;Jawda: Journal of Islamic Education Management&quot;,&quot;DOI&quot;:&quot;10.21580/jawda.v1i1.2020.6704&quot;,&quot;ISSN&quot;:&quot;27742733&quot;,&quot;issued&quot;:{&quot;date-parts&quot;:[[2021,5,24]]},&quot;page&quot;:&quot;25-34&quot;,&quot;abstract&quot;:&quot;Penelitian ini dilatarbelakangi oleh adanya kesulitan calon peserta didik baru untuk mendaftar sekolah di beberapa SMP Mlonggo Jepara. Salah satu sekolah yang sudah menerapkan PPDB online adalah SMP Negeri 1 Mlonggo Jepara. Keunggulan SMP Negeri 1 Mlonggo Jepara diantaranya adanya minat yang tinggi dari calon peserta didik, sarana dan prasarana lengkap dan memadai, tim IT yang proesional, letak sekolah strategis sehingga mudah dijangkau oleh transportasi umum. Penelitian ini bertujuan mendeskripsikan pengelolaan PPDB berdasarkan sistem zonasi yang meliputi: 1) perencanaan, 2) pengorganisasian, 3) pelaksanaan, 4) pengawasan. Penelitian ini adalah penelitian kualitatif dengan menggunakan metode pengumpulan data melalui wawancara, observasi, dan dokumentasi. Informan terdiri dari kepala sekolah, ketua panitia PPDB, dan peserta didik baru. Hasil yang diperoleh dalam penelitian ini adalah: 1) perencanaan kegiatan PPDB dilakukan sesuai juknis dari pemerintah, 2) pengorganisasian PPDB dilakukan pasca pembentukan panitia PPDB dan panitia PPDB dipilih berdasarkan pendidik dan tenaga pendidik yang mengusai ICT, 3) pelaksanaan PPDB dilakukan secara online mandiri dan offline, 4) pengawasan PPDB dilakukan kepala sekolah dan panitia PPDB. Kesimpulan dari penelitian ini adalah pengelolaan PPDB dilaksanakan sesuai dengan juknis dari pemerintah, pendaftaran dilakukan secara online dan offline serta memberikan pelayanan yang prima kepada masyarakat.&quot;,&quot;publisher&quot;:&quot;UIN Walisongo Semarang&quot;,&quot;issue&quot;:&quot;1&quot;,&quot;volume&quot;:&quot;1&quot;,&quot;container-title-short&quot;:&quot;&quot;},&quot;isTemporary&quot;:false}]},{&quot;citationID&quot;:&quot;MENDELEY_CITATION_ca8e7d34-19d8-4beb-8395-233e01c76b52&quot;,&quot;properties&quot;:{&quot;noteIndex&quot;:0},&quot;isEdited&quot;:false,&quot;manualOverride&quot;:{&quot;isManuallyOverridden&quot;:false,&quot;citeprocText&quot;:&quot;(Telaumbanua dkk., 2020)&quot;,&quot;manualOverrideText&quot;:&quot;&quot;},&quot;citationTag&quot;:&quot;MENDELEY_CITATION_v3_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&quot;,&quot;citationItems&quot;:[{&quot;id&quot;:&quot;c26db79f-9f44-3323-86e7-b451d2910eb2&quot;,&quot;itemData&quot;:{&quot;type&quot;:&quot;article-journal&quot;,&quot;id&quot;:&quot;c26db79f-9f44-3323-86e7-b451d2910eb2&quot;,&quot;title&quot;:&quot;Penggunaan Machine Learning Di Bidang Kesehatan&quot;,&quot;author&quot;:[{&quot;family&quot;:&quot;Telaumbanua&quot;,&quot;given&quot;:&quot;Fangatulo Dodo&quot;,&quot;parse-names&quot;:false,&quot;dropping-particle&quot;:&quot;&quot;,&quot;non-dropping-particle&quot;:&quot;&quot;},{&quot;family&quot;:&quot;Hulu&quot;,&quot;given&quot;:&quot;Peringatan&quot;,&quot;parse-names&quot;:false,&quot;dropping-particle&quot;:&quot;&quot;,&quot;non-dropping-particle&quot;:&quot;&quot;},{&quot;family&quot;:&quot;Nadeak&quot;,&quot;given&quot;:&quot;Togar Zulfiter&quot;,&quot;parse-names&quot;:false,&quot;dropping-particle&quot;:&quot;&quot;,&quot;non-dropping-particle&quot;:&quot;&quot;},{&quot;family&quot;:&quot;Lumbantong&quot;,&quot;given&quot;:&quot;Rikky Romeo&quot;,&quot;parse-names&quot;:false,&quot;dropping-particle&quot;:&quot;&quot;,&quot;non-dropping-particle&quot;:&quot;&quot;},{&quot;family&quot;:&quot;Dharma&quot;,&quot;given&quot;:&quot;Abdi&quot;,&quot;parse-names&quot;:false,&quot;dropping-particle&quot;:&quot;&quot;,&quot;non-dropping-particle&quot;:&quot;&quot;}],&quot;container-title&quot;:&quot;Jurnal Teknologi dan Ilmu Komputer Prima (JUTIKOMP)&quot;,&quot;DOI&quot;:&quot;10.34012/jutikomp.v2i2.657&quot;,&quot;ISSN&quot;:&quot;2621-234X&quot;,&quot;URL&quot;:&quot;http://jurnal.unprimdn.ac.id/index.php/JUTIKOMP/article/view/657&quot;,&quot;issued&quot;:{&quot;date-parts&quot;:[[2020,1,22]]},&quot;abstract&quot;:&quot;&lt;p&gt;Machine learning adalah pembelajaran mesin yang sangat membantu dalam menyelesaikan masalah, membuat mudah dalam mengerjakan sesuatu. Dibidang rumah sakit atau bidang kesehatan, machine learning membuat mudah dalam mengerjakan sesuatu, contohnya dokter bisa mendiagnosa penyakit jantung dalam waktu cepat tanpa memakan waktu yang lama. Dengan semakin pesat informasi tentang machine learning sebagai mesin yang bisa belajar sendiri tanpa harus dikontrol tiap pemakain.mempunyai kekurangan dan kelebihan. Kelebihan dari artikel ini adalah semua bersifat baru, artikelnya diterbitkan tahun ini,  serta  memberikan rincian hasil yang sesuai dengan yang diharapkan serta dalam penulisannya singkat dan jelas. Kekurangan dari artikel ini adalah bahan atau dataset yang digunakan tergolong sedikit dan tidak menggunakan banyak data serta menggunakan references yang telalu lama. Berdasarkan hasil penelitian yang dilakukan, machine learning sangatlah bermanfaat dibidang kesehatan dan juga bidang lainnya, yang mebuat segala sesuatu menjadi mudah.&lt;/p&gt;&quot;,&quot;issue&quot;:&quot;2&quot;,&quot;volume&quot;:&quot;2&quot;,&quot;container-title-short&quot;:&quot;&quot;},&quot;isTemporary&quot;:false}]},{&quot;citationID&quot;:&quot;MENDELEY_CITATION_92af8697-fb63-43b4-ab96-9a89dcb719b9&quot;,&quot;properties&quot;:{&quot;noteIndex&quot;:0},&quot;isEdited&quot;:false,&quot;manualOverride&quot;:{&quot;isManuallyOverridden&quot;:false,&quot;citeprocText&quot;:&quot;(Kurniyawan, 2022)&quot;,&quot;manualOverrideText&quot;:&quot;&quot;},&quot;citationTag&quot;:&quot;MENDELEY_CITATION_v3_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&quot;,&quot;citationItems&quot;:[{&quot;id&quot;:&quot;f100c1b6-ecc6-3693-b03e-e372b060efb4&quot;,&quot;itemData&quot;:{&quot;type&quot;:&quot;book&quot;,&quot;id&quot;:&quot;f100c1b6-ecc6-3693-b03e-e372b060efb4&quot;,&quot;title&quot;:&quot;Pengenalan Machine Learning dengan Python&quot;,&quot;author&quot;:[{&quot;family&quot;:&quot;Kurniyawan&quot;,&quot;given&quot;:&quot;Dios&quot;,&quot;parse-names&quot;:false,&quot;dropping-particle&quot;:&quot;&quot;,&quot;non-dropping-particle&quot;:&quot;&quot;}],&quot;ISBN&quot;:&quot;9786230021749&quot;,&quot;URL&quot;:&quot;https://books.google.co.id/books?id=ZutsEAAAQBAJ&quot;,&quot;issued&quot;:{&quot;date-parts&quot;:[[2022]]},&quot;publisher&quot;:&quot;Elex Media Komputindo&quot;,&quot;container-title-short&quot;:&quot;&quot;},&quot;isTemporary&quot;:false}]},{&quot;citationID&quot;:&quot;MENDELEY_CITATION_9c61b167-a611-4221-ae78-d7d485dda150&quot;,&quot;properties&quot;:{&quot;noteIndex&quot;:0},&quot;isEdited&quot;:false,&quot;manualOverride&quot;:{&quot;isManuallyOverridden&quot;:false,&quot;citeprocText&quot;:&quot;(Lubis &amp;#38; Sumartono, 2023)&quot;,&quot;manualOverrideText&quot;:&quot;&quot;},&quot;citationTag&quot;:&quot;MENDELEY_CITATION_v3_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&quot;,&quot;citationItems&quot;:[{&quot;id&quot;:&quot;5fc4ec61-4bfb-3bed-b771-151b755ca984&quot;,&quot;itemData&quot;:{&quot;type&quot;:&quot;article-journal&quot;,&quot;id&quot;:&quot;5fc4ec61-4bfb-3bed-b771-151b755ca984&quot;,&quot;title&quot;:&quot;RESOLUSI : Rekayasa Teknik Informatika dan Informasi Implementasi Layanan Akademik Berbasis Chatbot untuk Meningkatkan Interaksi Mahasiswa&quot;,&quot;author&quot;:[{&quot;family&quot;:&quot;Lubis&quot;,&quot;given&quot;:&quot;Akhyar&quot;,&quot;parse-names&quot;:false,&quot;dropping-particle&quot;:&quot;&quot;,&quot;non-dropping-particle&quot;:&quot;&quot;},{&quot;family&quot;:&quot;Sumartono&quot;,&quot;given&quot;:&quot;Isnar&quot;,&quot;parse-names&quot;:false,&quot;dropping-particle&quot;:&quot;&quot;,&quot;non-dropping-particle&quot;:&quot;&quot;}],&quot;container-title&quot;:&quot;Media Online&quot;,&quot;DOI&quot;:&quot;https://doi.org/10.30865/resolusi.v3i5.767&quot;,&quot;ISSN&quot;:&quot;2745-7966&quot;,&quot;URL&quot;:&quot;https://djournals.com/resolusi&quot;,&quot;issued&quot;:{&quot;date-parts&quot;:[[2023]]},&quot;issue&quot;:&quot;5&quot;,&quot;volume&quot;:&quot;3&quot;,&quot;container-title-short&quot;:&quot;&quot;},&quot;isTemporary&quot;:false}]},{&quot;citationID&quot;:&quot;MENDELEY_CITATION_5585a563-2d2d-4acc-b068-4d2147aaced4&quot;,&quot;properties&quot;:{&quot;noteIndex&quot;:0},&quot;isEdited&quot;:false,&quot;manualOverride&quot;:{&quot;isManuallyOverridden&quot;:false,&quot;citeprocText&quot;:&quot;(Sujacka Retno dkk., 2023)&quot;,&quot;manualOverrideText&quot;:&quot;&quot;},&quot;citationTag&quot;:&quot;MENDELEY_CITATION_v3_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&quot;,&quot;citationItems&quot;:[{&quot;id&quot;:&quot;cf3f7272-b681-3bf5-9694-6ae57c55793b&quot;,&quot;itemData&quot;:{&quot;type&quot;:&quot;article-journal&quot;,&quot;id&quot;:&quot;cf3f7272-b681-3bf5-9694-6ae57c55793b&quot;,&quot;title&quot;:&quot;Evaluasi model data chatbot dalam natural language processing menggunakan k-nearest neighbor&quot;,&quot;author&quot;:[{&quot;family&quot;:&quot;Sujacka Retno&quot;,&quot;given&quot;:&quot;&quot;,&quot;parse-names&quot;:false,&quot;dropping-particle&quot;:&quot;&quot;,&quot;non-dropping-particle&quot;:&quot;&quot;},{&quot;family&quot;:&quot;Rozzi Kesuma Dinata&quot;,&quot;given&quot;:&quot;&quot;,&quot;parse-names&quot;:false,&quot;dropping-particle&quot;:&quot;&quot;,&quot;non-dropping-particle&quot;:&quot;&quot;},{&quot;family&quot;:&quot;Novia Hasdyna&quot;,&quot;given&quot;:&quot;&quot;,&quot;parse-names&quot;:false,&quot;dropping-particle&quot;:&quot;&quot;,&quot;non-dropping-particle&quot;:&quot;&quot;}],&quot;container-title&quot;:&quot;Jurnal CoSciTech (Computer Science and Information Technology)&quot;,&quot;DOI&quot;:&quot;10.37859/coscitech.v4i1.4690&quot;,&quot;ISSN&quot;:&quot;2723-567X&quot;,&quot;issued&quot;:{&quot;date-parts&quot;:[[2023,4,30]]},&quot;page&quot;:&quot;146-153&quot;,&quot;abstract&quot;:&quot;Chatbot merupakan sebuah aplikasi yang terdapat pada rumpun ilmu Natural Language Processing (NLP) berbasis Artificial Intelligence (AI) atau juga dikenal dengan Kecerdasan Buatan yang dapat mensimulasikan sebuah percakapan antar pengguna layaknya melalui aplikasi SMS, situs website, private chatroom, ataupun melalui aplikasi seluler. Penelitian ini dilakukan di Kota Lhokseumawe dengan membuat sebuah aplikasi chatbot dengan pemodelan data yang diperoleh dari Pemerintah Kota Lhokseumawe. Penelitian ini bertujuan untuk memudahkan para wisatawan ataupun penduduk setempat dalam mencari informasi terkait dengan Kota Lhokseumawe. Pemodelan data yang dibangun dievaluasi dengan menggunakan algoritma K-Nearest Neighbor. Pemodelan data di dalam penelitian ini adalah sebanyak 600 model data yang dievaluasi sebanyak 400 kali pengujian untuk menemukan model terbaik dalam pengunaan model data dari chatbot yang dibangun. Hasil penelitian menunjukkan tingkat akurasi pada pengujian ke 400 adalah sebesar 100% dengan loss rate sebesar 0,0352&quot;,&quot;publisher&quot;:&quot;LPPM Universitas Muhammadiyah Riau&quot;,&quot;issue&quot;:&quot;1&quot;,&quot;volume&quot;:&quot;4&quot;,&quot;container-title-short&quot;:&quot;&quot;},&quot;isTemporary&quot;:false}]},{&quot;citationID&quot;:&quot;MENDELEY_CITATION_3a974ff9-1c34-49e1-98f8-e8e71a9f2db1&quot;,&quot;properties&quot;:{&quot;noteIndex&quot;:0},&quot;isEdited&quot;:false,&quot;manualOverride&quot;:{&quot;isManuallyOverridden&quot;:false,&quot;citeprocText&quot;:&quot;(Purnajaya dkk., 2022)&quot;,&quot;manualOverrideText&quot;:&quot;&quot;},&quot;citationTag&quot;:&quot;MENDELEY_CITATION_v3_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&quot;,&quot;citationItems&quot;:[{&quot;id&quot;:&quot;fe139c73-d10f-3e09-8b52-0cfaee6b7532&quot;,&quot;itemData&quot;:{&quot;type&quot;:&quot;article-journal&quot;,&quot;id&quot;:&quot;fe139c73-d10f-3e09-8b52-0cfaee6b7532&quot;,&quot;title&quot;:&quot;Implementasi Text Mining untuk Mengetahui Opini Masyarakat Tentang Climate Change&quot;,&quot;author&quot;:[{&quot;family&quot;:&quot;Purnajaya&quot;,&quot;given&quot;:&quot;Akhmad Rezki&quot;,&quot;parse-names&quot;:false,&quot;dropping-particle&quot;:&quot;&quot;,&quot;non-dropping-particle&quot;:&quot;&quot;},{&quot;family&quot;:&quot;Lieputra&quot;,&quot;given&quot;:&quot;Vinxencius&quot;,&quot;parse-names&quot;:false,&quot;dropping-particle&quot;:&quot;&quot;,&quot;non-dropping-particle&quot;:&quot;&quot;},{&quot;family&quot;:&quot;Tayanto&quot;,&quot;given&quot;:&quot;Vincent&quot;,&quot;parse-names&quot;:false,&quot;dropping-particle&quot;:&quot;&quot;,&quot;non-dropping-particle&quot;:&quot;&quot;},{&quot;family&quot;:&quot;Salim&quot;,&quot;given&quot;:&quot;Jaden Gil&quot;,&quot;parse-names&quot;:false,&quot;dropping-particle&quot;:&quot;&quot;,&quot;non-dropping-particle&quot;:&quot;&quot;}],&quot;container-title&quot;:&quot;Journal of Information System and Technology&quot;,&quot;ISSN&quot;:&quot;2775-0272&quot;,&quot;issued&quot;:{&quot;date-parts&quot;:[[2022]]},&quot;page&quot;:&quot;320-328&quot;,&quot;abstract&quot;:&quot;Climate change is something that occurs in our daily lives and is very influential in our lives. The impact is quite large, such as changes in rainfall, changes in the length of the season and so on. To deal with climate change, people give their opinions via Twitter in the hope that good changes will occur. To find out the conclusions of public opinion about climate change, text processing is carried out using the text mining method. Text mining is data mining in the form of text which then goes through several stages such as preprocessing to clustering. The text mining results obtained are grouping the words of opinion of Twitter users into five clusters, namely the keyword cluster, the frequently used hashtag cluster, the community's perceived impact cluster, the main impact cluster of climate change, and the cluster of natural objects that are harmed by climate change.&quot;,&quot;issue&quot;:&quot;03&quot;,&quot;volume&quot;:&quot;03&quot;,&quot;container-title-short&quot;:&quot;&quot;},&quot;isTemporary&quot;:false}]},{&quot;citationID&quot;:&quot;MENDELEY_CITATION_b3a363d6-8d8d-46b4-a03a-210464ce3bad&quot;,&quot;properties&quot;:{&quot;noteIndex&quot;:0},&quot;isEdited&quot;:false,&quot;manualOverride&quot;:{&quot;isManuallyOverridden&quot;:false,&quot;citeprocText&quot;:&quot;(Ramadhani dkk., 2022)&quot;,&quot;manualOverrideText&quot;:&quot;&quot;},&quot;citationTag&quot;:&quot;MENDELEY_CITATION_v3_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&quot;,&quot;citationItems&quot;:[{&quot;id&quot;:&quot;27ed7155-58c0-32da-9f46-503bd097b42f&quot;,&quot;itemData&quot;:{&quot;type&quot;:&quot;article-journal&quot;,&quot;id&quot;:&quot;27ed7155-58c0-32da-9f46-503bd097b42f&quot;,&quot;title&quot;:&quot;Comparison of K-Means and K-Medoids Algorithms in Text Mining based on Davies Bouldin Index Testing for Classification of Student’s Thesis&quot;,&quot;author&quot;:[{&quot;family&quot;:&quot;Ramadhani&quot;,&quot;given&quot;:&quot;Siti&quot;,&quot;parse-names&quot;:false,&quot;dropping-particle&quot;:&quot;&quot;,&quot;non-dropping-particle&quot;:&quot;&quot;},{&quot;family&quot;:&quot;Azzahra&quot;,&quot;given&quot;:&quot;Dini&quot;,&quot;parse-names&quot;:false,&quot;dropping-particle&quot;:&quot;&quot;,&quot;non-dropping-particle&quot;:&quot;&quot;},{&quot;family&quot;:&quot;Z&quot;,&quot;given&quot;:&quot;Tomi&quot;,&quot;parse-names&quot;:false,&quot;dropping-particle&quot;:&quot;&quot;,&quot;non-dropping-particle&quot;:&quot;&quot;}],&quot;container-title&quot;:&quot;Digital Zone: Jurnal Teknologi Informasi dan Komunikasi&quot;,&quot;DOI&quot;:&quot;10.31849/digitalzone.v13i1.9292&quot;,&quot;ISSN&quot;:&quot;2086-4884&quot;,&quot;issued&quot;:{&quot;date-parts&quot;:[[2022,5,27]]},&quot;page&quot;:&quot;24-33&quot;,&quot;abstract&quot;:&quot;The thesis is one of the scientific works based on the conclusions of field research or observations compiled and developed by students as well as research carried out according to the topic containing the study program which is carried out as a final project compiled in the last stage of formal study. A large number of theses, of course, will be sought in looking for categories of thesis topics, or the titles raised have different relevance. However, the student thesis can be by topics that are almost relevant to other topics so that it can make it easier to find topics that are relevant to the group. One of the uses of techniques in machine learning is to find text processing (Text Mining). In-text mining, there is a method that can be used, namely the Clustering method. Clustering processing techniques can group objects into the number of clusters formed. In addition, there are several methods used in clustering processing. This study aims to compare 2 cluster algorithms, namely the K-Means and K-Medoids algorithms to obtain an appropriate evaluation in the case of thesis grouping so that the relevant topics in the formed groups have better accuracy. The evaluation stage used is the Davies Bouldin Index (DBI) evaluation which is one of the testing techniques on the cluster. In addition, another indicator for comparison is the computation time of the two algorithms. According to the DBI value test carried out on algorithm 2, the K-Medoids algorithm is superior to K-Means, where the average DBI value produced by K-Medoids is 1,56 while K-Means is 2,79. In addition, the computational time required in classifying documents is also a reference. In testing the computational time required to group 50 documents, K-Means is superior to K-Medoids. K-Means has an average computation time for grouping documents, which is 1 second, while K-Medoids provide a computation time of 26,7778 seconds.&quot;,&quot;publisher&quot;:&quot;Universitas Lancang Kuning&quot;,&quot;issue&quot;:&quot;1&quot;,&quot;volume&quot;:&quot;13&quot;,&quot;container-title-short&quot;:&quot;&quot;},&quot;isTemporary&quot;:false}]},{&quot;citationID&quot;:&quot;MENDELEY_CITATION_b86af46a-2342-46c9-b373-a1fc52fa02c5&quot;,&quot;properties&quot;:{&quot;noteIndex&quot;:0},&quot;isEdited&quot;:false,&quot;manualOverride&quot;:{&quot;isManuallyOverridden&quot;:false,&quot;citeprocText&quot;:&quot;(Iskandar &amp;#38; Sriharyani, 2021)&quot;,&quot;manualOverrideText&quot;:&quot;&quot;},&quot;citationTag&quot;:&quot;MENDELEY_CITATION_v3_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&quot;,&quot;citationItems&quot;:[{&quot;id&quot;:&quot;e73e8215-800a-3a97-8fb6-a259eee1f4a6&quot;,&quot;itemData&quot;:{&quot;type&quot;:&quot;article-journal&quot;,&quot;id&quot;:&quot;e73e8215-800a-3a97-8fb6-a259eee1f4a6&quot;,&quot;title&quot;:&quot;SOFT COMPUTING PENILAIAN KONDISI PERKERASAN JALAN BERBASIS ARTIFICIAL NEURAL NETWORKS&quot;,&quot;author&quot;:[{&quot;family&quot;:&quot;Iskandar&quot;,&quot;given&quot;:&quot;Dadang&quot;,&quot;parse-names&quot;:false,&quot;dropping-particle&quot;:&quot;&quot;,&quot;non-dropping-particle&quot;:&quot;&quot;},{&quot;family&quot;:&quot;Sriharyani&quot;,&quot;given&quot;:&quot;Leni&quot;,&quot;parse-names&quot;:false,&quot;dropping-particle&quot;:&quot;&quot;,&quot;non-dropping-particle&quot;:&quot;&quot;}],&quot;container-title&quot;:&quot;TAPAK (Teknologi Aplikasi Konstruksi) : Jurnal Program Studi Teknik Sipil&quot;,&quot;DOI&quot;:&quot;10.24127/tp.v10i2.1584&quot;,&quot;ISSN&quot;:&quot;2548-6209&quot;,&quot;URL&quot;:&quot;https://ojs.ummetro.ac.id/index.php/tapak/article/view/1584&quot;,&quot;issued&quot;:{&quot;date-parts&quot;:[[2021,5,31]]},&quot;page&quot;:&quot;148&quot;,&quot;abstract&quot;:&quot;&lt;p&gt;Seiring dengan kemajuan perekonomian yang semakin mantap, pembangunan infrastruktur termasuk pembangunan jalan antar kabupaten/kota menjadi katalisator dalam meningkatkan perekonomian daerah. Demikian halnya dengan Kota Metro Provinsi Lampung, yang menjadi pilihan tempat dilakukannya penelitian ini. Terdapat banyak jalan yang sering mengalami kerusakan dan terjadi secara berulang tanpa penanganan yang tuntas. Untuk mengatasi masalah tersebut perlu dilakukan evaluasi kinerja perkerasan sebelum dilakukan tindakan penanganan agar diperoleh hasil yang optimal. Dalam melakukan penilaian perkerasan terdapat dua metode yaitu dengan cara destruktif dan non-destruktif. Salah satu cara non-destruktif yang umum dikembangkan adalah Pavement Condition Index (PCI), dimana penilaian dilakukan dengan cara yang relatif panjang dan rumit, selain itu dibutuhkan perangkat lunak yang cukup mahal. Untuk itu penelitian ini berupaya mengembangkan metode alternatif sederhana dengan menggunakan teknik optimasi berbasis Artificial Neural Networks (ANN). Untuk tujuan ini jalan sepanjang 15 km lebih di wilayah studi diperiksa dan hasil perhitungan ANN menunjukkan bahwa kerusakan didominasi alligator crack dan rutting yang memerlukan penanganan lebih serius. Perhitungan yang dilakukan ANN menunjukan bahwa pemeliharaan harus diprioritaskan untuk beberapa section dengan nilai terkecil 66,03. Hasil yang sebanding dengan metode PCI konvensional yaitu 65,70 sehingga dapat disimpulkan bahwa perhitungan lunak ANN dapat menjadi alternatif dalam memprediksi kerusakan jalan dengan prosedur yang lebih sederhana&lt;/p&gt;&quot;,&quot;issue&quot;:&quot;2&quot;,&quot;volume&quot;:&quot;10&quot;,&quot;container-title-short&quot;:&quot;&quot;},&quot;isTemporary&quot;:false}]},{&quot;citationID&quot;:&quot;MENDELEY_CITATION_3a968908-ba45-4a8a-b825-0d6f9f0e201c&quot;,&quot;properties&quot;:{&quot;noteIndex&quot;:0},&quot;isEdited&quot;:false,&quot;manualOverride&quot;:{&quot;isManuallyOverridden&quot;:false,&quot;citeprocText&quot;:&quot;(Syukri &amp;#38; Samsuddin, 2019)&quot;,&quot;manualOverrideText&quot;:&quot;&quot;},&quot;citationTag&quot;:&quot;MENDELEY_CITATION_v3_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&quot;,&quot;citationItems&quot;:[{&quot;id&quot;:&quot;924030e4-2bd1-3ddb-95e8-676da1614248&quot;,&quot;itemData&quot;:{&quot;type&quot;:&quot;article-journal&quot;,&quot;id&quot;:&quot;924030e4-2bd1-3ddb-95e8-676da1614248&quot;,&quot;title&quot;:&quot;Pengujian Algoritma Artificial Neural Network (ANN) Untuk Prediksi Kecepatan Angin&quot;,&quot;author&quot;:[{&quot;family&quot;:&quot;Syukri&quot;,&quot;given&quot;:&quot;Syukri&quot;,&quot;parse-names&quot;:false,&quot;dropping-particle&quot;:&quot;&quot;,&quot;non-dropping-particle&quot;:&quot;&quot;},{&quot;family&quot;:&quot;Samsuddin&quot;,&quot;given&quot;:&quot;Samsuddin&quot;,&quot;parse-names&quot;:false,&quot;dropping-particle&quot;:&quot;&quot;,&quot;non-dropping-particle&quot;:&quot;&quot;}],&quot;container-title&quot;:&quot;Jurnal Nasional Komputasi dan Teknologi Informasi (JNKTI)&quot;,&quot;DOI&quot;:&quot;10.32672/jnkti.v2i1.1056&quot;,&quot;ISSN&quot;:&quot;2621-3052&quot;,&quot;URL&quot;:&quot;http://ojs.serambimekkah.ac.id/index.php/jnkti/article/view/1056&quot;,&quot;issued&quot;:{&quot;date-parts&quot;:[[2019,4,25]]},&quot;page&quot;:&quot;43&quot;,&quot;abstract&quot;:&quot;&lt;p&gt;&amp;lt;span lang=\&quot;EN-US\&quot;&amp;gt;Angin memiliki peran yang penting dalam kehidupan manusia, antara lain pada pembangkit listrik, pelayaran dan penerbangan. Ketiga sektor tersebut erat kaitannya dengan  kondisi angin. Angin dapat muncul setiap saat dan setiap waktu serta perubahan geografis pada suatu wilayah. Hal ini mengakibatkan sulitnya menentukan kecepatan angin, maka untuk mengatasi masalah tersebut diperlukan prediksi kecepatan angin. Saat ini berbagai metode prediksi telah banyak dikembangkan, salah satu metode yang dapat digunakan untuk melakukan prediksi dengan akurasi yang tinggi yaitu algoritma &amp;lt;em&amp;gt;Artificial Neural Network&amp;lt;/em&amp;gt; (ANN) &amp;lt;em&amp;gt;Backpropagation&amp;lt;/em&amp;gt;. Arsitektur ANN yang digunakan adalah  4 parameter &amp;lt;em&amp;gt;input layer&amp;lt;/em&amp;gt;, &amp;lt;em&amp;gt;hidden layer&amp;lt;/em&amp;gt; (5, 10, 15, 20, 25 dan 30) dan &amp;lt;em&amp;gt;output layer&amp;lt;/em&amp;gt; (1 parameter). Data pembelajaran dan pengujian didapatkan dari stasiun BMKG Blang Bintang Aceh Besar, berupa data kecepatan angin jam per harian periode Januari 2011 sampai dengan Desember 2015 yang terdiri dari arah angin, suhu, tekanan, kelembaban dan suhu. Hasil pengujian menunjukkan bahwa metode ANN &amp;lt;em&amp;gt;Backpropagation &amp;lt;/em&amp;gt;cukup baik diterapkan untuk proses prediksi, kemampuan ANN dalam melakukan prediksi memiliki tingkat akurasi rata – rata yang lebih baik yaitu 96 %. Sedangkan nilai rata – rata kerapatan daya angin jam per harian yaitu &amp;lt;/span&amp;gt;&amp;lt;span lang=\&quot;EN-US\&quot;&amp;gt;45.030 W/m&amp;lt;sup&amp;gt;2&amp;lt;/sup&amp;gt;&amp;lt;/span&amp;gt;&lt;/p&gt;&quot;,&quot;issue&quot;:&quot;1&quot;,&quot;volume&quot;:&quot;2&quot;,&quot;container-title-short&quot;:&quot;&quot;},&quot;isTemporary&quot;:false}]},{&quot;citationID&quot;:&quot;MENDELEY_CITATION_7da7ab7e-1a44-44f0-9c45-1e4c02caaf78&quot;,&quot;properties&quot;:{&quot;noteIndex&quot;:0},&quot;isEdited&quot;:false,&quot;manualOverride&quot;:{&quot;isManuallyOverridden&quot;:false,&quot;citeprocText&quot;:&quot;(Enterprise, 2019)&quot;,&quot;manualOverrideText&quot;:&quot;&quot;},&quot;citationTag&quot;:&quot;MENDELEY_CITATION_v3_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&quot;,&quot;citationItems&quot;:[{&quot;id&quot;:&quot;743b8519-2721-3c4f-b818-d9e6bdfac560&quot;,&quot;itemData&quot;:{&quot;type&quot;:&quot;book&quot;,&quot;id&quot;:&quot;743b8519-2721-3c4f-b818-d9e6bdfac560&quot;,&quot;title&quot;:&quot;Python untuk Programmer Pemula&quot;,&quot;author&quot;:[{&quot;family&quot;:&quot;Enterprise&quot;,&quot;given&quot;:&quot;Jubilee&quot;,&quot;parse-names&quot;:false,&quot;dropping-particle&quot;:&quot;&quot;,&quot;non-dropping-particle&quot;:&quot;&quot;}],&quot;issued&quot;:{&quot;date-parts&quot;:[[2019]]},&quot;publisher-place&quot;:&quot;Jakarta&quot;,&quot;publisher&quot;:&quot;Elex media komputindo&quot;,&quot;container-title-short&quot;:&quot;&quot;},&quot;isTemporary&quot;:false}]},{&quot;citationID&quot;:&quot;MENDELEY_CITATION_443d703d-a59b-4b03-aa97-4a79eb81e23c&quot;,&quot;properties&quot;:{&quot;noteIndex&quot;:0},&quot;isEdited&quot;:false,&quot;manualOverride&quot;:{&quot;isManuallyOverridden&quot;:true,&quot;citeprocText&quot;:&quot;(Nugraha &amp;#38; Sebastian, 2021)&quot;,&quot;manualOverrideText&quot;:&quot;(2021)&quot;},&quot;citationTag&quot;:&quot;MENDELEY_CITATION_v3_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&quot;,&quot;citationItems&quot;:[{&quot;id&quot;:&quot;a9ea6d43-06c4-33ce-a5bf-16ed0586afdb&quot;,&quot;itemData&quot;:{&quot;type&quot;:&quot;article-journal&quot;,&quot;id&quot;:&quot;a9ea6d43-06c4-33ce-a5bf-16ed0586afdb&quot;,&quot;title&quot;:&quot;Chatbot Layanan Akademik Menggunakan K-Nearest Neighbor&quot;,&quot;author&quot;:[{&quot;family&quot;:&quot;Nugraha&quot;,&quot;given&quot;:&quot;Kristian Adi&quot;,&quot;parse-names&quot;:false,&quot;dropping-particle&quot;:&quot;&quot;,&quot;non-dropping-particle&quot;:&quot;&quot;},{&quot;family&quot;:&quot;Sebastian&quot;,&quot;given&quot;:&quot;Danny&quot;,&quot;parse-names&quot;:false,&quot;dropping-particle&quot;:&quot;&quot;,&quot;non-dropping-particle&quot;:&quot;&quot;}],&quot;container-title&quot;:&quot;Jurnal Sains dan Informatika&quot;,&quot;DOI&quot;:&quot;10.34128/jsi.v7i1.285&quot;,&quot;ISSN&quot;:&quot;2460-173X&quot;,&quot;issued&quot;:{&quot;date-parts&quot;:[[2021,3,22]]},&quot;page&quot;:&quot;11-19&quot;,&quot;abstract&quot;:&quot;Perusahaan atau institusi yang bergerak di bidang pelayanan publik pasti memiliki layanan customer service untuk menjawab pertanyaan dari konsumen. Namun perusahaan atau institusi dengan skala menengah ke bawah seringkali tidak sanggup untuk menyediakan karyawan khusus untuk menangani pekerjaan tersebut, sehingga pekerjaan tersebut dirangkap oleh karyawan di posisi lain. Chatbot dapat digunakan untuk menyelesaikan permasalahan yang berkaitan dengan layanan tanya jawab, khususnya bagi perusahaan atau institusi yang tidak memiliki sumber daya khusus untuk menangani pekerjaan tersebut. Dengan adanya chatbot, pertanyaan-pertanyaan konsumen yang bersifat redundan dapat ditangani secara otomatis.  Pada penelitian ini, penulis membangun sistem chatbot untuk layanan tanya jawab seputar kegiatan akademik dengan menggunakan metode K-Nearest Neighbor. Berdasarkan hasil pengujian yang telah dilakukan, sistem dapat memberikan nilai akurasi sebesar 53.48% untuk nilai K = 3.&quot;,&quot;publisher&quot;:&quot;Politeknik Negeri Tanah Laut&quot;,&quot;issue&quot;:&quot;1&quot;,&quot;volume&quot;:&quot;7&quot;,&quot;container-title-short&quot;:&quot;&quot;},&quot;isTemporary&quot;:false}]},{&quot;citationID&quot;:&quot;MENDELEY_CITATION_ce798d4d-bcf2-45b2-bdbd-ce9b7dfae624&quot;,&quot;properties&quot;:{&quot;noteIndex&quot;:0},&quot;isEdited&quot;:false,&quot;manualOverride&quot;:{&quot;isManuallyOverridden&quot;:true,&quot;citeprocText&quot;:&quot;(Mustakim dkk., 2021)&quot;,&quot;manualOverrideText&quot;:&quot;(2021)&quot;},&quot;citationTag&quot;:&quot;MENDELEY_CITATION_v3_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&quot;,&quot;citationItems&quot;:[{&quot;id&quot;:&quot;66beea9a-28c5-3eaf-aae4-f9863b1629a5&quot;,&quot;itemData&quot;:{&quot;type&quot;:&quot;article-journal&quot;,&quot;id&quot;:&quot;66beea9a-28c5-3eaf-aae4-f9863b1629a5&quot;,&quot;title&quot;:&quot;Algoritma Artificial Neural Network pada Text-based Chatbot Frequently Asked Question (FAQ) Web Kuliah Universitas&quot;,&quot;author&quot;:[{&quot;family&quot;:&quot;Mustakim&quot;,&quot;given&quot;:&quot;Feri&quot;,&quot;parse-names&quot;:false,&quot;dropping-particle&quot;:&quot;&quot;,&quot;non-dropping-particle&quot;:&quot;&quot;},{&quot;family&quot;:&quot;Fauziah&quot;,&quot;given&quot;:&quot;&quot;,&quot;parse-names&quot;:false,&quot;dropping-particle&quot;:&quot;&quot;,&quot;non-dropping-particle&quot;:&quot;&quot;},{&quot;family&quot;:&quot;Hayati&quot;,&quot;given&quot;:&quot;Nur&quot;,&quot;parse-names&quot;:false,&quot;dropping-particle&quot;:&quot;&quot;,&quot;non-dropping-particle&quot;:&quot;&quot;}],&quot;container-title&quot;:&quot;Jurnal Teknologi Informasi dan Komunikasi)&quot;,&quot;DOI&quot;:&quot;10.35870/jti&quot;,&quot;URL&quot;:&quot;https://doi.org/10.35870/jti&quot;,&quot;issued&quot;:{&quot;date-parts&quot;:[[2021]]},&quot;page&quot;:&quot;2021&quot;,&quot;abstract&quot;:&quot;The technology development increase the number of automation system in indudustry. One of them is Chatbot application in education industry. This automation technology is able to lessen university's service in order to facilitate the students' need of information whenever and wherever they are. Lack of student literacy regarding the functions and use of the web in conducting online lectures causes the same number of questions repeatedly to the university, which are actually frequently asked questions that have been written in a list of frequently asked questions (Faq), such as: assignment submission, forget passwords, lectures online, video conference lectures and lecture web applications on android. Chatbot will automatically answer students' question in university web page by providing information and suggesting a proper answer suit to the question. This research will develop Chatbot type based on text by applying Artificial Neural Network (ANN) algorithm. The applied data set while conducting the Chatbot coaching is the questions data which frequently being asked (FAQ) in the study web, 25 questions with its answer which is divided into 16 labels or classes. The testing is conducted by using 110 different conversations from the dataset but have the same intention. From those 110 conversation, the Chatbot succed in answering 107 questions precisely and made 3 wrong conversation. The testing result shows a good result by having 97,27% accuracy and 2,72% error.&quot;,&quot;issue&quot;:&quot;4&quot;,&quot;volume&quot;:&quot;5&quot;,&quot;container-title-short&quot;:&quot;&quot;},&quot;isTemporary&quot;:false}]},{&quot;citationID&quot;:&quot;MENDELEY_CITATION_db99bcd8-a2c5-4f35-998f-3c4cd37f9693&quot;,&quot;properties&quot;:{&quot;noteIndex&quot;:0},&quot;isEdited&quot;:false,&quot;manualOverride&quot;:{&quot;isManuallyOverridden&quot;:true,&quot;citeprocText&quot;:&quot;(Sidik dkk., 2021)&quot;,&quot;manualOverrideText&quot;:&quot;(2021)&quot;},&quot;citationTag&quot;:&quot;MENDELEY_CITATION_v3_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&quot;,&quot;citationItems&quot;:[{&quot;id&quot;:&quot;a1e276b5-16af-3e68-9d50-c518e4ba9f51&quot;,&quot;itemData&quot;:{&quot;type&quot;:&quot;article-journal&quot;,&quot;id&quot;:&quot;a1e276b5-16af-3e68-9d50-c518e4ba9f51&quot;,&quot;title&quot;:&quot;PEMBUATAN APLIKASI CHATBOT KOLEKTOR DENGAN METODE EXTREME PROGRAMMING DAN STRATEGI FORWARD CHAINING&quot;,&quot;author&quot;:[{&quot;family&quot;:&quot;Sidik&quot;,&quot;given&quot;:&quot;Muhamad&quot;,&quot;parse-names&quot;:false,&quot;dropping-particle&quot;:&quot;&quot;,&quot;non-dropping-particle&quot;:&quot;&quot;},{&quot;family&quot;:&quot;Gunawan&quot;,&quot;given&quot;:&quot;Bambang&quot;,&quot;parse-names&quot;:false,&quot;dropping-particle&quot;:&quot;&quot;,&quot;non-dropping-particle&quot;:&quot;&quot;},{&quot;family&quot;:&quot;Anggraini&quot;,&quot;given&quot;:&quot;Dina&quot;,&quot;parse-names&quot;:false,&quot;dropping-particle&quot;:&quot;&quot;,&quot;non-dropping-particle&quot;:&quot;&quot;},{&quot;family&quot;:&quot;Korespondensi&quot;,&quot;given&quot;:&quot;Penulis&quot;,&quot;parse-names&quot;:false,&quot;dropping-particle&quot;:&quot;&quot;,&quot;non-dropping-particle&quot;:&quot;&quot;}],&quot;container-title&quot;:&quot;Jurnal Teknologi Informasi dan Ilmu Komputer (JTIIK)&quot;,&quot;DOI&quot;:&quot;10.25126/jtiik.202184298&quot;,&quot;ISSN&quot;:&quot;2528-6579&quot;,&quot;issued&quot;:{&quot;date-parts&quot;:[[2021]]},&quot;page&quot;:&quot;293-302&quot;,&quot;issue&quot;:&quot;2&quot;,&quot;volume&quot;:&quot;8&quot;,&quot;container-title-short&quot;:&quot;&quot;},&quot;isTemporary&quot;:false}]},{&quot;citationID&quot;:&quot;MENDELEY_CITATION_465285d0-835f-4c45-81f2-178a2ae521ba&quot;,&quot;properties&quot;:{&quot;noteIndex&quot;:0},&quot;isEdited&quot;:false,&quot;manualOverride&quot;:{&quot;isManuallyOverridden&quot;:true,&quot;citeprocText&quot;:&quot;(Fahmi Yusron Fiddin dkk., 2024)&quot;,&quot;manualOverrideText&quot;:&quot;(2024)&quot;},&quot;citationTag&quot;:&quot;MENDELEY_CITATION_v3_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&quot;,&quot;citationItems&quot;:[{&quot;id&quot;:&quot;f5aa0892-ff27-36b1-9121-3e1a5f728ddc&quot;,&quot;itemData&quot;:{&quot;type&quot;:&quot;article-journal&quot;,&quot;id&quot;:&quot;f5aa0892-ff27-36b1-9121-3e1a5f728ddc&quot;,&quot;title&quot;:&quot;Chatbot Informasi Penerimaan Mahasiswa Baru Menggunakan Metode FastText dan LSTM&quot;,&quot;author&quot;:[{&quot;family&quot;:&quot;Fahmi Yusron Fiddin&quot;,&quot;given&quot;:&quot;&quot;,&quot;parse-names&quot;:false,&quot;dropping-particle&quot;:&quot;&quot;,&quot;non-dropping-particle&quot;:&quot;&quot;},{&quot;family&quot;:&quot;Komarudin&quot;,&quot;given&quot;:&quot;Agus&quot;,&quot;parse-names&quot;:false,&quot;dropping-particle&quot;:&quot;&quot;,&quot;non-dropping-particle&quot;:&quot;&quot;},{&quot;family&quot;:&quot;Melina&quot;,&quot;given&quot;:&quot;Melina&quot;,&quot;parse-names&quot;:false,&quot;dropping-particle&quot;:&quot;&quot;,&quot;non-dropping-particle&quot;:&quot;&quot;}],&quot;container-title&quot;:&quot;Journal of Applied Computer Science and Technology&quot;,&quot;DOI&quot;:&quot;10.52158/jacost.v5i1.648&quot;,&quot;ISSN&quot;:&quot;2723-1453&quot;,&quot;URL&quot;:&quot;https://journal.isas.or.id/index.php/JACOST/article/view/648&quot;,&quot;issued&quot;:{&quot;date-parts&quot;:[[2024,2,4]]},&quot;page&quot;:&quot;33-39&quot;,&quot;abstract&quot;:&quot;&lt;p&gt;New Student Admission (PMB) is an important stage in the continuity of education in an educational institution. The Faculty of Science and Informatics (FSI) at Jenderal Achmad Yani University (UNJANI) provides information services about PMB to prospective students and parents/guardians of prospective students but is still inefficient, so it is necessary to improve PMB information services by using Chatbots as a solution that is able to serve questions effectively and consistent. This study aims to develop a PMB information Chatbot system for FSI using the FastText and Long Short-Term Memory (LSTM) methods. Several methods have been used in Chatbot development research, such as Term Frequency–Inverse Document Frequency (TF-IDF), Bag of Words (BoW), and Convolutional Neural Networks (CNN). However, these studies still have certain limitations, such as the inability to grasp the meaning of words and difficulties in handling certain inputs. In this study, the text classification model uses the FastText method as the stage for representing words in vector form, then combined with several pre-processing methods (Tokenization &amp;amp; Casefolding) and LSTM for the classification stage. Then put it into the Chatbot component according to the architecture that was made. In testing, the Black Box Testing method is used to ensure the functionality of the Chatbot system. The test results show that the Chatbot system is able to understand the topic of questions asked by users properly. The interaction between users and Chatbots also runs smoothly, resulting in appropriate and informative responses. The results of this study are expected to be an effective and consistent solution for providing information about PMB to prospective students and parents/guardians of prospective students at FSI.&lt;/p&gt;&quot;,&quot;issue&quot;:&quot;1&quot;,&quot;volume&quot;:&quot;5&quot;,&quot;container-title-short&quot;:&quot;&quot;},&quot;isTemporary&quot;:false}]},{&quot;citationID&quot;:&quot;MENDELEY_CITATION_5792b6ca-4e07-4965-9edf-8522556bb0c7&quot;,&quot;properties&quot;:{&quot;noteIndex&quot;:0},&quot;isEdited&quot;:false,&quot;manualOverride&quot;:{&quot;isManuallyOverridden&quot;:true,&quot;citeprocText&quot;:&quot;(Sanjaya dkk., 2023)&quot;,&quot;manualOverrideText&quot;:&quot;(2023)&quot;},&quot;citationTag&quot;:&quot;MENDELEY_CITATION_v3_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&quot;,&quot;citationItems&quot;:[{&quot;id&quot;:&quot;19548ce8-4a75-39dd-b90f-097fe24dc326&quot;,&quot;itemData&quot;:{&quot;type&quot;:&quot;article-journal&quot;,&quot;id&quot;:&quot;19548ce8-4a75-39dd-b90f-097fe24dc326&quot;,&quot;title&quot;:&quot;Virtual Assistant for Thesis Technical Guide Using Artificial Neural Network&quot;,&quot;author&quot;:[{&quot;family&quot;:&quot;Sanjaya&quot;,&quot;given&quot;:&quot;Mohammad Ovi&quot;,&quot;parse-names&quot;:false,&quot;dropping-particle&quot;:&quot;&quot;,&quot;non-dropping-particle&quot;:&quot;&quot;},{&quot;family&quot;:&quot;Bukhori&quot;,&quot;given&quot;:&quot;Saiful&quot;,&quot;parse-names&quot;:false,&quot;dropping-particle&quot;:&quot;&quot;,&quot;non-dropping-particle&quot;:&quot;&quot;},{&quot;family&quot;:&quot;Furqon&quot;,&quot;given&quot;:&quot;Muhammad `Ariful&quot;,&quot;parse-names&quot;:false,&quot;dropping-particle&quot;:&quot;&quot;,&quot;non-dropping-particle&quot;:&quot;&quot;}],&quot;container-title&quot;:&quot;Indonesian Journal of Artificial Intelligence and Data Mining&quot;,&quot;DOI&quot;:&quot;10.24014/ijaidm.v6i2.23473&quot;,&quot;ISSN&quot;:&quot;2614-3372&quot;,&quot;issued&quot;:{&quot;date-parts&quot;:[[2023,8,1]]},&quot;page&quot;:&quot;188&quot;,&quot;abstract&quot;:&quot;This study focuses on finding best practice for Artificial Neural Network (ANN) implementation in the information system for student’s thesis technical instructions. The machine learning model applied sequential model, it means ANN only use 1 input layer, a hidden/dense layer and 1 output layer. The Stochastic Gradient Decent (SGD) method was applied into data training process. The results of this study are chatbot applications, and model testing using the confusion matrix. The result of model evaluation are 99,49% accuracy and 91% in F-1 score.&quot;,&quot;publisher&quot;:&quot;Universitas Islam Negeri Sultan Syarif Kasim Riau&quot;,&quot;issue&quot;:&quot;2&quot;,&quot;volume&quot;:&quot;6&quot;,&quot;container-title-short&quot;:&quot;&quot;},&quot;isTemporary&quot;:false}]},{&quot;citationID&quot;:&quot;MENDELEY_CITATION_9de42e04-fdd9-4c68-8aee-786ee32780fc&quot;,&quot;properties&quot;:{&quot;noteIndex&quot;:0},&quot;isEdited&quot;:false,&quot;manualOverride&quot;:{&quot;isManuallyOverridden&quot;:false,&quot;citeprocText&quot;:&quot;(Fadhallah, 2021)&quot;,&quot;manualOverrideText&quot;:&quot;&quot;},&quot;citationTag&quot;:&quot;MENDELEY_CITATION_v3_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&quot;,&quot;citationItems&quot;:[{&quot;id&quot;:&quot;651bf08b-dc5b-3cff-981c-72de33b43d55&quot;,&quot;itemData&quot;:{&quot;type&quot;:&quot;book&quot;,&quot;id&quot;:&quot;651bf08b-dc5b-3cff-981c-72de33b43d55&quot;,&quot;title&quot;:&quot;WAWANCARA&quot;,&quot;author&quot;:[{&quot;family&quot;:&quot;Fadhallah&quot;,&quot;given&quot;:&quot;&quot;,&quot;parse-names&quot;:false,&quot;dropping-particle&quot;:&quot;&quot;,&quot;non-dropping-particle&quot;:&quot;&quot;}],&quot;issued&quot;:{&quot;date-parts&quot;:[[2021]]},&quot;publisher-place&quot;:&quot;Jakarta Timur&quot;,&quot;publisher&quot;:&quot;UNJ PRESS&quot;,&quot;container-title-short&quot;:&quot;&quot;},&quot;isTemporary&quot;:false}]},{&quot;citationID&quot;:&quot;MENDELEY_CITATION_921e10b3-21ff-4163-bbf6-faf7b55f7714&quot;,&quot;properties&quot;:{&quot;noteIndex&quot;:0},&quot;isEdited&quot;:false,&quot;manualOverride&quot;:{&quot;isManuallyOverridden&quot;:false,&quot;citeprocText&quot;:&quot;(Sugiyono, 2018)&quot;,&quot;manualOverrideText&quot;:&quot;&quot;},&quot;citationTag&quot;:&quot;MENDELEY_CITATION_v3_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&quot;,&quot;citationItems&quot;:[{&quot;id&quot;:&quot;e8625ae4-d04c-3fce-8707-669147f6b635&quot;,&quot;itemData&quot;:{&quot;type&quot;:&quot;book&quot;,&quot;id&quot;:&quot;e8625ae4-d04c-3fce-8707-669147f6b635&quot;,&quot;title&quot;:&quot;Metode penelitian kuantitatif / Prof. Dr. Sugiyono&quot;,&quot;author&quot;:[{&quot;family&quot;:&quot;Sugiyono&quot;,&quot;given&quot;:&quot;&quot;,&quot;parse-names&quot;:false,&quot;dropping-particle&quot;:&quot;&quot;,&quot;non-dropping-particle&quot;:&quot;&quot;}],&quot;issued&quot;:{&quot;date-parts&quot;:[[2018]]},&quot;publisher-place&quot;:&quot;Bandung&quot;,&quot;edition&quot;:&quot;Cet. 1&quot;,&quot;publisher&quot;:&quot;Alfabeta&quot;,&quot;container-title-short&quot;:&quot;&quot;},&quot;isTemporary&quot;:false}]},{&quot;citationID&quot;:&quot;MENDELEY_CITATION_2122bef6-908a-4f3d-964d-fc6882581f24&quot;,&quot;properties&quot;:{&quot;noteIndex&quot;:0},&quot;isEdited&quot;:false,&quot;manualOverride&quot;:{&quot;isManuallyOverridden&quot;:true,&quot;citeprocText&quot;:&quot;(Sugiyono, 2018)&quot;,&quot;manualOverrideText&quot;:&quot;(2018)&quot;},&quot;citationTag&quot;:&quot;MENDELEY_CITATION_v3_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&quot;,&quot;citationItems&quot;:[{&quot;id&quot;:&quot;e8625ae4-d04c-3fce-8707-669147f6b635&quot;,&quot;itemData&quot;:{&quot;type&quot;:&quot;book&quot;,&quot;id&quot;:&quot;e8625ae4-d04c-3fce-8707-669147f6b635&quot;,&quot;title&quot;:&quot;Metode penelitian kuantitatif / Prof. Dr. Sugiyono&quot;,&quot;author&quot;:[{&quot;family&quot;:&quot;Sugiyono&quot;,&quot;given&quot;:&quot;&quot;,&quot;parse-names&quot;:false,&quot;dropping-particle&quot;:&quot;&quot;,&quot;non-dropping-particle&quot;:&quot;&quot;}],&quot;issued&quot;:{&quot;date-parts&quot;:[[2018]]},&quot;publisher-place&quot;:&quot;Bandung&quot;,&quot;edition&quot;:&quot;Cet. 1&quot;,&quot;publisher&quot;:&quot;Alfabeta&quot;,&quot;container-title-short&quot;:&quot;&quot;},&quot;isTemporary&quot;:false}]},{&quot;citationID&quot;:&quot;MENDELEY_CITATION_0e1cf9a6-4305-4bf6-8701-b8de73dd5fbe&quot;,&quot;properties&quot;:{&quot;noteIndex&quot;:0},&quot;isEdited&quot;:false,&quot;manualOverride&quot;:{&quot;isManuallyOverridden&quot;:false,&quot;citeprocText&quot;:&quot;(Sugiyono, 2018)&quot;,&quot;manualOverrideText&quot;:&quot;&quot;},&quot;citationTag&quot;:&quot;MENDELEY_CITATION_v3_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&quot;,&quot;citationItems&quot;:[{&quot;id&quot;:&quot;e8625ae4-d04c-3fce-8707-669147f6b635&quot;,&quot;itemData&quot;:{&quot;type&quot;:&quot;book&quot;,&quot;id&quot;:&quot;e8625ae4-d04c-3fce-8707-669147f6b635&quot;,&quot;title&quot;:&quot;Metode penelitian kuantitatif / Prof. Dr. Sugiyono&quot;,&quot;author&quot;:[{&quot;family&quot;:&quot;Sugiyono&quot;,&quot;given&quot;:&quot;&quot;,&quot;parse-names&quot;:false,&quot;dropping-particle&quot;:&quot;&quot;,&quot;non-dropping-particle&quot;:&quot;&quot;}],&quot;issued&quot;:{&quot;date-parts&quot;:[[2018]]},&quot;publisher-place&quot;:&quot;Bandung&quot;,&quot;edition&quot;:&quot;Cet. 1&quot;,&quot;publisher&quot;:&quot;Alfabeta&quot;,&quot;container-title-short&quot;:&quot;&quot;},&quot;isTemporary&quot;:false}]},{&quot;citationID&quot;:&quot;MENDELEY_CITATION_25067e2e-5bf2-4b26-8933-b92f04510e36&quot;,&quot;properties&quot;:{&quot;noteIndex&quot;:0},&quot;isEdited&quot;:false,&quot;manualOverride&quot;:{&quot;isManuallyOverridden&quot;:false,&quot;citeprocText&quot;:&quot;(Fernando dkk., 2021)&quot;,&quot;manualOverrideText&quot;:&quot;&quot;},&quot;citationTag&quot;:&quot;MENDELEY_CITATION_v3_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&quot;,&quot;citationItems&quot;:[{&quot;id&quot;:&quot;ccb01768-bcb3-3839-af61-e0c47159ccd7&quot;,&quot;itemData&quot;:{&quot;type&quot;:&quot;report&quot;,&quot;id&quot;:&quot;ccb01768-bcb3-3839-af61-e0c47159ccd7&quot;,&quot;title&quot;:&quot;Penerapan Teknologi Augmented Reality Katalog Perumahan Sebagai Media Pemasaran Pada PT. San Esha Arthamas&quot;,&quot;author&quot;:[{&quot;family&quot;:&quot;Fernando&quot;,&quot;given&quot;:&quot;Yusra&quot;,&quot;parse-names&quot;:false,&quot;dropping-particle&quot;:&quot;&quot;,&quot;non-dropping-particle&quot;:&quot;&quot;},{&quot;family&quot;:&quot;Ahmad&quot;,&quot;given&quot;:&quot;Imam&quot;,&quot;parse-names&quot;:false,&quot;dropping-particle&quot;:&quot;&quot;,&quot;non-dropping-particle&quot;:&quot;&quot;},{&quot;family&quot;:&quot;Azmi&quot;,&quot;given&quot;:&quot;Arief&quot;,&quot;parse-names&quot;:false,&quot;dropping-particle&quot;:&quot;&quot;,&quot;non-dropping-particle&quot;:&quot;&quot;},{&quot;family&quot;:&quot;Borman&quot;,&quot;given&quot;:&quot;Indra&quot;,&quot;parse-names&quot;:false,&quot;dropping-particle&quot;:&quot;&quot;,&quot;non-dropping-particle&quot;:&quot;&quot;}],&quot;container-title&quot;:&quot;Jurnal Sains Komputer &amp; Informatika (J-SAKTI&quot;,&quot;issued&quot;:{&quot;date-parts&quot;:[[2021]]},&quot;number-of-pages&quot;:&quot;62-71&quot;,&quot;abstract&quot;:&quot;PT. San Esha Arthamas is a company engaged in the sale of housing. In marketing its products other than social media, the company uses a housing catalog in the form of a book. However, with this method, people feel confused and less interested in knowing and looking at the products offered. To assist in marketing, the product to be attractive, the housing catalog augmented reality (AR) technology was developed as a marketing medium. AR is a technology that can combine real and virtual objects in 3D in realtime. This research produces an application that can display the types of houses and can perform marker scans by pointing the smartphone camera at the catologist book from various angles including: top, left and right side and back. In addition, users can see interior, exterior, can zoom in, zoom out and rotate. Based on the questionnaire, it shows that the application has an impact in helping marketing with the results that 93% of respondents said they \&quot;agree\&quot;. Overall, based on beta testing, it shows an average value of 88%, when converted the application is included in the \&quot;Good\&quot; category.&quot;,&quot;issue&quot;:&quot;1&quot;,&quot;volume&quot;:&quot;5&quot;,&quot;container-title-short&quot;:&quot;&quot;},&quot;isTemporary&quot;:false}]}]"/>
     <we:property name="MENDELEY_CITATIONS_LOCALE_CODE" value="&quot;id-ID&quot;"/>
     <we:property name="MENDELEY_CITATIONS_STYLE" value="{&quot;id&quot;:&quot;https://www.zotero.org/styles/apa&quot;,&quot;title&quot;:&quot;American Psychological Association 7th edition&quot;,&quot;format&quot;:&quot;author-date&quot;,&quot;defaultLocale&quot;:null,&quot;isLocaleCodeValid&quot;:true}"/>
   </we:properties>

</xml_diff>